<commit_message>
Changed folder structure and added style factory
</commit_message>
<xml_diff>
--- a/Veranderingen.docx
+++ b/Veranderingen.docx
@@ -110,103 +110,7 @@
       </w:r>
     </w:p>
     <w:p/>
-    <w:p>
-      <w:r>
-        <w:t>Style klasse</w:t>
-      </w:r>
-    </w:p>
-    <w:p>
-      <w:pPr>
-        <w:pStyle w:val="Lijstalinea"/>
-        <w:numPr>
-          <w:ilvl w:val="0"/>
-          <w:numId w:val="1"/>
-        </w:numPr>
-      </w:pPr>
-      <w:r>
-        <w:t>Alles heeft geen private/public</w:t>
-      </w:r>
-    </w:p>
-    <w:p>
-      <w:pPr>
-        <w:pStyle w:val="Lijstalinea"/>
-        <w:numPr>
-          <w:ilvl w:val="0"/>
-          <w:numId w:val="1"/>
-        </w:numPr>
-      </w:pPr>
-      <w:r>
-        <w:t xml:space="preserve">Alles heeft geen </w:t>
-      </w:r>
-      <w:proofErr w:type="spellStart"/>
-      <w:r>
-        <w:t>getter</w:t>
-      </w:r>
-      <w:proofErr w:type="spellEnd"/>
-      <w:r>
-        <w:t>/setters</w:t>
-      </w:r>
-    </w:p>
-    <w:p>
-      <w:pPr>
-        <w:pStyle w:val="Lijstalinea"/>
-        <w:numPr>
-          <w:ilvl w:val="0"/>
-          <w:numId w:val="1"/>
-        </w:numPr>
-      </w:pPr>
-      <w:r>
-        <w:t xml:space="preserve">Style </w:t>
-      </w:r>
-      <w:r>
-        <w:t xml:space="preserve">klasse maakt </w:t>
-      </w:r>
-      <w:proofErr w:type="spellStart"/>
-      <w:r>
-        <w:t>styles</w:t>
-      </w:r>
-      <w:proofErr w:type="spellEnd"/>
-      <w:r>
-        <w:t xml:space="preserve"> aan?</w:t>
-      </w:r>
-      <w:r>
-        <w:t xml:space="preserve"> Hiervoor een </w:t>
-      </w:r>
-      <w:proofErr w:type="spellStart"/>
-      <w:r>
-        <w:t>factory</w:t>
-      </w:r>
-      <w:proofErr w:type="spellEnd"/>
-    </w:p>
-    <w:p>
-      <w:pPr>
-        <w:pStyle w:val="Lijstalinea"/>
-        <w:numPr>
-          <w:ilvl w:val="0"/>
-          <w:numId w:val="1"/>
-        </w:numPr>
-      </w:pPr>
-      <w:r>
-        <w:t xml:space="preserve">Moet een </w:t>
-      </w:r>
-      <w:proofErr w:type="spellStart"/>
-      <w:r>
-        <w:t>constructor</w:t>
-      </w:r>
-      <w:proofErr w:type="spellEnd"/>
-      <w:r>
-        <w:t xml:space="preserve"> komen</w:t>
-      </w:r>
-    </w:p>
-    <w:p>
-      <w:pPr>
-        <w:pStyle w:val="Lijstalinea"/>
-        <w:numPr>
-          <w:ilvl w:val="0"/>
-          <w:numId w:val="1"/>
-        </w:numPr>
-      </w:pPr>
-    </w:p>
+    <w:p/>
     <w:p>
       <w:r>
         <w:t>Slideviewercomponent</w:t>
@@ -277,35 +181,52 @@
     </w:p>
     <w:p>
       <w:pPr>
+        <w:pStyle w:val="Titel"/>
+      </w:pPr>
+      <w:r>
+        <w:lastRenderedPageBreak/>
+        <w:t>O</w:t>
+      </w:r>
+      <w:r>
+        <w:t xml:space="preserve">bject Georiënteerd </w:t>
+      </w:r>
+      <w:r>
+        <w:t>O</w:t>
+      </w:r>
+      <w:r>
+        <w:t>ntwerpen</w:t>
+      </w:r>
+    </w:p>
+    <w:p>
+      <w:pPr>
+        <w:pStyle w:val="Ondertitel"/>
+      </w:pPr>
+      <w:r>
+        <w:t>Stefan Meijer, 5033454</w:t>
+      </w:r>
+    </w:p>
+    <w:p>
+      <w:r>
+        <w:t xml:space="preserve">Na het maken van de </w:t>
+      </w:r>
+      <w:r>
+        <w:t xml:space="preserve">klassen diagram, ben ik begonnen met het opruimen en het </w:t>
+      </w:r>
+      <w:r>
+        <w:t>verbeteren</w:t>
+      </w:r>
+      <w:r>
+        <w:t xml:space="preserve"> van de c</w:t>
+      </w:r>
+      <w:r>
+        <w:t>ode.</w:t>
+      </w:r>
+    </w:p>
+    <w:p>
+      <w:pPr>
         <w:pStyle w:val="Kop1"/>
       </w:pPr>
       <w:r>
-        <w:lastRenderedPageBreak/>
-        <w:t>OGO</w:t>
-      </w:r>
-    </w:p>
-    <w:p>
-      <w:r>
-        <w:t xml:space="preserve">Na het maken van de </w:t>
-      </w:r>
-      <w:r>
-        <w:t xml:space="preserve">klassen diagram, ben ik begonnen met het opruimen van de code en het </w:t>
-      </w:r>
-      <w:r>
-        <w:t>verbeteren</w:t>
-      </w:r>
-      <w:r>
-        <w:t xml:space="preserve"> van de c</w:t>
-      </w:r>
-      <w:r>
-        <w:t>ode.</w:t>
-      </w:r>
-    </w:p>
-    <w:p>
-      <w:pPr>
-        <w:pStyle w:val="Kop1"/>
-      </w:pPr>
-      <w:r>
         <w:t>Verbetere</w:t>
       </w:r>
       <w:r>
@@ -317,11 +238,12 @@
       <w:r>
         <w:t xml:space="preserve">code, zonder </w:t>
       </w:r>
-      <w:proofErr w:type="spellStart"/>
-      <w:r>
-        <w:t>klasses</w:t>
-      </w:r>
-      <w:proofErr w:type="spellEnd"/>
+      <w:r>
+        <w:t>klasse</w:t>
+      </w:r>
+      <w:r>
+        <w:t>n</w:t>
+      </w:r>
       <w:r>
         <w:t xml:space="preserve"> te veranderen.</w:t>
       </w:r>
@@ -555,14 +477,823 @@
     </w:p>
     <w:p>
       <w:r>
-        <w:t>Dit zou al voor iets meer snelheid kunnen zorgen.</w:t>
-      </w:r>
-    </w:p>
-    <w:p/>
-    <w:p>
-      <w:r>
+        <w:t>Door deze veranderingen zou er winst gemaakt moeten zijn met snelheid</w:t>
+      </w:r>
+      <w:r>
+        <w:t>.</w:t>
+      </w:r>
+      <w:r>
+        <w:t xml:space="preserve"> </w:t>
+      </w:r>
+      <w:r>
+        <w:rPr>
+          <w:highlight w:val="yellow"/>
+        </w:rPr>
         <w:t>Presentation heeft SLIDES die kunnen in een aparte klasse</w:t>
       </w:r>
+    </w:p>
+    <w:p>
+      <w:pPr>
+        <w:pStyle w:val="Kop1"/>
+      </w:pPr>
+      <w:r>
+        <w:t>Folder structuur</w:t>
+      </w:r>
+    </w:p>
+    <w:p>
+      <w:r>
+        <w:t>Momenteel staan alle assets in de hoofdmap, verspreid en tussen elkaar door. Hiervoor heb ik een map aangemaakt “Assets” en hierin heb ik alle bestanden verwerkt die worden gebruikt door de applicatie.</w:t>
+      </w:r>
+    </w:p>
+    <w:p>
+      <w:pPr>
+        <w:pStyle w:val="Lijstalinea"/>
+        <w:numPr>
+          <w:ilvl w:val="0"/>
+          <w:numId w:val="4"/>
+        </w:numPr>
+      </w:pPr>
+      <w:r>
+        <w:t>Assets</w:t>
+      </w:r>
+    </w:p>
+    <w:p>
+      <w:pPr>
+        <w:pStyle w:val="Lijstalinea"/>
+        <w:numPr>
+          <w:ilvl w:val="1"/>
+          <w:numId w:val="4"/>
+        </w:numPr>
+      </w:pPr>
+      <w:r>
+        <w:t>Images</w:t>
+      </w:r>
+    </w:p>
+    <w:p>
+      <w:pPr>
+        <w:pStyle w:val="Lijstalinea"/>
+        <w:numPr>
+          <w:ilvl w:val="2"/>
+          <w:numId w:val="4"/>
+        </w:numPr>
+      </w:pPr>
+      <w:r>
+        <w:t xml:space="preserve">Gif en </w:t>
+      </w:r>
+      <w:proofErr w:type="spellStart"/>
+      <w:r>
+        <w:t>jpg’s</w:t>
+      </w:r>
+      <w:proofErr w:type="spellEnd"/>
+    </w:p>
+    <w:p>
+      <w:pPr>
+        <w:pStyle w:val="Lijstalinea"/>
+        <w:numPr>
+          <w:ilvl w:val="1"/>
+          <w:numId w:val="4"/>
+        </w:numPr>
+      </w:pPr>
+      <w:proofErr w:type="spellStart"/>
+      <w:r>
+        <w:t>Presentations</w:t>
+      </w:r>
+      <w:proofErr w:type="spellEnd"/>
+    </w:p>
+    <w:p>
+      <w:pPr>
+        <w:pStyle w:val="Lijstalinea"/>
+        <w:numPr>
+          <w:ilvl w:val="2"/>
+          <w:numId w:val="4"/>
+        </w:numPr>
+      </w:pPr>
+      <w:proofErr w:type="spellStart"/>
+      <w:r>
+        <w:t>Dtd</w:t>
+      </w:r>
+      <w:proofErr w:type="spellEnd"/>
+      <w:r>
+        <w:t xml:space="preserve"> en </w:t>
+      </w:r>
+      <w:proofErr w:type="spellStart"/>
+      <w:r>
+        <w:t>gifs</w:t>
+      </w:r>
+      <w:proofErr w:type="spellEnd"/>
+    </w:p>
+    <w:p>
+      <w:r>
+        <w:t xml:space="preserve">Daarna heb ik de source map opnieuw ingedeeld. Alle klassen staan </w:t>
+      </w:r>
+      <w:r>
+        <w:t>verspreid en tussen elkaar door</w:t>
+      </w:r>
+      <w:r>
+        <w:t>, dit maakt het erg onoverzichtelijk om mee te werken.</w:t>
+      </w:r>
+      <w:r>
+        <w:t xml:space="preserve"> Met deze nieuwe structuur kan er rekening gehouden worden met eventuele </w:t>
+      </w:r>
+      <w:proofErr w:type="spellStart"/>
+      <w:r>
+        <w:t>factory</w:t>
+      </w:r>
+      <w:r>
+        <w:t>’</w:t>
+      </w:r>
+      <w:r>
+        <w:t>s</w:t>
+      </w:r>
+      <w:proofErr w:type="spellEnd"/>
+      <w:r>
+        <w:t xml:space="preserve"> en het opsplitsen van klassen.</w:t>
+      </w:r>
+    </w:p>
+    <w:p>
+      <w:pPr>
+        <w:pStyle w:val="Lijstalinea"/>
+        <w:numPr>
+          <w:ilvl w:val="0"/>
+          <w:numId w:val="4"/>
+        </w:numPr>
+      </w:pPr>
+      <w:proofErr w:type="spellStart"/>
+      <w:r>
+        <w:t>Src</w:t>
+      </w:r>
+      <w:proofErr w:type="spellEnd"/>
+    </w:p>
+    <w:p>
+      <w:pPr>
+        <w:pStyle w:val="Lijstalinea"/>
+        <w:numPr>
+          <w:ilvl w:val="1"/>
+          <w:numId w:val="4"/>
+        </w:numPr>
+      </w:pPr>
+      <w:proofErr w:type="spellStart"/>
+      <w:r>
+        <w:t>Accessor</w:t>
+      </w:r>
+      <w:proofErr w:type="spellEnd"/>
+    </w:p>
+    <w:p>
+      <w:pPr>
+        <w:pStyle w:val="Lijstalinea"/>
+        <w:numPr>
+          <w:ilvl w:val="2"/>
+          <w:numId w:val="4"/>
+        </w:numPr>
+      </w:pPr>
+      <w:r>
+        <w:t>Accesor.java</w:t>
+      </w:r>
+    </w:p>
+    <w:p>
+      <w:pPr>
+        <w:pStyle w:val="Lijstalinea"/>
+        <w:numPr>
+          <w:ilvl w:val="2"/>
+          <w:numId w:val="4"/>
+        </w:numPr>
+      </w:pPr>
+      <w:r>
+        <w:t>DemoPresentation.java</w:t>
+      </w:r>
+    </w:p>
+    <w:p>
+      <w:pPr>
+        <w:pStyle w:val="Lijstalinea"/>
+        <w:numPr>
+          <w:ilvl w:val="2"/>
+          <w:numId w:val="4"/>
+        </w:numPr>
+      </w:pPr>
+      <w:r>
+        <w:t>XMLAccessor.java</w:t>
+      </w:r>
+    </w:p>
+    <w:p>
+      <w:pPr>
+        <w:pStyle w:val="Lijstalinea"/>
+        <w:numPr>
+          <w:ilvl w:val="1"/>
+          <w:numId w:val="4"/>
+        </w:numPr>
+      </w:pPr>
+      <w:r>
+        <w:t>Presentation</w:t>
+      </w:r>
+    </w:p>
+    <w:p>
+      <w:pPr>
+        <w:pStyle w:val="Lijstalinea"/>
+        <w:numPr>
+          <w:ilvl w:val="2"/>
+          <w:numId w:val="4"/>
+        </w:numPr>
+      </w:pPr>
+      <w:r>
+        <w:t>Presentation</w:t>
+      </w:r>
+      <w:r>
+        <w:t>.java</w:t>
+      </w:r>
+    </w:p>
+    <w:p>
+      <w:pPr>
+        <w:pStyle w:val="Lijstalinea"/>
+        <w:numPr>
+          <w:ilvl w:val="1"/>
+          <w:numId w:val="4"/>
+        </w:numPr>
+      </w:pPr>
+      <w:r>
+        <w:t>Slide</w:t>
+      </w:r>
+    </w:p>
+    <w:p>
+      <w:pPr>
+        <w:pStyle w:val="Lijstalinea"/>
+        <w:numPr>
+          <w:ilvl w:val="2"/>
+          <w:numId w:val="4"/>
+        </w:numPr>
+      </w:pPr>
+      <w:r>
+        <w:t>BitmapItem</w:t>
+      </w:r>
+      <w:r>
+        <w:t>.java</w:t>
+      </w:r>
+    </w:p>
+    <w:p>
+      <w:pPr>
+        <w:pStyle w:val="Lijstalinea"/>
+        <w:numPr>
+          <w:ilvl w:val="2"/>
+          <w:numId w:val="4"/>
+        </w:numPr>
+      </w:pPr>
+      <w:r>
+        <w:lastRenderedPageBreak/>
+        <w:t>Slide</w:t>
+      </w:r>
+      <w:r>
+        <w:t>.java</w:t>
+      </w:r>
+    </w:p>
+    <w:p>
+      <w:pPr>
+        <w:pStyle w:val="Lijstalinea"/>
+        <w:numPr>
+          <w:ilvl w:val="2"/>
+          <w:numId w:val="4"/>
+        </w:numPr>
+      </w:pPr>
+      <w:r>
+        <w:t>SlideItem</w:t>
+      </w:r>
+      <w:r>
+        <w:t>.java</w:t>
+      </w:r>
+    </w:p>
+    <w:p>
+      <w:pPr>
+        <w:pStyle w:val="Lijstalinea"/>
+        <w:numPr>
+          <w:ilvl w:val="2"/>
+          <w:numId w:val="4"/>
+        </w:numPr>
+      </w:pPr>
+      <w:r>
+        <w:t>SlideViewerComponent</w:t>
+      </w:r>
+      <w:r>
+        <w:t>.java</w:t>
+      </w:r>
+    </w:p>
+    <w:p>
+      <w:pPr>
+        <w:pStyle w:val="Lijstalinea"/>
+        <w:numPr>
+          <w:ilvl w:val="2"/>
+          <w:numId w:val="4"/>
+        </w:numPr>
+      </w:pPr>
+      <w:r>
+        <w:t>SlideViewerFrame</w:t>
+      </w:r>
+      <w:r>
+        <w:t>.java</w:t>
+      </w:r>
+    </w:p>
+    <w:p>
+      <w:pPr>
+        <w:pStyle w:val="Lijstalinea"/>
+        <w:numPr>
+          <w:ilvl w:val="2"/>
+          <w:numId w:val="4"/>
+        </w:numPr>
+      </w:pPr>
+      <w:r>
+        <w:t>TextItem</w:t>
+      </w:r>
+      <w:r>
+        <w:t>.java</w:t>
+      </w:r>
+    </w:p>
+    <w:p>
+      <w:pPr>
+        <w:pStyle w:val="Lijstalinea"/>
+        <w:numPr>
+          <w:ilvl w:val="1"/>
+          <w:numId w:val="4"/>
+        </w:numPr>
+      </w:pPr>
+      <w:r>
+        <w:t>Style</w:t>
+      </w:r>
+    </w:p>
+    <w:p>
+      <w:pPr>
+        <w:pStyle w:val="Lijstalinea"/>
+        <w:numPr>
+          <w:ilvl w:val="2"/>
+          <w:numId w:val="4"/>
+        </w:numPr>
+      </w:pPr>
+      <w:r>
+        <w:t>Style</w:t>
+      </w:r>
+      <w:r>
+        <w:t>.java</w:t>
+      </w:r>
+    </w:p>
+    <w:p>
+      <w:pPr>
+        <w:pStyle w:val="Lijstalinea"/>
+        <w:numPr>
+          <w:ilvl w:val="1"/>
+          <w:numId w:val="4"/>
+        </w:numPr>
+      </w:pPr>
+      <w:proofErr w:type="spellStart"/>
+      <w:r>
+        <w:t>Utility</w:t>
+      </w:r>
+      <w:proofErr w:type="spellEnd"/>
+    </w:p>
+    <w:p>
+      <w:pPr>
+        <w:pStyle w:val="Lijstalinea"/>
+        <w:numPr>
+          <w:ilvl w:val="2"/>
+          <w:numId w:val="4"/>
+        </w:numPr>
+      </w:pPr>
+      <w:r>
+        <w:t>AboutBox</w:t>
+      </w:r>
+      <w:r>
+        <w:t>.java</w:t>
+      </w:r>
+    </w:p>
+    <w:p>
+      <w:pPr>
+        <w:pStyle w:val="Lijstalinea"/>
+        <w:numPr>
+          <w:ilvl w:val="2"/>
+          <w:numId w:val="4"/>
+        </w:numPr>
+      </w:pPr>
+      <w:r>
+        <w:t>KeyController</w:t>
+      </w:r>
+      <w:r>
+        <w:t>.java</w:t>
+      </w:r>
+    </w:p>
+    <w:p>
+      <w:pPr>
+        <w:pStyle w:val="Lijstalinea"/>
+        <w:numPr>
+          <w:ilvl w:val="2"/>
+          <w:numId w:val="4"/>
+        </w:numPr>
+      </w:pPr>
+      <w:r>
+        <w:t>MenuController.java</w:t>
+      </w:r>
+    </w:p>
+    <w:p>
+      <w:pPr>
+        <w:pStyle w:val="Lijstalinea"/>
+        <w:numPr>
+          <w:ilvl w:val="1"/>
+          <w:numId w:val="4"/>
+        </w:numPr>
+      </w:pPr>
+      <w:r>
+        <w:t>JabberPoint.java</w:t>
+      </w:r>
+    </w:p>
+    <w:p>
+      <w:pPr>
+        <w:rPr>
+          <w:u w:val="single"/>
+        </w:rPr>
+      </w:pPr>
+      <w:r>
+        <w:rPr>
+          <w:u w:val="single"/>
+        </w:rPr>
+        <w:t>Deze</w:t>
+      </w:r>
+      <w:r>
+        <w:rPr>
+          <w:u w:val="single"/>
+        </w:rPr>
+        <w:t xml:space="preserve"> structuur </w:t>
+      </w:r>
+      <w:r>
+        <w:rPr>
+          <w:u w:val="single"/>
+        </w:rPr>
+        <w:t>wordt</w:t>
+      </w:r>
+      <w:r>
+        <w:rPr>
+          <w:u w:val="single"/>
+        </w:rPr>
+        <w:t xml:space="preserve"> veranderd in de loop van dit document</w:t>
+      </w:r>
+      <w:r>
+        <w:rPr>
+          <w:u w:val="single"/>
+        </w:rPr>
+        <w:t xml:space="preserve"> bij het veranderen/toevoegen van klassen.</w:t>
+      </w:r>
+    </w:p>
+    <w:p>
+      <w:pPr>
+        <w:pStyle w:val="Kop1"/>
+      </w:pPr>
+      <w:r>
+        <w:t>Style klasse</w:t>
+      </w:r>
+    </w:p>
+    <w:p>
+      <w:r>
+        <w:t xml:space="preserve">In de code worden momenteel op allerlei plekken klassen aangemaakt, waar dit niet hoort. Hiervoor heb ik </w:t>
+      </w:r>
+      <w:proofErr w:type="spellStart"/>
+      <w:r>
+        <w:t>factory’s</w:t>
+      </w:r>
+      <w:proofErr w:type="spellEnd"/>
+      <w:r>
+        <w:t xml:space="preserve"> aangemaakt. </w:t>
+      </w:r>
+      <w:proofErr w:type="spellStart"/>
+      <w:r>
+        <w:t>Factory</w:t>
+      </w:r>
+      <w:proofErr w:type="spellEnd"/>
+      <w:r>
+        <w:t xml:space="preserve"> Method is een </w:t>
+      </w:r>
+      <w:proofErr w:type="spellStart"/>
+      <w:r>
+        <w:t>creatieontwerppatroon</w:t>
+      </w:r>
+      <w:proofErr w:type="spellEnd"/>
+      <w:r>
+        <w:t xml:space="preserve"> dat een interface biedt voor het maken van objecten in een superklasse, maar waarmee subklassen het type objecten kunnen wijzigen dat wordt gemaakt</w:t>
+      </w:r>
+      <w:r>
+        <w:t xml:space="preserve"> (</w:t>
+      </w:r>
+      <w:proofErr w:type="spellStart"/>
+      <w:r>
+        <w:t>Refactoring.Guru</w:t>
+      </w:r>
+      <w:proofErr w:type="spellEnd"/>
+      <w:r>
+        <w:t>, 2024)</w:t>
+      </w:r>
+      <w:r>
+        <w:t>.</w:t>
+      </w:r>
+    </w:p>
+    <w:p>
+      <w:r>
+        <w:t xml:space="preserve">Momenteel worden er in de </w:t>
+      </w:r>
+      <w:proofErr w:type="spellStart"/>
+      <w:r>
+        <w:t>style</w:t>
+      </w:r>
+      <w:proofErr w:type="spellEnd"/>
+      <w:r>
+        <w:t xml:space="preserve"> </w:t>
+      </w:r>
+      <w:proofErr w:type="spellStart"/>
+      <w:r>
+        <w:t>klasses</w:t>
+      </w:r>
+      <w:proofErr w:type="spellEnd"/>
+      <w:r>
+        <w:t xml:space="preserve"> </w:t>
+      </w:r>
+      <w:proofErr w:type="spellStart"/>
+      <w:r>
+        <w:t>Styles</w:t>
+      </w:r>
+      <w:proofErr w:type="spellEnd"/>
+      <w:r>
+        <w:t xml:space="preserve"> aangemaakt. Dit is natuurlijk niet de bedoeling. Hiervoor heb ik een </w:t>
+      </w:r>
+      <w:proofErr w:type="spellStart"/>
+      <w:r>
+        <w:t>factory</w:t>
+      </w:r>
+      <w:proofErr w:type="spellEnd"/>
+      <w:r>
+        <w:t xml:space="preserve"> Aangemaakt.</w:t>
+      </w:r>
+    </w:p>
+    <w:p>
+      <w:r>
+        <w:rPr>
+          <w:highlight w:val="yellow"/>
+        </w:rPr>
+        <w:br w:type="page"/>
+      </w:r>
+    </w:p>
+    <w:p>
+      <w:pPr>
+        <w:pStyle w:val="Kop1"/>
+        <w:rPr>
+          <w:highlight w:val="yellow"/>
+        </w:rPr>
+      </w:pPr>
+      <w:proofErr w:type="spellStart"/>
+      <w:r>
+        <w:rPr>
+          <w:highlight w:val="yellow"/>
+        </w:rPr>
+        <w:lastRenderedPageBreak/>
+        <w:t>Bloaters</w:t>
+      </w:r>
+      <w:proofErr w:type="spellEnd"/>
+    </w:p>
+    <w:p>
+      <w:r>
+        <w:rPr>
+          <w:highlight w:val="yellow"/>
+        </w:rPr>
+        <w:t xml:space="preserve">In de code is veel sprake van </w:t>
+      </w:r>
+      <w:proofErr w:type="spellStart"/>
+      <w:r>
+        <w:rPr>
+          <w:highlight w:val="yellow"/>
+        </w:rPr>
+        <w:t>Bloaters</w:t>
+      </w:r>
+      <w:proofErr w:type="spellEnd"/>
+      <w:r>
+        <w:rPr>
+          <w:highlight w:val="yellow"/>
+        </w:rPr>
+        <w:t xml:space="preserve">, </w:t>
+      </w:r>
+      <w:proofErr w:type="spellStart"/>
+      <w:r>
+        <w:rPr>
+          <w:highlight w:val="yellow"/>
+        </w:rPr>
+        <w:t>Bloators</w:t>
+      </w:r>
+      <w:proofErr w:type="spellEnd"/>
+      <w:r>
+        <w:rPr>
+          <w:highlight w:val="yellow"/>
+        </w:rPr>
+        <w:t xml:space="preserve"> zijn codes, methoden en klassen die tot zulke gigantische proporties zijn toegenomen dat het moeilijk is om ermee te werken</w:t>
+      </w:r>
+      <w:r>
+        <w:rPr>
+          <w:highlight w:val="yellow"/>
+        </w:rPr>
+        <w:t xml:space="preserve"> </w:t>
+      </w:r>
+      <w:r>
+        <w:rPr>
+          <w:highlight w:val="yellow"/>
+        </w:rPr>
+        <w:t>(</w:t>
+      </w:r>
+      <w:r>
+        <w:rPr>
+          <w:i/>
+          <w:iCs/>
+          <w:highlight w:val="yellow"/>
+        </w:rPr>
+        <w:t xml:space="preserve">Design </w:t>
+      </w:r>
+      <w:proofErr w:type="spellStart"/>
+      <w:r>
+        <w:rPr>
+          <w:i/>
+          <w:iCs/>
+          <w:highlight w:val="yellow"/>
+        </w:rPr>
+        <w:t>patterns</w:t>
+      </w:r>
+      <w:proofErr w:type="spellEnd"/>
+      <w:r>
+        <w:rPr>
+          <w:i/>
+          <w:iCs/>
+          <w:highlight w:val="yellow"/>
+        </w:rPr>
+        <w:t xml:space="preserve"> and </w:t>
+      </w:r>
+      <w:proofErr w:type="spellStart"/>
+      <w:r>
+        <w:rPr>
+          <w:i/>
+          <w:iCs/>
+          <w:highlight w:val="yellow"/>
+        </w:rPr>
+        <w:t>refactoring</w:t>
+      </w:r>
+      <w:proofErr w:type="spellEnd"/>
+      <w:r>
+        <w:rPr>
+          <w:highlight w:val="yellow"/>
+        </w:rPr>
+        <w:t xml:space="preserve">, </w:t>
+      </w:r>
+      <w:proofErr w:type="spellStart"/>
+      <w:r>
+        <w:rPr>
+          <w:highlight w:val="yellow"/>
+        </w:rPr>
+        <w:t>z.d.</w:t>
+      </w:r>
+      <w:proofErr w:type="spellEnd"/>
+      <w:r>
+        <w:rPr>
+          <w:highlight w:val="yellow"/>
+        </w:rPr>
+        <w:t>)</w:t>
+      </w:r>
+      <w:r>
+        <w:rPr>
+          <w:highlight w:val="yellow"/>
+        </w:rPr>
+        <w:t>.</w:t>
+      </w:r>
+    </w:p>
+    <w:p>
+      <w:pPr>
+        <w:pStyle w:val="Kop1"/>
+      </w:pPr>
+      <w:r>
+        <w:t>Literatuurlijst</w:t>
+      </w:r>
+    </w:p>
+    <w:p>
+      <w:pPr>
+        <w:pStyle w:val="Normaalweb"/>
+        <w:numPr>
+          <w:ilvl w:val="0"/>
+          <w:numId w:val="6"/>
+        </w:numPr>
+        <w:spacing w:before="0" w:beforeAutospacing="0" w:after="0" w:afterAutospacing="0" w:line="480" w:lineRule="auto"/>
+        <w:rPr>
+          <w:rStyle w:val="url"/>
+          <w:lang w:val="en-GB"/>
+        </w:rPr>
+      </w:pPr>
+      <w:r>
+        <w:rPr>
+          <w:i/>
+          <w:iCs/>
+          <w:lang w:val="en-GB"/>
+        </w:rPr>
+        <w:t>Design patterns and refactoring</w:t>
+      </w:r>
+      <w:r>
+        <w:rPr>
+          <w:lang w:val="en-GB"/>
+        </w:rPr>
+        <w:t>. (</w:t>
+      </w:r>
+      <w:proofErr w:type="spellStart"/>
+      <w:r>
+        <w:rPr>
+          <w:lang w:val="en-GB"/>
+        </w:rPr>
+        <w:t>z.d</w:t>
+      </w:r>
+      <w:proofErr w:type="spellEnd"/>
+      <w:r>
+        <w:rPr>
+          <w:lang w:val="en-GB"/>
+        </w:rPr>
+        <w:t xml:space="preserve">.). </w:t>
+      </w:r>
+      <w:hyperlink r:id="rId5" w:history="1">
+        <w:r>
+          <w:rPr>
+            <w:rStyle w:val="Hyperlink"/>
+            <w:rFonts w:eastAsiaTheme="majorEastAsia"/>
+            <w:lang w:val="en-GB"/>
+          </w:rPr>
+          <w:t>https://sourcemaking.com/refactoring</w:t>
+        </w:r>
+      </w:hyperlink>
+    </w:p>
+    <w:p>
+      <w:pPr>
+        <w:pStyle w:val="Normaalweb"/>
+        <w:numPr>
+          <w:ilvl w:val="0"/>
+          <w:numId w:val="6"/>
+        </w:numPr>
+        <w:spacing w:before="0" w:beforeAutospacing="0" w:after="0" w:afterAutospacing="0" w:line="480" w:lineRule="auto"/>
+        <w:rPr>
+          <w:lang w:val="en-GB"/>
+        </w:rPr>
+      </w:pPr>
+      <w:proofErr w:type="spellStart"/>
+      <w:r>
+        <w:rPr>
+          <w:lang w:val="en-GB"/>
+        </w:rPr>
+        <w:t>Refactoring.Guru</w:t>
+      </w:r>
+      <w:proofErr w:type="spellEnd"/>
+      <w:r>
+        <w:rPr>
+          <w:lang w:val="en-GB"/>
+        </w:rPr>
+        <w:t xml:space="preserve">. (2024, 1 </w:t>
+      </w:r>
+      <w:proofErr w:type="spellStart"/>
+      <w:r>
+        <w:rPr>
+          <w:lang w:val="en-GB"/>
+        </w:rPr>
+        <w:t>januari</w:t>
+      </w:r>
+      <w:proofErr w:type="spellEnd"/>
+      <w:r>
+        <w:rPr>
+          <w:lang w:val="en-GB"/>
+        </w:rPr>
+        <w:t xml:space="preserve">). </w:t>
+      </w:r>
+      <w:r>
+        <w:rPr>
+          <w:i/>
+          <w:iCs/>
+          <w:lang w:val="en-GB"/>
+        </w:rPr>
+        <w:t>Factory method</w:t>
+      </w:r>
+      <w:r>
+        <w:rPr>
+          <w:lang w:val="en-GB"/>
+        </w:rPr>
+        <w:t xml:space="preserve">. </w:t>
+      </w:r>
+      <w:r>
+        <w:rPr>
+          <w:rStyle w:val="url"/>
+          <w:rFonts w:eastAsiaTheme="majorEastAsia"/>
+          <w:lang w:val="en-GB"/>
+        </w:rPr>
+        <w:t>https://refactoring.guru/design-patterns/factory-method</w:t>
+      </w:r>
+    </w:p>
+    <w:p>
+      <w:pPr>
+        <w:pStyle w:val="Normaalweb"/>
+        <w:numPr>
+          <w:ilvl w:val="0"/>
+          <w:numId w:val="6"/>
+        </w:numPr>
+        <w:spacing w:before="0" w:beforeAutospacing="0" w:after="0" w:afterAutospacing="0" w:line="480" w:lineRule="auto"/>
+        <w:rPr>
+          <w:lang w:val="en-GB"/>
+        </w:rPr>
+      </w:pPr>
     </w:p>
     <w:sectPr>
       <w:pgSz w:w="11906" w:h="16838"/>
@@ -577,6 +1308,205 @@
 <file path=word/numbering.xml><?xml version="1.0" encoding="utf-8"?>
 <w:numbering xmlns:wpc="http://schemas.microsoft.com/office/word/2010/wordprocessingCanvas" xmlns:cx="http://schemas.microsoft.com/office/drawing/2014/chartex" xmlns:cx1="http://schemas.microsoft.com/office/drawing/2015/9/8/chartex" xmlns:cx2="http://schemas.microsoft.com/office/drawing/2015/10/21/chartex" xmlns:cx3="http://schemas.microsoft.com/office/drawing/2016/5/9/chartex" xmlns:cx4="http://schemas.microsoft.com/office/drawing/2016/5/10/chartex" xmlns:cx5="http://schemas.microsoft.com/office/drawing/2016/5/11/chartex" xmlns:cx6="http://schemas.microsoft.com/office/drawing/2016/5/12/chartex" xmlns:cx7="http://schemas.microsoft.com/office/drawing/2016/5/13/chartex" xmlns:cx8="http://schemas.microsoft.com/office/drawing/2016/5/14/chartex" xmlns:mc="http://schemas.openxmlformats.org/markup-compatibility/2006" xmlns:aink="http://schemas.microsoft.com/office/drawing/2016/ink" xmlns:am3d="http://schemas.microsoft.com/office/drawing/2017/model3d" xmlns:o="urn:schemas-microsoft-com:office:office" xmlns:oel="http://schemas.microsoft.com/office/2019/extlst" xmlns:r="http://schemas.openxmlformats.org/officeDocument/2006/relationships" xmlns:m="http://schemas.openxmlformats.org/officeDocument/2006/math" xmlns:v="urn:schemas-microsoft-com:vml" xmlns:wp14="http://schemas.microsoft.com/office/word/2010/wordprocessingDrawing" xmlns:wp="http://schemas.openxmlformats.org/drawingml/2006/wordprocessingDrawing" xmlns:w10="urn:schemas-microsoft-com:office:word" xmlns:w="http://schemas.openxmlformats.org/wordprocessingml/2006/main" xmlns:w14="http://schemas.microsoft.com/office/word/2010/wordml" xmlns:w15="http://schemas.microsoft.com/office/word/2012/wordml" xmlns:w16cex="http://schemas.microsoft.com/office/word/2018/wordml/cex" xmlns:w16cid="http://schemas.microsoft.com/office/word/2016/wordml/cid" xmlns:w16="http://schemas.microsoft.com/office/word/2018/wordml" xmlns:w16sdtdh="http://schemas.microsoft.com/office/word/2020/wordml/sdtdatahash" xmlns:w16se="http://schemas.microsoft.com/office/word/2015/wordml/symex" xmlns:wpg="http://schemas.microsoft.com/office/word/2010/wordprocessingGroup" xmlns:wpi="http://schemas.microsoft.com/office/word/2010/wordprocessingInk" xmlns:wne="http://schemas.microsoft.com/office/word/2006/wordml" xmlns:wps="http://schemas.microsoft.com/office/word/2010/wordprocessingShape" mc:Ignorable="w14 w15 w16se w16cid w16 w16cex w16sdtdh wp14">
   <w:abstractNum w:abstractNumId="0" w15:restartNumberingAfterBreak="0">
+    <w:nsid w:val="0F282CFF"/>
+    <w:multiLevelType w:val="hybridMultilevel"/>
+    <w:tmpl w:val="E55C9B1A"/>
+    <w:lvl w:ilvl="0" w:tplc="04130001">
+      <w:start w:val="1"/>
+      <w:numFmt w:val="bullet"/>
+      <w:lvlText w:val=""/>
+      <w:lvlJc w:val="left"/>
+      <w:pPr>
+        <w:ind w:left="720" w:hanging="360"/>
+      </w:pPr>
+      <w:rPr>
+        <w:rFonts w:ascii="Symbol" w:hAnsi="Symbol" w:hint="default"/>
+      </w:rPr>
+    </w:lvl>
+    <w:lvl w:ilvl="1" w:tplc="04130003">
+      <w:start w:val="1"/>
+      <w:numFmt w:val="bullet"/>
+      <w:lvlText w:val="o"/>
+      <w:lvlJc w:val="left"/>
+      <w:pPr>
+        <w:ind w:left="1440" w:hanging="360"/>
+      </w:pPr>
+      <w:rPr>
+        <w:rFonts w:ascii="Courier New" w:hAnsi="Courier New" w:cs="Courier New" w:hint="default"/>
+      </w:rPr>
+    </w:lvl>
+    <w:lvl w:ilvl="2" w:tplc="04130005">
+      <w:start w:val="1"/>
+      <w:numFmt w:val="bullet"/>
+      <w:lvlText w:val=""/>
+      <w:lvlJc w:val="left"/>
+      <w:pPr>
+        <w:ind w:left="2160" w:hanging="360"/>
+      </w:pPr>
+      <w:rPr>
+        <w:rFonts w:ascii="Wingdings" w:hAnsi="Wingdings" w:hint="default"/>
+      </w:rPr>
+    </w:lvl>
+    <w:lvl w:ilvl="3" w:tplc="04130001" w:tentative="1">
+      <w:start w:val="1"/>
+      <w:numFmt w:val="bullet"/>
+      <w:lvlText w:val=""/>
+      <w:lvlJc w:val="left"/>
+      <w:pPr>
+        <w:ind w:left="2880" w:hanging="360"/>
+      </w:pPr>
+      <w:rPr>
+        <w:rFonts w:ascii="Symbol" w:hAnsi="Symbol" w:hint="default"/>
+      </w:rPr>
+    </w:lvl>
+    <w:lvl w:ilvl="4" w:tplc="04130003" w:tentative="1">
+      <w:start w:val="1"/>
+      <w:numFmt w:val="bullet"/>
+      <w:lvlText w:val="o"/>
+      <w:lvlJc w:val="left"/>
+      <w:pPr>
+        <w:ind w:left="3600" w:hanging="360"/>
+      </w:pPr>
+      <w:rPr>
+        <w:rFonts w:ascii="Courier New" w:hAnsi="Courier New" w:cs="Courier New" w:hint="default"/>
+      </w:rPr>
+    </w:lvl>
+    <w:lvl w:ilvl="5" w:tplc="04130005" w:tentative="1">
+      <w:start w:val="1"/>
+      <w:numFmt w:val="bullet"/>
+      <w:lvlText w:val=""/>
+      <w:lvlJc w:val="left"/>
+      <w:pPr>
+        <w:ind w:left="4320" w:hanging="360"/>
+      </w:pPr>
+      <w:rPr>
+        <w:rFonts w:ascii="Wingdings" w:hAnsi="Wingdings" w:hint="default"/>
+      </w:rPr>
+    </w:lvl>
+    <w:lvl w:ilvl="6" w:tplc="04130001" w:tentative="1">
+      <w:start w:val="1"/>
+      <w:numFmt w:val="bullet"/>
+      <w:lvlText w:val=""/>
+      <w:lvlJc w:val="left"/>
+      <w:pPr>
+        <w:ind w:left="5040" w:hanging="360"/>
+      </w:pPr>
+      <w:rPr>
+        <w:rFonts w:ascii="Symbol" w:hAnsi="Symbol" w:hint="default"/>
+      </w:rPr>
+    </w:lvl>
+    <w:lvl w:ilvl="7" w:tplc="04130003" w:tentative="1">
+      <w:start w:val="1"/>
+      <w:numFmt w:val="bullet"/>
+      <w:lvlText w:val="o"/>
+      <w:lvlJc w:val="left"/>
+      <w:pPr>
+        <w:ind w:left="5760" w:hanging="360"/>
+      </w:pPr>
+      <w:rPr>
+        <w:rFonts w:ascii="Courier New" w:hAnsi="Courier New" w:cs="Courier New" w:hint="default"/>
+      </w:rPr>
+    </w:lvl>
+    <w:lvl w:ilvl="8" w:tplc="04130005" w:tentative="1">
+      <w:start w:val="1"/>
+      <w:numFmt w:val="bullet"/>
+      <w:lvlText w:val=""/>
+      <w:lvlJc w:val="left"/>
+      <w:pPr>
+        <w:ind w:left="6480" w:hanging="360"/>
+      </w:pPr>
+      <w:rPr>
+        <w:rFonts w:ascii="Wingdings" w:hAnsi="Wingdings" w:hint="default"/>
+      </w:rPr>
+    </w:lvl>
+  </w:abstractNum>
+  <w:abstractNum w:abstractNumId="1" w15:restartNumberingAfterBreak="0">
+    <w:nsid w:val="35EF47A4"/>
+    <w:multiLevelType w:val="hybridMultilevel"/>
+    <w:tmpl w:val="3C9451E4"/>
+    <w:lvl w:ilvl="0" w:tplc="0413000F">
+      <w:start w:val="1"/>
+      <w:numFmt w:val="decimal"/>
+      <w:lvlText w:val="%1."/>
+      <w:lvlJc w:val="left"/>
+      <w:pPr>
+        <w:ind w:left="720" w:hanging="360"/>
+      </w:pPr>
+    </w:lvl>
+    <w:lvl w:ilvl="1" w:tplc="04130019" w:tentative="1">
+      <w:start w:val="1"/>
+      <w:numFmt w:val="lowerLetter"/>
+      <w:lvlText w:val="%2."/>
+      <w:lvlJc w:val="left"/>
+      <w:pPr>
+        <w:ind w:left="1440" w:hanging="360"/>
+      </w:pPr>
+    </w:lvl>
+    <w:lvl w:ilvl="2" w:tplc="0413001B" w:tentative="1">
+      <w:start w:val="1"/>
+      <w:numFmt w:val="lowerRoman"/>
+      <w:lvlText w:val="%3."/>
+      <w:lvlJc w:val="right"/>
+      <w:pPr>
+        <w:ind w:left="2160" w:hanging="180"/>
+      </w:pPr>
+    </w:lvl>
+    <w:lvl w:ilvl="3" w:tplc="0413000F" w:tentative="1">
+      <w:start w:val="1"/>
+      <w:numFmt w:val="decimal"/>
+      <w:lvlText w:val="%4."/>
+      <w:lvlJc w:val="left"/>
+      <w:pPr>
+        <w:ind w:left="2880" w:hanging="360"/>
+      </w:pPr>
+    </w:lvl>
+    <w:lvl w:ilvl="4" w:tplc="04130019" w:tentative="1">
+      <w:start w:val="1"/>
+      <w:numFmt w:val="lowerLetter"/>
+      <w:lvlText w:val="%5."/>
+      <w:lvlJc w:val="left"/>
+      <w:pPr>
+        <w:ind w:left="3600" w:hanging="360"/>
+      </w:pPr>
+    </w:lvl>
+    <w:lvl w:ilvl="5" w:tplc="0413001B" w:tentative="1">
+      <w:start w:val="1"/>
+      <w:numFmt w:val="lowerRoman"/>
+      <w:lvlText w:val="%6."/>
+      <w:lvlJc w:val="right"/>
+      <w:pPr>
+        <w:ind w:left="4320" w:hanging="180"/>
+      </w:pPr>
+    </w:lvl>
+    <w:lvl w:ilvl="6" w:tplc="0413000F" w:tentative="1">
+      <w:start w:val="1"/>
+      <w:numFmt w:val="decimal"/>
+      <w:lvlText w:val="%7."/>
+      <w:lvlJc w:val="left"/>
+      <w:pPr>
+        <w:ind w:left="5040" w:hanging="360"/>
+      </w:pPr>
+    </w:lvl>
+    <w:lvl w:ilvl="7" w:tplc="04130019" w:tentative="1">
+      <w:start w:val="1"/>
+      <w:numFmt w:val="lowerLetter"/>
+      <w:lvlText w:val="%8."/>
+      <w:lvlJc w:val="left"/>
+      <w:pPr>
+        <w:ind w:left="5760" w:hanging="360"/>
+      </w:pPr>
+    </w:lvl>
+    <w:lvl w:ilvl="8" w:tplc="0413001B" w:tentative="1">
+      <w:start w:val="1"/>
+      <w:numFmt w:val="lowerRoman"/>
+      <w:lvlText w:val="%9."/>
+      <w:lvlJc w:val="right"/>
+      <w:pPr>
+        <w:ind w:left="6480" w:hanging="180"/>
+      </w:pPr>
+    </w:lvl>
+  </w:abstractNum>
+  <w:abstractNum w:abstractNumId="2" w15:restartNumberingAfterBreak="0">
     <w:nsid w:val="48523DF9"/>
     <w:multiLevelType w:val="hybridMultilevel"/>
     <w:tmpl w:val="8E7A85AA"/>
@@ -689,7 +1619,7 @@
       </w:rPr>
     </w:lvl>
   </w:abstractNum>
-  <w:abstractNum w:abstractNumId="1" w15:restartNumberingAfterBreak="0">
+  <w:abstractNum w:abstractNumId="3" w15:restartNumberingAfterBreak="0">
     <w:nsid w:val="4E8E608C"/>
     <w:multiLevelType w:val="hybridMultilevel"/>
     <w:tmpl w:val="95403204"/>
@@ -802,7 +1732,7 @@
       </w:rPr>
     </w:lvl>
   </w:abstractNum>
-  <w:abstractNum w:abstractNumId="2" w15:restartNumberingAfterBreak="0">
+  <w:abstractNum w:abstractNumId="4" w15:restartNumberingAfterBreak="0">
     <w:nsid w:val="64ED11B1"/>
     <w:multiLevelType w:val="hybridMultilevel"/>
     <w:tmpl w:val="A97C87D2"/>
@@ -915,14 +1845,109 @@
       </w:rPr>
     </w:lvl>
   </w:abstractNum>
+  <w:abstractNum w:abstractNumId="5" w15:restartNumberingAfterBreak="0">
+    <w:nsid w:val="774847C4"/>
+    <w:multiLevelType w:val="hybridMultilevel"/>
+    <w:tmpl w:val="D68EC1C4"/>
+    <w:lvl w:ilvl="0" w:tplc="0413000F">
+      <w:start w:val="1"/>
+      <w:numFmt w:val="decimal"/>
+      <w:lvlText w:val="%1."/>
+      <w:lvlJc w:val="left"/>
+      <w:pPr>
+        <w:ind w:left="720" w:hanging="360"/>
+      </w:pPr>
+    </w:lvl>
+    <w:lvl w:ilvl="1" w:tplc="04130019" w:tentative="1">
+      <w:start w:val="1"/>
+      <w:numFmt w:val="lowerLetter"/>
+      <w:lvlText w:val="%2."/>
+      <w:lvlJc w:val="left"/>
+      <w:pPr>
+        <w:ind w:left="1440" w:hanging="360"/>
+      </w:pPr>
+    </w:lvl>
+    <w:lvl w:ilvl="2" w:tplc="0413001B" w:tentative="1">
+      <w:start w:val="1"/>
+      <w:numFmt w:val="lowerRoman"/>
+      <w:lvlText w:val="%3."/>
+      <w:lvlJc w:val="right"/>
+      <w:pPr>
+        <w:ind w:left="2160" w:hanging="180"/>
+      </w:pPr>
+    </w:lvl>
+    <w:lvl w:ilvl="3" w:tplc="0413000F" w:tentative="1">
+      <w:start w:val="1"/>
+      <w:numFmt w:val="decimal"/>
+      <w:lvlText w:val="%4."/>
+      <w:lvlJc w:val="left"/>
+      <w:pPr>
+        <w:ind w:left="2880" w:hanging="360"/>
+      </w:pPr>
+    </w:lvl>
+    <w:lvl w:ilvl="4" w:tplc="04130019" w:tentative="1">
+      <w:start w:val="1"/>
+      <w:numFmt w:val="lowerLetter"/>
+      <w:lvlText w:val="%5."/>
+      <w:lvlJc w:val="left"/>
+      <w:pPr>
+        <w:ind w:left="3600" w:hanging="360"/>
+      </w:pPr>
+    </w:lvl>
+    <w:lvl w:ilvl="5" w:tplc="0413001B" w:tentative="1">
+      <w:start w:val="1"/>
+      <w:numFmt w:val="lowerRoman"/>
+      <w:lvlText w:val="%6."/>
+      <w:lvlJc w:val="right"/>
+      <w:pPr>
+        <w:ind w:left="4320" w:hanging="180"/>
+      </w:pPr>
+    </w:lvl>
+    <w:lvl w:ilvl="6" w:tplc="0413000F" w:tentative="1">
+      <w:start w:val="1"/>
+      <w:numFmt w:val="decimal"/>
+      <w:lvlText w:val="%7."/>
+      <w:lvlJc w:val="left"/>
+      <w:pPr>
+        <w:ind w:left="5040" w:hanging="360"/>
+      </w:pPr>
+    </w:lvl>
+    <w:lvl w:ilvl="7" w:tplc="04130019" w:tentative="1">
+      <w:start w:val="1"/>
+      <w:numFmt w:val="lowerLetter"/>
+      <w:lvlText w:val="%8."/>
+      <w:lvlJc w:val="left"/>
+      <w:pPr>
+        <w:ind w:left="5760" w:hanging="360"/>
+      </w:pPr>
+    </w:lvl>
+    <w:lvl w:ilvl="8" w:tplc="0413001B" w:tentative="1">
+      <w:start w:val="1"/>
+      <w:numFmt w:val="lowerRoman"/>
+      <w:lvlText w:val="%9."/>
+      <w:lvlJc w:val="right"/>
+      <w:pPr>
+        <w:ind w:left="6480" w:hanging="180"/>
+      </w:pPr>
+    </w:lvl>
+  </w:abstractNum>
   <w:num w:numId="1" w16cid:durableId="745227137">
+    <w:abstractNumId w:val="4"/>
+  </w:num>
+  <w:num w:numId="2" w16cid:durableId="1983582744">
+    <w:abstractNumId w:val="3"/>
+  </w:num>
+  <w:num w:numId="3" w16cid:durableId="1079640552">
     <w:abstractNumId w:val="2"/>
   </w:num>
-  <w:num w:numId="2" w16cid:durableId="1983582744">
+  <w:num w:numId="4" w16cid:durableId="1675959037">
+    <w:abstractNumId w:val="0"/>
+  </w:num>
+  <w:num w:numId="5" w16cid:durableId="895701061">
     <w:abstractNumId w:val="1"/>
   </w:num>
-  <w:num w:numId="3" w16cid:durableId="1079640552">
-    <w:abstractNumId w:val="0"/>
+  <w:num w:numId="6" w16cid:durableId="238056038">
+    <w:abstractNumId w:val="5"/>
   </w:num>
 </w:numbering>
 </file>
@@ -1349,6 +2374,28 @@
       <w:szCs w:val="32"/>
     </w:rPr>
   </w:style>
+  <w:style w:type="paragraph" w:styleId="Kop2">
+    <w:name w:val="heading 2"/>
+    <w:basedOn w:val="Standaard"/>
+    <w:next w:val="Standaard"/>
+    <w:link w:val="Kop2Char"/>
+    <w:uiPriority w:val="9"/>
+    <w:unhideWhenUsed/>
+    <w:qFormat/>
+    <w:rsid w:val="00CD5035"/>
+    <w:pPr>
+      <w:keepNext/>
+      <w:keepLines/>
+      <w:spacing w:before="40" w:after="0"/>
+      <w:outlineLvl w:val="1"/>
+    </w:pPr>
+    <w:rPr>
+      <w:rFonts w:asciiTheme="majorHAnsi" w:eastAsiaTheme="majorEastAsia" w:hAnsiTheme="majorHAnsi" w:cstheme="majorBidi"/>
+      <w:color w:val="2F5496" w:themeColor="accent1" w:themeShade="BF"/>
+      <w:sz w:val="26"/>
+      <w:szCs w:val="26"/>
+    </w:rPr>
+  </w:style>
   <w:style w:type="character" w:default="1" w:styleId="Standaardalinea-lettertype">
     <w:name w:val="Default Paragraph Font"/>
     <w:uiPriority w:val="1"/>
@@ -1398,6 +2445,142 @@
       <w:color w:val="2F5496" w:themeColor="accent1" w:themeShade="BF"/>
       <w:sz w:val="32"/>
       <w:szCs w:val="32"/>
+    </w:rPr>
+  </w:style>
+  <w:style w:type="character" w:customStyle="1" w:styleId="Kop2Char">
+    <w:name w:val="Kop 2 Char"/>
+    <w:basedOn w:val="Standaardalinea-lettertype"/>
+    <w:link w:val="Kop2"/>
+    <w:uiPriority w:val="9"/>
+    <w:rsid w:val="00CD5035"/>
+    <w:rPr>
+      <w:rFonts w:asciiTheme="majorHAnsi" w:eastAsiaTheme="majorEastAsia" w:hAnsiTheme="majorHAnsi" w:cstheme="majorBidi"/>
+      <w:color w:val="2F5496" w:themeColor="accent1" w:themeShade="BF"/>
+      <w:sz w:val="26"/>
+      <w:szCs w:val="26"/>
+    </w:rPr>
+  </w:style>
+  <w:style w:type="paragraph" w:styleId="Normaalweb">
+    <w:name w:val="Normal (Web)"/>
+    <w:basedOn w:val="Standaard"/>
+    <w:uiPriority w:val="99"/>
+    <w:unhideWhenUsed/>
+    <w:rsid w:val="00A30008"/>
+    <w:pPr>
+      <w:spacing w:before="100" w:beforeAutospacing="1" w:after="100" w:afterAutospacing="1" w:line="240" w:lineRule="auto"/>
+    </w:pPr>
+    <w:rPr>
+      <w:rFonts w:ascii="Times New Roman" w:eastAsia="Times New Roman" w:hAnsi="Times New Roman" w:cs="Times New Roman"/>
+      <w:kern w:val="0"/>
+      <w:sz w:val="24"/>
+      <w:szCs w:val="24"/>
+      <w:lang w:eastAsia="nl-NL"/>
+      <w14:ligatures w14:val="none"/>
+    </w:rPr>
+  </w:style>
+  <w:style w:type="character" w:customStyle="1" w:styleId="url">
+    <w:name w:val="url"/>
+    <w:basedOn w:val="Standaardalinea-lettertype"/>
+    <w:rsid w:val="00A30008"/>
+  </w:style>
+  <w:style w:type="character" w:styleId="Hyperlink">
+    <w:name w:val="Hyperlink"/>
+    <w:basedOn w:val="Standaardalinea-lettertype"/>
+    <w:uiPriority w:val="99"/>
+    <w:unhideWhenUsed/>
+    <w:rsid w:val="007F4DFF"/>
+    <w:rPr>
+      <w:color w:val="0563C1" w:themeColor="hyperlink"/>
+      <w:u w:val="single"/>
+    </w:rPr>
+  </w:style>
+  <w:style w:type="character" w:styleId="Onopgelostemelding">
+    <w:name w:val="Unresolved Mention"/>
+    <w:basedOn w:val="Standaardalinea-lettertype"/>
+    <w:uiPriority w:val="99"/>
+    <w:semiHidden/>
+    <w:unhideWhenUsed/>
+    <w:rsid w:val="007F4DFF"/>
+    <w:rPr>
+      <w:color w:val="605E5C"/>
+      <w:shd w:val="clear" w:color="auto" w:fill="E1DFDD"/>
+    </w:rPr>
+  </w:style>
+  <w:style w:type="paragraph" w:styleId="Titel">
+    <w:name w:val="Title"/>
+    <w:basedOn w:val="Standaard"/>
+    <w:next w:val="Standaard"/>
+    <w:link w:val="TitelChar"/>
+    <w:uiPriority w:val="10"/>
+    <w:qFormat/>
+    <w:rsid w:val="002875EA"/>
+    <w:pPr>
+      <w:spacing w:after="0" w:line="240" w:lineRule="auto"/>
+      <w:contextualSpacing/>
+    </w:pPr>
+    <w:rPr>
+      <w:rFonts w:asciiTheme="majorHAnsi" w:eastAsiaTheme="majorEastAsia" w:hAnsiTheme="majorHAnsi" w:cstheme="majorBidi"/>
+      <w:spacing w:val="-10"/>
+      <w:kern w:val="28"/>
+      <w:sz w:val="56"/>
+      <w:szCs w:val="56"/>
+    </w:rPr>
+  </w:style>
+  <w:style w:type="character" w:customStyle="1" w:styleId="TitelChar">
+    <w:name w:val="Titel Char"/>
+    <w:basedOn w:val="Standaardalinea-lettertype"/>
+    <w:link w:val="Titel"/>
+    <w:uiPriority w:val="10"/>
+    <w:rsid w:val="002875EA"/>
+    <w:rPr>
+      <w:rFonts w:asciiTheme="majorHAnsi" w:eastAsiaTheme="majorEastAsia" w:hAnsiTheme="majorHAnsi" w:cstheme="majorBidi"/>
+      <w:spacing w:val="-10"/>
+      <w:kern w:val="28"/>
+      <w:sz w:val="56"/>
+      <w:szCs w:val="56"/>
+    </w:rPr>
+  </w:style>
+  <w:style w:type="paragraph" w:styleId="Ondertitel">
+    <w:name w:val="Subtitle"/>
+    <w:basedOn w:val="Standaard"/>
+    <w:next w:val="Standaard"/>
+    <w:link w:val="OndertitelChar"/>
+    <w:uiPriority w:val="11"/>
+    <w:qFormat/>
+    <w:rsid w:val="00FC4E5D"/>
+    <w:pPr>
+      <w:numPr>
+        <w:ilvl w:val="1"/>
+      </w:numPr>
+    </w:pPr>
+    <w:rPr>
+      <w:rFonts w:eastAsiaTheme="minorEastAsia"/>
+      <w:color w:val="5A5A5A" w:themeColor="text1" w:themeTint="A5"/>
+      <w:spacing w:val="15"/>
+    </w:rPr>
+  </w:style>
+  <w:style w:type="character" w:customStyle="1" w:styleId="OndertitelChar">
+    <w:name w:val="Ondertitel Char"/>
+    <w:basedOn w:val="Standaardalinea-lettertype"/>
+    <w:link w:val="Ondertitel"/>
+    <w:uiPriority w:val="11"/>
+    <w:rsid w:val="00FC4E5D"/>
+    <w:rPr>
+      <w:rFonts w:eastAsiaTheme="minorEastAsia"/>
+      <w:color w:val="5A5A5A" w:themeColor="text1" w:themeTint="A5"/>
+      <w:spacing w:val="15"/>
+    </w:rPr>
+  </w:style>
+  <w:style w:type="character" w:styleId="Subtielebenadrukking">
+    <w:name w:val="Subtle Emphasis"/>
+    <w:basedOn w:val="Standaardalinea-lettertype"/>
+    <w:uiPriority w:val="19"/>
+    <w:qFormat/>
+    <w:rsid w:val="00191F97"/>
+    <w:rPr>
+      <w:i/>
+      <w:iCs/>
+      <w:color w:val="404040" w:themeColor="text1" w:themeTint="BF"/>
     </w:rPr>
   </w:style>
 </w:styles>

</xml_diff>

<commit_message>
Menucontoller with fixes and factory
</commit_message>
<xml_diff>
--- a/Veranderingen.docx
+++ b/Veranderingen.docx
@@ -3,71 +3,6 @@
 <w:document xmlns:wpc="http://schemas.microsoft.com/office/word/2010/wordprocessingCanvas" xmlns:cx="http://schemas.microsoft.com/office/drawing/2014/chartex" xmlns:cx1="http://schemas.microsoft.com/office/drawing/2015/9/8/chartex" xmlns:cx2="http://schemas.microsoft.com/office/drawing/2015/10/21/chartex" xmlns:cx3="http://schemas.microsoft.com/office/drawing/2016/5/9/chartex" xmlns:cx4="http://schemas.microsoft.com/office/drawing/2016/5/10/chartex" xmlns:cx5="http://schemas.microsoft.com/office/drawing/2016/5/11/chartex" xmlns:cx6="http://schemas.microsoft.com/office/drawing/2016/5/12/chartex" xmlns:cx7="http://schemas.microsoft.com/office/drawing/2016/5/13/chartex" xmlns:cx8="http://schemas.microsoft.com/office/drawing/2016/5/14/chartex" xmlns:mc="http://schemas.openxmlformats.org/markup-compatibility/2006" xmlns:aink="http://schemas.microsoft.com/office/drawing/2016/ink" xmlns:am3d="http://schemas.microsoft.com/office/drawing/2017/model3d" xmlns:o="urn:schemas-microsoft-com:office:office" xmlns:oel="http://schemas.microsoft.com/office/2019/extlst" xmlns:r="http://schemas.openxmlformats.org/officeDocument/2006/relationships" xmlns:m="http://schemas.openxmlformats.org/officeDocument/2006/math" xmlns:v="urn:schemas-microsoft-com:vml" xmlns:wp14="http://schemas.microsoft.com/office/word/2010/wordprocessingDrawing" xmlns:wp="http://schemas.openxmlformats.org/drawingml/2006/wordprocessingDrawing" xmlns:w10="urn:schemas-microsoft-com:office:word" xmlns:w="http://schemas.openxmlformats.org/wordprocessingml/2006/main" xmlns:w14="http://schemas.microsoft.com/office/word/2010/wordml" xmlns:w15="http://schemas.microsoft.com/office/word/2012/wordml" xmlns:w16cex="http://schemas.microsoft.com/office/word/2018/wordml/cex" xmlns:w16cid="http://schemas.microsoft.com/office/word/2016/wordml/cid" xmlns:w16="http://schemas.microsoft.com/office/word/2018/wordml" xmlns:w16sdtdh="http://schemas.microsoft.com/office/word/2020/wordml/sdtdatahash" xmlns:w16se="http://schemas.microsoft.com/office/word/2015/wordml/symex" xmlns:wpg="http://schemas.microsoft.com/office/word/2010/wordprocessingGroup" xmlns:wpi="http://schemas.microsoft.com/office/word/2010/wordprocessingInk" xmlns:wne="http://schemas.microsoft.com/office/word/2006/wordml" xmlns:wps="http://schemas.microsoft.com/office/word/2010/wordprocessingShape" mc:Ignorable="w14 w15 w16se w16cid w16 w16cex w16sdtdh wp14">
   <w:body>
     <w:p>
-      <w:pPr>
-        <w:pStyle w:val="Lijstalinea"/>
-        <w:numPr>
-          <w:ilvl w:val="0"/>
-          <w:numId w:val="3"/>
-        </w:numPr>
-      </w:pPr>
-      <w:r>
-        <w:t>Dode code verwijderen?</w:t>
-      </w:r>
-    </w:p>
-    <w:p>
-      <w:pPr>
-        <w:pStyle w:val="Lijstalinea"/>
-        <w:numPr>
-          <w:ilvl w:val="0"/>
-          <w:numId w:val="3"/>
-        </w:numPr>
-      </w:pPr>
-      <w:r>
-        <w:t>Code netjes neerzetten, voor betere leesbaarheid, nu staat alles door elkaarheen</w:t>
-      </w:r>
-    </w:p>
-    <w:p>
-      <w:pPr>
-        <w:pStyle w:val="Lijstalinea"/>
-        <w:numPr>
-          <w:ilvl w:val="0"/>
-          <w:numId w:val="3"/>
-        </w:numPr>
-      </w:pPr>
-      <w:r>
-        <w:t>Getters en setters maken</w:t>
-      </w:r>
-    </w:p>
-    <w:p>
-      <w:pPr>
-        <w:pStyle w:val="Lijstalinea"/>
-        <w:numPr>
-          <w:ilvl w:val="0"/>
-          <w:numId w:val="3"/>
-        </w:numPr>
-      </w:pPr>
-      <w:r>
-        <w:t>Alle niet static/final waarden in constructor defineren</w:t>
-      </w:r>
-    </w:p>
-    <w:p>
-      <w:pPr>
-        <w:pStyle w:val="Lijstalinea"/>
-        <w:numPr>
-          <w:ilvl w:val="0"/>
-          <w:numId w:val="3"/>
-        </w:numPr>
-      </w:pPr>
-      <w:r>
-        <w:t>c</w:t>
-      </w:r>
-      <w:r>
-        <w:t>amelCase toepassen overal</w:t>
-      </w:r>
-    </w:p>
-    <w:p/>
-    <w:p/>
-    <w:p>
       <w:r>
         <w:t>Slideviewercomponent</w:t>
       </w:r>
@@ -80,14 +15,166 @@
           <w:numId w:val="2"/>
         </w:numPr>
       </w:pPr>
-      <w:r>
-        <w:t>Fontstyle is int, maar er wordt font.bold gezet</w:t>
+      <w:proofErr w:type="spellStart"/>
+      <w:r>
+        <w:t>Fontstyle</w:t>
+      </w:r>
+      <w:proofErr w:type="spellEnd"/>
+      <w:r>
+        <w:t xml:space="preserve"> is int, maar er wordt </w:t>
+      </w:r>
+      <w:proofErr w:type="spellStart"/>
+      <w:r>
+        <w:t>font.bold</w:t>
+      </w:r>
+      <w:proofErr w:type="spellEnd"/>
+      <w:r>
+        <w:t xml:space="preserve"> gezet</w:t>
       </w:r>
     </w:p>
     <w:p/>
     <w:p>
-      <w:r>
-        <w:t>Demopresentation</w:t>
+      <w:pPr>
+        <w:pStyle w:val="Titel"/>
+      </w:pPr>
+      <w:r>
+        <w:t>O</w:t>
+      </w:r>
+      <w:r>
+        <w:t xml:space="preserve">bject Georiënteerd </w:t>
+      </w:r>
+      <w:r>
+        <w:t>O</w:t>
+      </w:r>
+      <w:r>
+        <w:t>ntwerpen</w:t>
+      </w:r>
+    </w:p>
+    <w:p>
+      <w:pPr>
+        <w:pStyle w:val="Ondertitel"/>
+      </w:pPr>
+      <w:r>
+        <w:t>Stefan Meijer, 5033454</w:t>
+      </w:r>
+    </w:p>
+    <w:p>
+      <w:r>
+        <w:t xml:space="preserve">Na het maken van de </w:t>
+      </w:r>
+      <w:r>
+        <w:t xml:space="preserve">klassen diagram, ben ik begonnen met het opruimen en het </w:t>
+      </w:r>
+      <w:r>
+        <w:t>verbeteren</w:t>
+      </w:r>
+      <w:r>
+        <w:t xml:space="preserve"> van de c</w:t>
+      </w:r>
+      <w:r>
+        <w:t>ode.</w:t>
+      </w:r>
+    </w:p>
+    <w:p>
+      <w:pPr>
+        <w:pStyle w:val="Kop1"/>
+      </w:pPr>
+      <w:r>
+        <w:t>Verbetere</w:t>
+      </w:r>
+      <w:r>
+        <w:t>n</w:t>
+      </w:r>
+      <w:r>
+        <w:t xml:space="preserve"> </w:t>
+      </w:r>
+      <w:r>
+        <w:t xml:space="preserve">code, zonder </w:t>
+      </w:r>
+      <w:r>
+        <w:t>klasse</w:t>
+      </w:r>
+      <w:r>
+        <w:t>n</w:t>
+      </w:r>
+      <w:r>
+        <w:t xml:space="preserve"> </w:t>
+      </w:r>
+      <w:r>
+        <w:t>te verwijderen/toevoegen/ops</w:t>
+      </w:r>
+      <w:r>
+        <w:t>p</w:t>
+      </w:r>
+      <w:r>
+        <w:t>lit</w:t>
+      </w:r>
+      <w:r>
+        <w:t>sen</w:t>
+      </w:r>
+    </w:p>
+    <w:p>
+      <w:r>
+        <w:t xml:space="preserve">Bij het maken van </w:t>
+      </w:r>
+      <w:r>
+        <w:t>het</w:t>
+      </w:r>
+      <w:r>
+        <w:t xml:space="preserve"> klassendiagram, merkte ik dat er in </w:t>
+      </w:r>
+      <w:proofErr w:type="spellStart"/>
+      <w:r>
+        <w:t>Jabberpoint</w:t>
+      </w:r>
+      <w:proofErr w:type="spellEnd"/>
+      <w:r>
+        <w:t xml:space="preserve"> </w:t>
+      </w:r>
+      <w:r>
+        <w:t xml:space="preserve">code </w:t>
+      </w:r>
+      <w:r>
+        <w:t>zit d</w:t>
+      </w:r>
+      <w:r>
+        <w:t>at</w:t>
+      </w:r>
+      <w:r>
+        <w:t xml:space="preserve"> niet </w:t>
+      </w:r>
+      <w:r>
+        <w:t>wordt</w:t>
+      </w:r>
+      <w:r>
+        <w:t xml:space="preserve"> </w:t>
+      </w:r>
+      <w:r>
+        <w:t>gebruikt</w:t>
+      </w:r>
+      <w:r>
+        <w:t>(overbodige code)</w:t>
+      </w:r>
+      <w:r>
+        <w:t>, variabelen</w:t>
+      </w:r>
+      <w:r>
+        <w:t>/methode</w:t>
+      </w:r>
+      <w:r>
+        <w:t xml:space="preserve"> die op de verkeerde zichtbaarheid staan</w:t>
+      </w:r>
+      <w:r>
+        <w:t xml:space="preserve"> en</w:t>
+      </w:r>
+      <w:r>
+        <w:t xml:space="preserve"> </w:t>
+      </w:r>
+      <w:r>
+        <w:t>verkeerde casting</w:t>
+      </w:r>
+      <w:r>
+        <w:t>.</w:t>
       </w:r>
     </w:p>
     <w:p>
@@ -99,146 +186,15 @@
         </w:numPr>
       </w:pPr>
       <w:r>
-        <w:t>Maakt slide aan in function, gebruik hiervoor factory</w:t>
-      </w:r>
-    </w:p>
-    <w:p>
-      <w:r>
-        <w:br w:type="page"/>
-      </w:r>
-    </w:p>
-    <w:p>
-      <w:pPr>
-        <w:pStyle w:val="Titel"/>
-      </w:pPr>
-      <w:r>
-        <w:lastRenderedPageBreak/>
-        <w:t>O</w:t>
-      </w:r>
-      <w:r>
-        <w:t xml:space="preserve">bject Georiënteerd </w:t>
-      </w:r>
-      <w:r>
-        <w:t>O</w:t>
-      </w:r>
-      <w:r>
-        <w:t>ntwerpen</w:t>
-      </w:r>
-    </w:p>
-    <w:p>
-      <w:pPr>
-        <w:pStyle w:val="Ondertitel"/>
-      </w:pPr>
-      <w:r>
-        <w:t>Stefan Meijer, 5033454</w:t>
-      </w:r>
-    </w:p>
-    <w:p>
-      <w:r>
-        <w:t xml:space="preserve">Na het maken van de </w:t>
-      </w:r>
-      <w:r>
-        <w:t xml:space="preserve">klassen diagram, ben ik begonnen met het opruimen en het </w:t>
-      </w:r>
-      <w:r>
-        <w:t>verbeteren</w:t>
-      </w:r>
-      <w:r>
-        <w:t xml:space="preserve"> van de c</w:t>
-      </w:r>
-      <w:r>
-        <w:t>ode.</w:t>
-      </w:r>
-    </w:p>
-    <w:p>
-      <w:pPr>
-        <w:pStyle w:val="Kop1"/>
-      </w:pPr>
-      <w:r>
-        <w:t>Verbetere</w:t>
-      </w:r>
-      <w:r>
-        <w:t>n</w:t>
-      </w:r>
-      <w:r>
-        <w:t xml:space="preserve"> </w:t>
-      </w:r>
-      <w:r>
-        <w:t xml:space="preserve">code, zonder </w:t>
-      </w:r>
-      <w:r>
-        <w:t>klasse</w:t>
-      </w:r>
-      <w:r>
-        <w:t>n</w:t>
-      </w:r>
-      <w:r>
-        <w:t xml:space="preserve"> </w:t>
-      </w:r>
-      <w:r>
-        <w:t>te verwijderen/toevoegen/ops</w:t>
-      </w:r>
-      <w:r>
-        <w:t>p</w:t>
-      </w:r>
-      <w:r>
-        <w:t>lit</w:t>
-      </w:r>
-      <w:r>
-        <w:t>sen</w:t>
-      </w:r>
-    </w:p>
-    <w:p>
-      <w:r>
-        <w:t xml:space="preserve">Bij het maken van </w:t>
-      </w:r>
-      <w:r>
-        <w:t>het</w:t>
-      </w:r>
-      <w:r>
-        <w:t xml:space="preserve"> klassendiagram, merkte ik dat er in Jabberpoint </w:t>
-      </w:r>
-      <w:r>
-        <w:t xml:space="preserve">code </w:t>
-      </w:r>
-      <w:r>
-        <w:t>zit d</w:t>
-      </w:r>
-      <w:r>
-        <w:t>at</w:t>
-      </w:r>
-      <w:r>
-        <w:t xml:space="preserve"> niet </w:t>
-      </w:r>
-      <w:r>
-        <w:t>wordt</w:t>
-      </w:r>
-      <w:r>
-        <w:t xml:space="preserve"> </w:t>
-      </w:r>
-      <w:r>
-        <w:t>gebruikt</w:t>
-      </w:r>
-      <w:r>
-        <w:t>(overbodige code)</w:t>
-      </w:r>
-      <w:r>
-        <w:t>, variabelen</w:t>
-      </w:r>
-      <w:r>
-        <w:t>/methode</w:t>
-      </w:r>
-      <w:r>
-        <w:t xml:space="preserve"> die op de verkeerde zichtbaarheid staan</w:t>
-      </w:r>
-      <w:r>
-        <w:t xml:space="preserve"> en</w:t>
-      </w:r>
-      <w:r>
-        <w:t xml:space="preserve"> </w:t>
-      </w:r>
-      <w:r>
-        <w:t>verkeerde casting</w:t>
+        <w:t xml:space="preserve">Ik heb op alle klassen </w:t>
+      </w:r>
+      <w:proofErr w:type="spellStart"/>
+      <w:r>
+        <w:t>getters</w:t>
+      </w:r>
+      <w:proofErr w:type="spellEnd"/>
+      <w:r>
+        <w:t xml:space="preserve"> &amp; Setters toegepast</w:t>
       </w:r>
       <w:r>
         <w:t>.</w:t>
@@ -253,7 +209,37 @@
         </w:numPr>
       </w:pPr>
       <w:r>
-        <w:t>Ik heb op alle klassen getters &amp; Setters toegepast</w:t>
+        <w:t xml:space="preserve">Alle waarden die direct toegewezen werden aan een variabele en die niet </w:t>
+      </w:r>
+      <w:proofErr w:type="spellStart"/>
+      <w:r>
+        <w:t>static</w:t>
+      </w:r>
+      <w:proofErr w:type="spellEnd"/>
+      <w:r>
+        <w:t xml:space="preserve"> </w:t>
+      </w:r>
+      <w:proofErr w:type="spellStart"/>
+      <w:r>
+        <w:t>final</w:t>
+      </w:r>
+      <w:proofErr w:type="spellEnd"/>
+      <w:r>
+        <w:t xml:space="preserve"> waren</w:t>
+      </w:r>
+      <w:r>
+        <w:t>, heb ik</w:t>
+      </w:r>
+      <w:r>
+        <w:t xml:space="preserve"> naar de </w:t>
+      </w:r>
+      <w:proofErr w:type="spellStart"/>
+      <w:r>
+        <w:t>constructor</w:t>
+      </w:r>
+      <w:proofErr w:type="spellEnd"/>
+      <w:r>
+        <w:t xml:space="preserve"> verplaatst</w:t>
       </w:r>
       <w:r>
         <w:t>.</w:t>
@@ -268,13 +254,13 @@
         </w:numPr>
       </w:pPr>
       <w:r>
-        <w:t>Alle waarden die direct toegewezen werden aan een variabele en die niet static final waren</w:t>
-      </w:r>
-      <w:r>
-        <w:t>, heb ik</w:t>
-      </w:r>
-      <w:r>
-        <w:t xml:space="preserve"> naar de constructor verplaatst</w:t>
+        <w:t xml:space="preserve">Ik heb de zichtbaarheid </w:t>
+      </w:r>
+      <w:r>
+        <w:t>goed gezet voor variabelen</w:t>
+      </w:r>
+      <w:r>
+        <w:t>/methoden</w:t>
       </w:r>
       <w:r>
         <w:t>.</w:t>
@@ -289,13 +275,7 @@
         </w:numPr>
       </w:pPr>
       <w:r>
-        <w:t xml:space="preserve">Ik heb de zichtbaarheid </w:t>
-      </w:r>
-      <w:r>
-        <w:t>goed gezet voor variabelen</w:t>
-      </w:r>
-      <w:r>
-        <w:t>/methoden</w:t>
+        <w:t>Ik heb ongebruikte code verwijderd</w:t>
       </w:r>
       <w:r>
         <w:t>.</w:t>
@@ -310,10 +290,26 @@
         </w:numPr>
       </w:pPr>
       <w:r>
-        <w:t>Ik heb ongebruikte code verwijderd</w:t>
-      </w:r>
-      <w:r>
-        <w:t>.</w:t>
+        <w:t>Code logischer neergezet (</w:t>
+      </w:r>
+      <w:proofErr w:type="spellStart"/>
+      <w:r>
+        <w:t>constructor</w:t>
+      </w:r>
+      <w:proofErr w:type="spellEnd"/>
+      <w:r>
+        <w:t xml:space="preserve"> bovenaan, daarna de methoden en dan de </w:t>
+      </w:r>
+      <w:proofErr w:type="spellStart"/>
+      <w:r>
+        <w:t>getters&amp;setters</w:t>
+      </w:r>
+      <w:proofErr w:type="spellEnd"/>
+      <w:r>
+        <w:t>)</w:t>
+      </w:r>
+      <w:r>
+        <w:t>. Dit zorgt voor meer overzicht.</w:t>
       </w:r>
     </w:p>
     <w:p>
@@ -325,10 +321,42 @@
         </w:numPr>
       </w:pPr>
       <w:r>
-        <w:t>Code logischer neergezet (constructor bovenaan, daarna de methoden en dan de getters&amp;setters)</w:t>
-      </w:r>
-      <w:r>
-        <w:t>. Dit zorgt voor meer overzicht.</w:t>
+        <w:t xml:space="preserve">Op advies van </w:t>
+      </w:r>
+      <w:proofErr w:type="spellStart"/>
+      <w:r>
+        <w:t>Intelij</w:t>
+      </w:r>
+      <w:proofErr w:type="spellEnd"/>
+      <w:r>
+        <w:t xml:space="preserve"> heb ik code, wat op een slimmere manier geschreven kan worden, automatisch laten </w:t>
+      </w:r>
+      <w:proofErr w:type="spellStart"/>
+      <w:r>
+        <w:t>refactoren</w:t>
+      </w:r>
+      <w:proofErr w:type="spellEnd"/>
+      <w:r>
+        <w:t>.</w:t>
+      </w:r>
+    </w:p>
+    <w:p>
+      <w:pPr>
+        <w:pStyle w:val="Kop1"/>
+      </w:pPr>
+      <w:r>
+        <w:t>Folder structuur</w:t>
+      </w:r>
+    </w:p>
+    <w:p>
+      <w:r>
+        <w:t>Momenteel staan alle assets in de hoofdmap, verspreid en tussen elkaar door. Hiervoor heb ik een map aangemaakt “Assets” en hierin heb ik alle</w:t>
+      </w:r>
+      <w:r>
+        <w:t xml:space="preserve"> (externe)</w:t>
+      </w:r>
+      <w:r>
+        <w:t xml:space="preserve"> bestanden verwerkt die worden gebruikt door de applicatie.</w:t>
       </w:r>
     </w:p>
     <w:p>
@@ -336,33 +364,104 @@
         <w:pStyle w:val="Lijstalinea"/>
         <w:numPr>
           <w:ilvl w:val="0"/>
-          <w:numId w:val="2"/>
-        </w:numPr>
-      </w:pPr>
-      <w:r>
-        <w:t>Op advies van Intelij heb ik code, wat op een slimmere manier geschreven kan worden, automatisch laten refactoren</w:t>
-      </w:r>
-      <w:r>
-        <w:t>.</w:t>
-      </w:r>
-    </w:p>
-    <w:p>
-      <w:pPr>
-        <w:pStyle w:val="Kop1"/>
-      </w:pPr>
-      <w:r>
-        <w:t>Folder structuur</w:t>
-      </w:r>
-    </w:p>
-    <w:p>
-      <w:r>
-        <w:t>Momenteel staan alle assets in de hoofdmap, verspreid en tussen elkaar door. Hiervoor heb ik een map aangemaakt “Assets” en hierin heb ik alle</w:t>
-      </w:r>
-      <w:r>
-        <w:t xml:space="preserve"> (externe)</w:t>
-      </w:r>
-      <w:r>
-        <w:t xml:space="preserve"> bestanden verwerkt die worden gebruikt door de applicatie.</w:t>
+          <w:numId w:val="4"/>
+        </w:numPr>
+      </w:pPr>
+      <w:r>
+        <w:t>Assets</w:t>
+      </w:r>
+    </w:p>
+    <w:p>
+      <w:pPr>
+        <w:pStyle w:val="Lijstalinea"/>
+        <w:numPr>
+          <w:ilvl w:val="1"/>
+          <w:numId w:val="4"/>
+        </w:numPr>
+      </w:pPr>
+      <w:r>
+        <w:t>Images</w:t>
+      </w:r>
+    </w:p>
+    <w:p>
+      <w:pPr>
+        <w:pStyle w:val="Lijstalinea"/>
+        <w:numPr>
+          <w:ilvl w:val="2"/>
+          <w:numId w:val="4"/>
+        </w:numPr>
+      </w:pPr>
+      <w:r>
+        <w:t xml:space="preserve">Gif en </w:t>
+      </w:r>
+      <w:proofErr w:type="spellStart"/>
+      <w:r>
+        <w:t>jpg’s</w:t>
+      </w:r>
+      <w:proofErr w:type="spellEnd"/>
+    </w:p>
+    <w:p>
+      <w:pPr>
+        <w:pStyle w:val="Lijstalinea"/>
+        <w:numPr>
+          <w:ilvl w:val="1"/>
+          <w:numId w:val="4"/>
+        </w:numPr>
+      </w:pPr>
+      <w:proofErr w:type="spellStart"/>
+      <w:r>
+        <w:t>Presentations</w:t>
+      </w:r>
+      <w:proofErr w:type="spellEnd"/>
+    </w:p>
+    <w:p>
+      <w:pPr>
+        <w:pStyle w:val="Lijstalinea"/>
+        <w:numPr>
+          <w:ilvl w:val="2"/>
+          <w:numId w:val="4"/>
+        </w:numPr>
+      </w:pPr>
+      <w:proofErr w:type="spellStart"/>
+      <w:r>
+        <w:t>Dtd</w:t>
+      </w:r>
+      <w:proofErr w:type="spellEnd"/>
+      <w:r>
+        <w:t xml:space="preserve"> en </w:t>
+      </w:r>
+      <w:proofErr w:type="spellStart"/>
+      <w:r>
+        <w:t>gifs</w:t>
+      </w:r>
+      <w:proofErr w:type="spellEnd"/>
+    </w:p>
+    <w:p>
+      <w:r>
+        <w:t xml:space="preserve">Daarna heb ik de source map opnieuw ingedeeld. Alle klassen staan </w:t>
+      </w:r>
+      <w:r>
+        <w:t>verspreid en tussen elkaar door</w:t>
+      </w:r>
+      <w:r>
+        <w:t>, dit maakt het erg onoverzichtelijk om mee te werken.</w:t>
+      </w:r>
+      <w:r>
+        <w:t xml:space="preserve"> Met deze nieuwe structuur kan er rekening gehouden worden met eventuele </w:t>
+      </w:r>
+      <w:proofErr w:type="spellStart"/>
+      <w:r>
+        <w:t>factory</w:t>
+      </w:r>
+      <w:r>
+        <w:t>’</w:t>
+      </w:r>
+      <w:r>
+        <w:t>s</w:t>
+      </w:r>
+      <w:proofErr w:type="spellEnd"/>
+      <w:r>
+        <w:t xml:space="preserve"> en het opsplitsen van klassen.</w:t>
       </w:r>
     </w:p>
     <w:p>
@@ -373,9 +472,11 @@
           <w:numId w:val="4"/>
         </w:numPr>
       </w:pPr>
-      <w:r>
-        <w:t>Assets</w:t>
-      </w:r>
+      <w:proofErr w:type="spellStart"/>
+      <w:r>
+        <w:t>Src</w:t>
+      </w:r>
+      <w:proofErr w:type="spellEnd"/>
     </w:p>
     <w:p>
       <w:pPr>
@@ -385,9 +486,11 @@
           <w:numId w:val="4"/>
         </w:numPr>
       </w:pPr>
-      <w:r>
-        <w:t>Images</w:t>
-      </w:r>
+      <w:proofErr w:type="spellStart"/>
+      <w:r>
+        <w:t>Accessor</w:t>
+      </w:r>
+      <w:proofErr w:type="spellEnd"/>
     </w:p>
     <w:p>
       <w:pPr>
@@ -398,7 +501,31 @@
         </w:numPr>
       </w:pPr>
       <w:r>
-        <w:t>Gif en jpg’s</w:t>
+        <w:t>Accesor.java</w:t>
+      </w:r>
+    </w:p>
+    <w:p>
+      <w:pPr>
+        <w:pStyle w:val="Lijstalinea"/>
+        <w:numPr>
+          <w:ilvl w:val="2"/>
+          <w:numId w:val="4"/>
+        </w:numPr>
+      </w:pPr>
+      <w:r>
+        <w:t>DemoPresentation.java</w:t>
+      </w:r>
+    </w:p>
+    <w:p>
+      <w:pPr>
+        <w:pStyle w:val="Lijstalinea"/>
+        <w:numPr>
+          <w:ilvl w:val="2"/>
+          <w:numId w:val="4"/>
+        </w:numPr>
+      </w:pPr>
+      <w:r>
+        <w:t>XMLAccessor.java</w:t>
       </w:r>
     </w:p>
     <w:p>
@@ -410,7 +537,7 @@
         </w:numPr>
       </w:pPr>
       <w:r>
-        <w:t>Presentations</w:t>
+        <w:t>Presentation</w:t>
       </w:r>
     </w:p>
     <w:p>
@@ -422,42 +549,10 @@
         </w:numPr>
       </w:pPr>
       <w:r>
-        <w:t>Dtd en gifs</w:t>
-      </w:r>
-    </w:p>
-    <w:p>
-      <w:r>
-        <w:t xml:space="preserve">Daarna heb ik de source map opnieuw ingedeeld. Alle klassen staan </w:t>
-      </w:r>
-      <w:r>
-        <w:t>verspreid en tussen elkaar door</w:t>
-      </w:r>
-      <w:r>
-        <w:t>, dit maakt het erg onoverzichtelijk om mee te werken.</w:t>
-      </w:r>
-      <w:r>
-        <w:t xml:space="preserve"> Met deze nieuwe structuur kan er rekening gehouden worden met eventuele factory</w:t>
-      </w:r>
-      <w:r>
-        <w:t>’</w:t>
-      </w:r>
-      <w:r>
-        <w:t>s</w:t>
-      </w:r>
-      <w:r>
-        <w:t xml:space="preserve"> en het opsplitsen van klassen.</w:t>
-      </w:r>
-    </w:p>
-    <w:p>
-      <w:pPr>
-        <w:pStyle w:val="Lijstalinea"/>
-        <w:numPr>
-          <w:ilvl w:val="0"/>
-          <w:numId w:val="4"/>
-        </w:numPr>
-      </w:pPr>
-      <w:r>
-        <w:t>Src</w:t>
+        <w:t>Presentation</w:t>
+      </w:r>
+      <w:r>
+        <w:t>.java</w:t>
       </w:r>
     </w:p>
     <w:p>
@@ -469,7 +564,8 @@
         </w:numPr>
       </w:pPr>
       <w:r>
-        <w:t>Accessor</w:t>
+        <w:lastRenderedPageBreak/>
+        <w:t>Slide</w:t>
       </w:r>
     </w:p>
     <w:p>
@@ -481,7 +577,10 @@
         </w:numPr>
       </w:pPr>
       <w:r>
-        <w:t>Accesor.java</w:t>
+        <w:t>BitmapItem</w:t>
+      </w:r>
+      <w:r>
+        <w:t>.java</w:t>
       </w:r>
     </w:p>
     <w:p>
@@ -493,7 +592,10 @@
         </w:numPr>
       </w:pPr>
       <w:r>
-        <w:t>DemoPresentation.java</w:t>
+        <w:t>Slide</w:t>
+      </w:r>
+      <w:r>
+        <w:t>.java</w:t>
       </w:r>
     </w:p>
     <w:p>
@@ -505,7 +607,55 @@
         </w:numPr>
       </w:pPr>
       <w:r>
-        <w:t>XMLAccessor.java</w:t>
+        <w:t>SlideItem</w:t>
+      </w:r>
+      <w:r>
+        <w:t>.java</w:t>
+      </w:r>
+    </w:p>
+    <w:p>
+      <w:pPr>
+        <w:pStyle w:val="Lijstalinea"/>
+        <w:numPr>
+          <w:ilvl w:val="2"/>
+          <w:numId w:val="4"/>
+        </w:numPr>
+      </w:pPr>
+      <w:r>
+        <w:t>SlideViewerComponent</w:t>
+      </w:r>
+      <w:r>
+        <w:t>.java</w:t>
+      </w:r>
+    </w:p>
+    <w:p>
+      <w:pPr>
+        <w:pStyle w:val="Lijstalinea"/>
+        <w:numPr>
+          <w:ilvl w:val="2"/>
+          <w:numId w:val="4"/>
+        </w:numPr>
+      </w:pPr>
+      <w:r>
+        <w:t>SlideViewerFrame</w:t>
+      </w:r>
+      <w:r>
+        <w:t>.java</w:t>
+      </w:r>
+    </w:p>
+    <w:p>
+      <w:pPr>
+        <w:pStyle w:val="Lijstalinea"/>
+        <w:numPr>
+          <w:ilvl w:val="2"/>
+          <w:numId w:val="4"/>
+        </w:numPr>
+      </w:pPr>
+      <w:r>
+        <w:t>TextItem</w:t>
+      </w:r>
+      <w:r>
+        <w:t>.java</w:t>
       </w:r>
     </w:p>
     <w:p>
@@ -517,7 +667,7 @@
         </w:numPr>
       </w:pPr>
       <w:r>
-        <w:t>Presentation</w:t>
+        <w:t>Style</w:t>
       </w:r>
     </w:p>
     <w:p>
@@ -529,7 +679,7 @@
         </w:numPr>
       </w:pPr>
       <w:r>
-        <w:t>Presentation</w:t>
+        <w:t>Style</w:t>
       </w:r>
       <w:r>
         <w:t>.java</w:t>
@@ -543,139 +693,11 @@
           <w:numId w:val="4"/>
         </w:numPr>
       </w:pPr>
-      <w:r>
-        <w:t>Slide</w:t>
-      </w:r>
-    </w:p>
-    <w:p>
-      <w:pPr>
-        <w:pStyle w:val="Lijstalinea"/>
-        <w:numPr>
-          <w:ilvl w:val="2"/>
-          <w:numId w:val="4"/>
-        </w:numPr>
-      </w:pPr>
-      <w:r>
-        <w:t>BitmapItem</w:t>
-      </w:r>
-      <w:r>
-        <w:t>.java</w:t>
-      </w:r>
-    </w:p>
-    <w:p>
-      <w:pPr>
-        <w:pStyle w:val="Lijstalinea"/>
-        <w:numPr>
-          <w:ilvl w:val="2"/>
-          <w:numId w:val="4"/>
-        </w:numPr>
-      </w:pPr>
-      <w:r>
-        <w:t>Slide</w:t>
-      </w:r>
-      <w:r>
-        <w:t>.java</w:t>
-      </w:r>
-    </w:p>
-    <w:p>
-      <w:pPr>
-        <w:pStyle w:val="Lijstalinea"/>
-        <w:numPr>
-          <w:ilvl w:val="2"/>
-          <w:numId w:val="4"/>
-        </w:numPr>
-      </w:pPr>
-      <w:r>
-        <w:t>SlideItem</w:t>
-      </w:r>
-      <w:r>
-        <w:t>.java</w:t>
-      </w:r>
-    </w:p>
-    <w:p>
-      <w:pPr>
-        <w:pStyle w:val="Lijstalinea"/>
-        <w:numPr>
-          <w:ilvl w:val="2"/>
-          <w:numId w:val="4"/>
-        </w:numPr>
-      </w:pPr>
-      <w:r>
-        <w:t>SlideViewerComponent</w:t>
-      </w:r>
-      <w:r>
-        <w:t>.java</w:t>
-      </w:r>
-    </w:p>
-    <w:p>
-      <w:pPr>
-        <w:pStyle w:val="Lijstalinea"/>
-        <w:numPr>
-          <w:ilvl w:val="2"/>
-          <w:numId w:val="4"/>
-        </w:numPr>
-      </w:pPr>
-      <w:r>
-        <w:lastRenderedPageBreak/>
-        <w:t>SlideViewerFrame</w:t>
-      </w:r>
-      <w:r>
-        <w:t>.java</w:t>
-      </w:r>
-    </w:p>
-    <w:p>
-      <w:pPr>
-        <w:pStyle w:val="Lijstalinea"/>
-        <w:numPr>
-          <w:ilvl w:val="2"/>
-          <w:numId w:val="4"/>
-        </w:numPr>
-      </w:pPr>
-      <w:r>
-        <w:t>TextItem</w:t>
-      </w:r>
-      <w:r>
-        <w:t>.java</w:t>
-      </w:r>
-    </w:p>
-    <w:p>
-      <w:pPr>
-        <w:pStyle w:val="Lijstalinea"/>
-        <w:numPr>
-          <w:ilvl w:val="1"/>
-          <w:numId w:val="4"/>
-        </w:numPr>
-      </w:pPr>
-      <w:r>
-        <w:t>Style</w:t>
-      </w:r>
-    </w:p>
-    <w:p>
-      <w:pPr>
-        <w:pStyle w:val="Lijstalinea"/>
-        <w:numPr>
-          <w:ilvl w:val="2"/>
-          <w:numId w:val="4"/>
-        </w:numPr>
-      </w:pPr>
-      <w:r>
-        <w:t>Style</w:t>
-      </w:r>
-      <w:r>
-        <w:t>.java</w:t>
-      </w:r>
-    </w:p>
-    <w:p>
-      <w:pPr>
-        <w:pStyle w:val="Lijstalinea"/>
-        <w:numPr>
-          <w:ilvl w:val="1"/>
-          <w:numId w:val="4"/>
-        </w:numPr>
-      </w:pPr>
+      <w:proofErr w:type="spellStart"/>
       <w:r>
         <w:t>Utility</w:t>
       </w:r>
+      <w:proofErr w:type="spellEnd"/>
     </w:p>
     <w:p>
       <w:pPr>
@@ -784,28 +806,67 @@
       <w:pPr>
         <w:pStyle w:val="Kop1"/>
       </w:pPr>
+      <w:proofErr w:type="spellStart"/>
       <w:r>
         <w:t>Style</w:t>
       </w:r>
       <w:r>
         <w:t>Factory</w:t>
       </w:r>
+      <w:proofErr w:type="spellEnd"/>
       <w:r>
         <w:t xml:space="preserve"> klasse</w:t>
       </w:r>
     </w:p>
     <w:p>
       <w:r>
-        <w:t xml:space="preserve">In de code worden momenteel op allerlei plekken klassen aangemaakt, waar dit niet hoort. Hiervoor heb ik factory’s aangemaakt. </w:t>
-      </w:r>
-      <w:r>
-        <w:t>Factory Method is een creatieontwerppatroon dat een interface biedt voor het maken van objecten in een superklasse, maar waarmee subklassen het type objecten kunnen wijzigen dat wordt gemaakt</w:t>
+        <w:t xml:space="preserve">In de code worden momenteel op allerlei plekken klassen aangemaakt, waar dit niet hoort. Hiervoor heb ik </w:t>
+      </w:r>
+      <w:proofErr w:type="spellStart"/>
+      <w:r>
+        <w:t>factory’s</w:t>
+      </w:r>
+      <w:proofErr w:type="spellEnd"/>
+      <w:r>
+        <w:t xml:space="preserve"> aangemaakt. </w:t>
+      </w:r>
+      <w:proofErr w:type="spellStart"/>
+      <w:r>
+        <w:t>Factory</w:t>
+      </w:r>
+      <w:proofErr w:type="spellEnd"/>
+      <w:r>
+        <w:t xml:space="preserve"> Method is een </w:t>
+      </w:r>
+      <w:proofErr w:type="spellStart"/>
+      <w:r>
+        <w:t>creatieontwerppatroon</w:t>
+      </w:r>
+      <w:proofErr w:type="spellEnd"/>
+      <w:r>
+        <w:t xml:space="preserve"> dat een interface biedt voor het maken van objecten in een superklasse, maar waarmee subklassen het type objecten kunnen wijzigen dat wordt gemaakt</w:t>
       </w:r>
       <w:r>
         <w:t xml:space="preserve"> </w:t>
       </w:r>
       <w:r>
-        <w:t>(Refactoring.Guru, z.d.-</w:t>
+        <w:t>(</w:t>
+      </w:r>
+      <w:proofErr w:type="spellStart"/>
+      <w:r>
+        <w:t>Refactoring.Guru</w:t>
+      </w:r>
+      <w:proofErr w:type="spellEnd"/>
+      <w:r>
+        <w:t xml:space="preserve">, </w:t>
+      </w:r>
+      <w:proofErr w:type="spellStart"/>
+      <w:r>
+        <w:t>z.d.</w:t>
+      </w:r>
+      <w:proofErr w:type="spellEnd"/>
+      <w:r>
+        <w:t>-</w:t>
       </w:r>
       <w:r>
         <w:t>a</w:t>
@@ -819,18 +880,58 @@
     </w:p>
     <w:p>
       <w:r>
-        <w:rPr>
-          <w:highlight w:val="yellow"/>
-        </w:rPr>
-        <w:t>https://refactoring.guru/design-patterns/factory-method</w:t>
-      </w:r>
-    </w:p>
-    <w:p>
-      <w:r>
-        <w:t>Momenteel worden er in de style klasses Styles aangemaakt. Dit is natuurlijk niet de bedoeling. Hiervoor heb ik een factory Aangemaakt.</w:t>
-      </w:r>
-      <w:r>
-        <w:t xml:space="preserve"> Hierin staan nu alle styles die werden aangemaakt binnen de styles klasse in een nette Array</w:t>
+        <w:t xml:space="preserve">Momenteel worden er in de </w:t>
+      </w:r>
+      <w:proofErr w:type="spellStart"/>
+      <w:r>
+        <w:t>style</w:t>
+      </w:r>
+      <w:proofErr w:type="spellEnd"/>
+      <w:r>
+        <w:t xml:space="preserve"> </w:t>
+      </w:r>
+      <w:proofErr w:type="spellStart"/>
+      <w:r>
+        <w:t>klasses</w:t>
+      </w:r>
+      <w:proofErr w:type="spellEnd"/>
+      <w:r>
+        <w:t xml:space="preserve"> </w:t>
+      </w:r>
+      <w:proofErr w:type="spellStart"/>
+      <w:r>
+        <w:t>Styles</w:t>
+      </w:r>
+      <w:proofErr w:type="spellEnd"/>
+      <w:r>
+        <w:t xml:space="preserve"> aangemaakt. Dit is natuurlijk niet de bedoeling. Hiervoor heb ik een </w:t>
+      </w:r>
+      <w:proofErr w:type="spellStart"/>
+      <w:r>
+        <w:t>factory</w:t>
+      </w:r>
+      <w:proofErr w:type="spellEnd"/>
+      <w:r>
+        <w:t xml:space="preserve"> Aangemaakt.</w:t>
+      </w:r>
+      <w:r>
+        <w:t xml:space="preserve"> Hierin staan nu alle </w:t>
+      </w:r>
+      <w:proofErr w:type="spellStart"/>
+      <w:r>
+        <w:t>styles</w:t>
+      </w:r>
+      <w:proofErr w:type="spellEnd"/>
+      <w:r>
+        <w:t xml:space="preserve"> die werden aangemaakt binnen de </w:t>
+      </w:r>
+      <w:proofErr w:type="spellStart"/>
+      <w:r>
+        <w:t>styles</w:t>
+      </w:r>
+      <w:proofErr w:type="spellEnd"/>
+      <w:r>
+        <w:t xml:space="preserve"> klasse in een nette Array</w:t>
       </w:r>
       <w:r>
         <w:t>.</w:t>
@@ -879,22 +980,37 @@
       <w:pPr>
         <w:pStyle w:val="Kop1"/>
       </w:pPr>
-      <w:r>
-        <w:t>SlideFactory klasse en Slide package</w:t>
+      <w:proofErr w:type="spellStart"/>
+      <w:r>
+        <w:t>SlideFactory</w:t>
+      </w:r>
+      <w:proofErr w:type="spellEnd"/>
+      <w:r>
+        <w:t xml:space="preserve"> klasse en Slide package</w:t>
       </w:r>
     </w:p>
     <w:p>
       <w:r>
         <w:t xml:space="preserve">Er worden momenteel meerdere slides aangemaakt in </w:t>
       </w:r>
+      <w:proofErr w:type="spellStart"/>
       <w:r>
         <w:t>Accessor</w:t>
       </w:r>
+      <w:proofErr w:type="spellEnd"/>
       <w:r>
         <w:t xml:space="preserve"> klassen.</w:t>
       </w:r>
       <w:r>
-        <w:t xml:space="preserve"> Hiervoor heb ik een SlideFactory opgesteld. Ook heb ik de klassen in de package Slide anders gestructureerd.</w:t>
+        <w:t xml:space="preserve"> Hiervoor heb ik een </w:t>
+      </w:r>
+      <w:proofErr w:type="spellStart"/>
+      <w:r>
+        <w:t>SlideFactory</w:t>
+      </w:r>
+      <w:proofErr w:type="spellEnd"/>
+      <w:r>
+        <w:t xml:space="preserve"> opgesteld. Ook heb ik de klassen in de package Slide anders gestructureerd.</w:t>
       </w:r>
     </w:p>
     <w:p>
@@ -977,9 +1093,11 @@
           <w:numId w:val="4"/>
         </w:numPr>
       </w:pPr>
+      <w:proofErr w:type="spellStart"/>
       <w:r>
         <w:t>SlideViewerComponent</w:t>
       </w:r>
+      <w:proofErr w:type="spellEnd"/>
     </w:p>
     <w:p>
       <w:pPr>
@@ -989,9 +1107,11 @@
           <w:numId w:val="4"/>
         </w:numPr>
       </w:pPr>
+      <w:proofErr w:type="spellStart"/>
       <w:r>
         <w:t>SlideViewerFrame</w:t>
       </w:r>
+      <w:proofErr w:type="spellEnd"/>
     </w:p>
     <w:p>
       <w:pPr>
@@ -1024,10 +1144,12 @@
           <w:rFonts w:eastAsiaTheme="minorHAnsi"/>
         </w:rPr>
       </w:pPr>
+      <w:proofErr w:type="spellStart"/>
       <w:r>
         <w:rPr>
           <w:rFonts w:eastAsiaTheme="minorHAnsi"/>
         </w:rPr>
+        <w:lastRenderedPageBreak/>
         <w:t>Slide</w:t>
       </w:r>
       <w:r>
@@ -1042,27 +1164,567 @@
         </w:rPr>
         <w:t>Factory</w:t>
       </w:r>
-    </w:p>
-    <w:p>
-      <w:r>
-        <w:t>In de klasse Demopresentation worden een boel Slides.append() met hierin TextItems. Momenteel gaat dit heel omslachtig, eerst wordt een functie in slide aangeroepen, die vervolgens dezelfde functie, maar met andere parameters aanroept, die daarin een TextItem aanmaakt.</w:t>
-      </w:r>
-    </w:p>
-    <w:p>
+      <w:proofErr w:type="spellEnd"/>
+    </w:p>
+    <w:p>
+      <w:r>
+        <w:t xml:space="preserve">In de klasse </w:t>
+      </w:r>
+      <w:proofErr w:type="spellStart"/>
+      <w:r>
+        <w:t>Demopresentation</w:t>
+      </w:r>
+      <w:proofErr w:type="spellEnd"/>
+      <w:r>
+        <w:t xml:space="preserve"> worden een boel </w:t>
+      </w:r>
+      <w:proofErr w:type="spellStart"/>
+      <w:r>
+        <w:t>Slides.append</w:t>
+      </w:r>
+      <w:proofErr w:type="spellEnd"/>
+      <w:r>
+        <w:t xml:space="preserve">() met hierin </w:t>
+      </w:r>
+      <w:proofErr w:type="spellStart"/>
+      <w:r>
+        <w:t>TextItems</w:t>
+      </w:r>
+      <w:proofErr w:type="spellEnd"/>
+      <w:r>
+        <w:t xml:space="preserve">. Momenteel gaat dit heel omslachtig, eerst wordt een functie in slide aangeroepen, die vervolgens dezelfde functie, maar met andere parameters aanroept, die daarin een </w:t>
+      </w:r>
+      <w:proofErr w:type="spellStart"/>
+      <w:r>
+        <w:t>TextItem</w:t>
+      </w:r>
+      <w:proofErr w:type="spellEnd"/>
+      <w:r>
+        <w:t xml:space="preserve"> aanmaakt.</w:t>
+      </w:r>
+    </w:p>
+    <w:p>
+      <w:r>
+        <w:t xml:space="preserve">Dit zelfde geldt voor </w:t>
+      </w:r>
+      <w:proofErr w:type="spellStart"/>
+      <w:r>
+        <w:t>BitmapItem</w:t>
+      </w:r>
+      <w:proofErr w:type="spellEnd"/>
+      <w:r>
+        <w:t xml:space="preserve">. Hiervoor heb ik een </w:t>
+      </w:r>
+      <w:proofErr w:type="spellStart"/>
+      <w:r>
+        <w:t>SlideItemFactory</w:t>
+      </w:r>
+      <w:proofErr w:type="spellEnd"/>
+      <w:r>
+        <w:t xml:space="preserve"> aangemaakt, omdat </w:t>
+      </w:r>
+      <w:proofErr w:type="spellStart"/>
+      <w:r>
+        <w:t>TextItem</w:t>
+      </w:r>
+      <w:proofErr w:type="spellEnd"/>
+      <w:r>
+        <w:t xml:space="preserve"> en </w:t>
+      </w:r>
+      <w:proofErr w:type="spellStart"/>
+      <w:r>
+        <w:t>SlideItem</w:t>
+      </w:r>
+      <w:proofErr w:type="spellEnd"/>
+      <w:r>
+        <w:t xml:space="preserve"> </w:t>
+      </w:r>
+      <w:proofErr w:type="spellStart"/>
+      <w:r>
+        <w:t>extenden</w:t>
+      </w:r>
+      <w:proofErr w:type="spellEnd"/>
+      <w:r>
+        <w:t xml:space="preserve">. </w:t>
+      </w:r>
+      <w:proofErr w:type="spellStart"/>
+      <w:r>
+        <w:t>SlideItem</w:t>
+      </w:r>
+      <w:proofErr w:type="spellEnd"/>
+      <w:r>
+        <w:t xml:space="preserve"> zelf is een abstracte klasse, </w:t>
+      </w:r>
+      <w:proofErr w:type="spellStart"/>
+      <w:r>
+        <w:t>TekstItem</w:t>
+      </w:r>
+      <w:proofErr w:type="spellEnd"/>
+      <w:r>
+        <w:t xml:space="preserve"> en </w:t>
+      </w:r>
+      <w:proofErr w:type="spellStart"/>
+      <w:r>
+        <w:t>BitmapItem</w:t>
+      </w:r>
+      <w:proofErr w:type="spellEnd"/>
+      <w:r>
+        <w:t xml:space="preserve"> niet.</w:t>
+      </w:r>
+      <w:r>
+        <w:t xml:space="preserve"> Ik heb de </w:t>
+      </w:r>
+      <w:proofErr w:type="spellStart"/>
+      <w:r>
+        <w:t>factory</w:t>
+      </w:r>
+      <w:proofErr w:type="spellEnd"/>
+      <w:r>
+        <w:t xml:space="preserve"> ook toegepast op andere klassen die gebruik maken van </w:t>
+      </w:r>
+      <w:proofErr w:type="spellStart"/>
+      <w:r>
+        <w:t>SlideItems</w:t>
+      </w:r>
+      <w:proofErr w:type="spellEnd"/>
+      <w:r>
+        <w:t>.</w:t>
+      </w:r>
+    </w:p>
+    <w:p>
+      <w:r>
+        <w:t>De klassen in de package Item onder Slide zijn nu zo gestructureerd</w:t>
+      </w:r>
+      <w:r>
+        <w:t>:</w:t>
+      </w:r>
+    </w:p>
+    <w:p>
+      <w:pPr>
+        <w:pStyle w:val="Lijstalinea"/>
+        <w:numPr>
+          <w:ilvl w:val="0"/>
+          <w:numId w:val="4"/>
+        </w:numPr>
+      </w:pPr>
+      <w:r>
+        <w:t>Slide</w:t>
+      </w:r>
+    </w:p>
+    <w:p>
+      <w:pPr>
+        <w:pStyle w:val="Lijstalinea"/>
+        <w:numPr>
+          <w:ilvl w:val="1"/>
+          <w:numId w:val="4"/>
+        </w:numPr>
+      </w:pPr>
+      <w:r>
+        <w:t>Item</w:t>
+      </w:r>
+    </w:p>
+    <w:p>
+      <w:pPr>
+        <w:pStyle w:val="Lijstalinea"/>
+        <w:numPr>
+          <w:ilvl w:val="2"/>
+          <w:numId w:val="4"/>
+        </w:numPr>
+      </w:pPr>
+      <w:r>
+        <w:t>BitmapItem.java</w:t>
+      </w:r>
+    </w:p>
+    <w:p>
+      <w:pPr>
+        <w:pStyle w:val="Lijstalinea"/>
+        <w:numPr>
+          <w:ilvl w:val="2"/>
+          <w:numId w:val="4"/>
+        </w:numPr>
+      </w:pPr>
+      <w:r>
+        <w:t>SlideItem.java</w:t>
+      </w:r>
+    </w:p>
+    <w:p>
+      <w:pPr>
+        <w:pStyle w:val="Lijstalinea"/>
+        <w:numPr>
+          <w:ilvl w:val="2"/>
+          <w:numId w:val="4"/>
+        </w:numPr>
+      </w:pPr>
+      <w:r>
+        <w:t>SlideItemFactory.java</w:t>
+      </w:r>
+    </w:p>
+    <w:p>
+      <w:pPr>
+        <w:pStyle w:val="Lijstalinea"/>
+        <w:numPr>
+          <w:ilvl w:val="2"/>
+          <w:numId w:val="4"/>
+        </w:numPr>
+      </w:pPr>
+      <w:r>
+        <w:t>TextItem.java</w:t>
+      </w:r>
+    </w:p>
+    <w:p>
+      <w:pPr>
+        <w:pStyle w:val="Kop1"/>
+      </w:pPr>
+      <w:r>
+        <w:t>Menucontroller</w:t>
+      </w:r>
+    </w:p>
+    <w:p>
+      <w:r>
+        <w:t xml:space="preserve">In de applicatie zit een fout met </w:t>
+      </w:r>
+      <w:proofErr w:type="spellStart"/>
+      <w:r>
+        <w:t>goto</w:t>
+      </w:r>
+      <w:proofErr w:type="spellEnd"/>
+      <w:r>
+        <w:t xml:space="preserve"> </w:t>
+      </w:r>
+      <w:proofErr w:type="spellStart"/>
+      <w:r>
+        <w:t>pagenumber</w:t>
+      </w:r>
+      <w:proofErr w:type="spellEnd"/>
+      <w:r>
+        <w:t xml:space="preserve">. Stel je vult 55 in, terwijl er maar 3 slides zijn, gaat hij alsnog naar slide 55, terwijl die er niet is. Dit heb ik opgelost door een check in te vullen om te kijken hoeveel slides er zijn, mocht hij hier overheen gaan, dan vang ik dit af. Daarnaast heb ik de fout opgelost, stel je vult een min waarde in, bijvoorbeeld: -5, dan crasht de applicatie. Ook dit heb ik afgevangen. </w:t>
+      </w:r>
+    </w:p>
+    <w:p>
+      <w:r>
+        <w:t xml:space="preserve">Terwijl ik deze </w:t>
+      </w:r>
+      <w:proofErr w:type="spellStart"/>
+      <w:r>
+        <w:t>funcitie</w:t>
+      </w:r>
+      <w:proofErr w:type="spellEnd"/>
+      <w:r>
+        <w:t xml:space="preserve"> aan het bekijken was, zag ik dat er een heleboel functies werden gemaakt in de </w:t>
+      </w:r>
+      <w:proofErr w:type="spellStart"/>
+      <w:r>
+        <w:t>constructor</w:t>
+      </w:r>
+      <w:proofErr w:type="spellEnd"/>
+      <w:r>
+        <w:t xml:space="preserve"> (</w:t>
+      </w:r>
+      <w:proofErr w:type="spellStart"/>
+      <w:r>
+        <w:t>Bloater</w:t>
+      </w:r>
+      <w:proofErr w:type="spellEnd"/>
+      <w:r>
+        <w:t>)</w:t>
+      </w:r>
+      <w:r>
+        <w:t>,</w:t>
+      </w:r>
+      <w:r>
+        <w:t xml:space="preserve"> </w:t>
+      </w:r>
+      <w:proofErr w:type="spellStart"/>
+      <w:r>
+        <w:t>Bloators</w:t>
+      </w:r>
+      <w:proofErr w:type="spellEnd"/>
+      <w:r>
+        <w:t xml:space="preserve"> zijn codes, methoden en klassen die tot zulke gigantische proporties zijn toegenomen dat het moeilijk is om ermee te werken (Design </w:t>
+      </w:r>
+      <w:proofErr w:type="spellStart"/>
+      <w:r>
+        <w:t>patterns</w:t>
+      </w:r>
+      <w:proofErr w:type="spellEnd"/>
+      <w:r>
+        <w:t xml:space="preserve"> and </w:t>
+      </w:r>
+      <w:proofErr w:type="spellStart"/>
+      <w:r>
+        <w:t>refactoring</w:t>
+      </w:r>
+      <w:proofErr w:type="spellEnd"/>
+      <w:r>
+        <w:t xml:space="preserve">, </w:t>
+      </w:r>
+      <w:proofErr w:type="spellStart"/>
+      <w:r>
+        <w:t>z.d.</w:t>
+      </w:r>
+      <w:proofErr w:type="spellEnd"/>
+      <w:r>
+        <w:t>).</w:t>
+      </w:r>
+      <w:r>
+        <w:t xml:space="preserve"> D</w:t>
+      </w:r>
+      <w:r>
+        <w:t>eze heb ik allemaal in een eigen methode gezet.</w:t>
+      </w:r>
+    </w:p>
+    <w:p>
+      <w:pPr>
+        <w:pStyle w:val="Kop2"/>
+      </w:pPr>
+      <w:r>
+        <w:tab/>
+      </w:r>
+      <w:proofErr w:type="spellStart"/>
+      <w:r>
+        <w:t>Goto</w:t>
+      </w:r>
+      <w:proofErr w:type="spellEnd"/>
+      <w:r>
+        <w:t xml:space="preserve"> functionaliteit</w:t>
+      </w:r>
+    </w:p>
+    <w:p>
+      <w:pPr>
+        <w:ind w:left="708"/>
+      </w:pPr>
+      <w:r>
+        <w:t>In de Menucontroller zit de functionaliteit of nu methode</w:t>
+      </w:r>
+      <w:r>
+        <w:t xml:space="preserve"> </w:t>
+      </w:r>
+      <w:proofErr w:type="spellStart"/>
+      <w:r>
+        <w:t>gotoPageAction</w:t>
+      </w:r>
+      <w:proofErr w:type="spellEnd"/>
+      <w:r>
+        <w:t>,</w:t>
+      </w:r>
+      <w:r>
+        <w:t xml:space="preserve"> </w:t>
+      </w:r>
+      <w:r>
+        <w:t>d</w:t>
+      </w:r>
+      <w:r>
+        <w:t xml:space="preserve">ie er voor zorgt dat het mogelijk is om naar een specifieke slide te navigeren. Bijvoorbeeld go </w:t>
+      </w:r>
+      <w:proofErr w:type="spellStart"/>
+      <w:r>
+        <w:t>to</w:t>
+      </w:r>
+      <w:proofErr w:type="spellEnd"/>
+      <w:r>
+        <w:t xml:space="preserve"> (ga naar)</w:t>
+      </w:r>
+      <w:r>
+        <w:t xml:space="preserve"> slide 1/3/5/10 etc</w:t>
+      </w:r>
+      <w:r>
+        <w:t>. Het probleem hiermee echter is, dat deze functionaliteit het ook accepteert om naar slide 10 te gaan, terwijl de presentatie slechte 5 slides bevat, naast dat het mogelijk is om over het aantal slides te gaan, is het ook mogelijk om een min waarde in te voeren, bijvoorbeeld: -5. Wanneer er een min waarde wordt ingevoerd, gaat de applicatie stuk</w:t>
+      </w:r>
+      <w:r>
+        <w:t>, hetzelfde geldt voor een tekst waarde (string).</w:t>
+      </w:r>
+    </w:p>
+    <w:p>
+      <w:pPr>
+        <w:ind w:left="708"/>
+      </w:pPr>
+      <w:r>
+        <w:t xml:space="preserve">Hiervoor heb ik een </w:t>
+      </w:r>
+      <w:proofErr w:type="spellStart"/>
+      <w:r>
+        <w:t>try</w:t>
+      </w:r>
+      <w:proofErr w:type="spellEnd"/>
+      <w:r>
+        <w:t xml:space="preserve"> catch blok gemaakt, dat probeert van de string input een integer te maken, als dit niet lukt betekend het dat er een string is geweest als input, vervolgens krijgt de gebruiker een bericht terug dat alleen nummers toegestaan zijn. Mocht er wel een nummer (int) worden ingevoerd en deze valt niet boven 0 of boven het maximum aantal slides, gebeurt er nu niks.</w:t>
+      </w:r>
+    </w:p>
+    <w:p>
+      <w:pPr>
+        <w:pStyle w:val="Kop2"/>
+        <w:ind w:firstLine="708"/>
+      </w:pPr>
+      <w:proofErr w:type="spellStart"/>
+      <w:r>
+        <w:t>MenuFactory</w:t>
+      </w:r>
+      <w:proofErr w:type="spellEnd"/>
+    </w:p>
+    <w:p>
+      <w:pPr>
+        <w:ind w:left="708"/>
+      </w:pPr>
+      <w:r>
+        <w:t xml:space="preserve">Zo werd er in </w:t>
+      </w:r>
+      <w:proofErr w:type="spellStart"/>
+      <w:r>
+        <w:t>MenuController</w:t>
+      </w:r>
+      <w:proofErr w:type="spellEnd"/>
+      <w:r>
+        <w:t xml:space="preserve"> ook een methode gedefinieerd die een </w:t>
+      </w:r>
+      <w:proofErr w:type="spellStart"/>
+      <w:r>
+        <w:t>MenuItem</w:t>
+      </w:r>
+      <w:proofErr w:type="spellEnd"/>
+      <w:r>
+        <w:t xml:space="preserve"> aanmaakt</w:t>
+      </w:r>
+      <w:r>
+        <w:t xml:space="preserve"> en wordt er een </w:t>
+      </w:r>
+      <w:proofErr w:type="spellStart"/>
+      <w:r>
+        <w:t>MenuController</w:t>
+      </w:r>
+      <w:proofErr w:type="spellEnd"/>
+      <w:r>
+        <w:t xml:space="preserve"> aangemaakt. Hiervoor heb ik een </w:t>
+      </w:r>
+      <w:proofErr w:type="spellStart"/>
+      <w:r>
+        <w:t>MenuFactory</w:t>
+      </w:r>
+      <w:proofErr w:type="spellEnd"/>
+      <w:r>
+        <w:t xml:space="preserve"> aangemaakt.</w:t>
+      </w:r>
+    </w:p>
+    <w:p>
+      <w:pPr>
+        <w:pStyle w:val="Kop2"/>
+      </w:pPr>
       <w:r>
         <w:lastRenderedPageBreak/>
-        <w:t>Dit zelfde geldt voor BitmapItem. Hiervoor heb ik een SlideItemFactory aangemaakt, omdat TextItem en SlideItem extenden. SlideItem zelf is een abstracte klasse, TekstItem en BitmapItem niet.</w:t>
-      </w:r>
-      <w:r>
-        <w:t xml:space="preserve"> Ik heb de factory ook toegepast op andere klassen die gebruik maken van SlideItems</w:t>
-      </w:r>
-      <w:r>
-        <w:t>.</w:t>
-      </w:r>
-    </w:p>
-    <w:p>
-      <w:r>
-        <w:t>De klassen in de package Item onder Slide zijn nu zo gestructureerd.</w:t>
+        <w:tab/>
+        <w:t xml:space="preserve">Menu </w:t>
+      </w:r>
+      <w:proofErr w:type="spellStart"/>
+      <w:r>
+        <w:t>shorcuts</w:t>
+      </w:r>
+      <w:proofErr w:type="spellEnd"/>
+    </w:p>
+    <w:p>
+      <w:pPr>
+        <w:ind w:left="708"/>
+      </w:pPr>
+      <w:r>
+        <w:t xml:space="preserve">In </w:t>
+      </w:r>
+      <w:proofErr w:type="spellStart"/>
+      <w:r>
+        <w:t>Jabberpoint</w:t>
+      </w:r>
+      <w:proofErr w:type="spellEnd"/>
+      <w:r>
+        <w:t xml:space="preserve"> kun je gebruik maken van shortcuts om door de applicatie heen te navigeren, echter zit hier een fout in bij het punt, dat wanneer je de </w:t>
+      </w:r>
+      <w:proofErr w:type="spellStart"/>
+      <w:r>
+        <w:t>shortcut</w:t>
+      </w:r>
+      <w:proofErr w:type="spellEnd"/>
+      <w:r>
+        <w:t xml:space="preserve"> van volgende slide wilt gebruiken. Hiermee wordt een nieuwe presentatie geopend, waarom? Omdat de shortcuts voor een nieuwe presentatie ook op CRTL + N staat, dit komt doordat de eerst letter van het woord als </w:t>
+      </w:r>
+      <w:proofErr w:type="spellStart"/>
+      <w:r>
+        <w:t>shortcut</w:t>
+      </w:r>
+      <w:proofErr w:type="spellEnd"/>
+      <w:r>
+        <w:t xml:space="preserve"> wordt gebruikt.</w:t>
+      </w:r>
+    </w:p>
+    <w:p>
+      <w:pPr>
+        <w:ind w:left="708"/>
+      </w:pPr>
+      <w:r>
+        <w:t xml:space="preserve">Hiervoor heb ik de klasse </w:t>
+      </w:r>
+      <w:proofErr w:type="spellStart"/>
+      <w:r>
+        <w:t>MenuShortcut</w:t>
+      </w:r>
+      <w:proofErr w:type="spellEnd"/>
+      <w:r>
+        <w:t xml:space="preserve"> bekeken en hierin zag ik dat je een index of </w:t>
+      </w:r>
+      <w:proofErr w:type="spellStart"/>
+      <w:r>
+        <w:t>useShiftModifier</w:t>
+      </w:r>
+      <w:proofErr w:type="spellEnd"/>
+      <w:r>
+        <w:t xml:space="preserve"> kon aangeven. Ik heb gekozen voor de 2</w:t>
+      </w:r>
+      <w:r>
+        <w:rPr>
+          <w:vertAlign w:val="superscript"/>
+        </w:rPr>
+        <w:t>e</w:t>
+      </w:r>
+      <w:r>
+        <w:t xml:space="preserve">, de </w:t>
+      </w:r>
+      <w:proofErr w:type="spellStart"/>
+      <w:r>
+        <w:t>useShiftModifie</w:t>
+      </w:r>
+      <w:r>
+        <w:t>r</w:t>
+      </w:r>
+      <w:proofErr w:type="spellEnd"/>
+      <w:r>
+        <w:t xml:space="preserve">, omdat er dan geen knoppen veranderd hoeven te worden. Nu heeft een nieuwe presentatie aanmaken de </w:t>
+      </w:r>
+      <w:proofErr w:type="spellStart"/>
+      <w:r>
+        <w:t>shortcut</w:t>
+      </w:r>
+      <w:proofErr w:type="spellEnd"/>
+      <w:r>
+        <w:t xml:space="preserve"> CTRL + N en</w:t>
+      </w:r>
+      <w:r>
+        <w:t xml:space="preserve"> naar de volgende slide gaan CRTL + SHIFT + N en zijn de rest van de knoppen dezelfde </w:t>
+      </w:r>
+      <w:proofErr w:type="spellStart"/>
+      <w:r>
+        <w:t>shortcut</w:t>
+      </w:r>
+      <w:proofErr w:type="spellEnd"/>
+      <w:r>
+        <w:t xml:space="preserve"> gebleven.</w:t>
+      </w:r>
+    </w:p>
+    <w:p>
+      <w:r>
+        <w:t xml:space="preserve">Vanwege deze veranderingen heb ik ervoor gekozen om alles wat bij Menu hoort, in een aparte package te plaatsen, Menu en </w:t>
+      </w:r>
+      <w:proofErr w:type="spellStart"/>
+      <w:r>
+        <w:t>Utility</w:t>
+      </w:r>
+      <w:proofErr w:type="spellEnd"/>
+      <w:r>
+        <w:t xml:space="preserve"> zijn nu zo gestructureerd:</w:t>
       </w:r>
     </w:p>
     <w:p>
@@ -1073,9 +1735,11 @@
           <w:numId w:val="4"/>
         </w:numPr>
       </w:pPr>
-      <w:r>
-        <w:t>Slide</w:t>
-      </w:r>
+      <w:proofErr w:type="spellStart"/>
+      <w:r>
+        <w:t>Utility</w:t>
+      </w:r>
+      <w:proofErr w:type="spellEnd"/>
     </w:p>
     <w:p>
       <w:pPr>
@@ -1085,58 +1749,64 @@
           <w:numId w:val="4"/>
         </w:numPr>
       </w:pPr>
-      <w:r>
-        <w:t>Item</w:t>
-      </w:r>
-    </w:p>
-    <w:p>
-      <w:pPr>
-        <w:pStyle w:val="Lijstalinea"/>
-        <w:numPr>
-          <w:ilvl w:val="2"/>
-          <w:numId w:val="4"/>
-        </w:numPr>
-      </w:pPr>
-      <w:r>
-        <w:t>BitmapItem.java</w:t>
-      </w:r>
-    </w:p>
-    <w:p>
-      <w:pPr>
-        <w:pStyle w:val="Lijstalinea"/>
-        <w:numPr>
-          <w:ilvl w:val="2"/>
-          <w:numId w:val="4"/>
-        </w:numPr>
-      </w:pPr>
-      <w:r>
-        <w:t>SlideItem.java</w:t>
-      </w:r>
-    </w:p>
-    <w:p>
-      <w:pPr>
-        <w:pStyle w:val="Lijstalinea"/>
-        <w:numPr>
-          <w:ilvl w:val="2"/>
-          <w:numId w:val="4"/>
-        </w:numPr>
-      </w:pPr>
-      <w:r>
-        <w:t>SlideItemFactory.java</w:t>
-      </w:r>
-    </w:p>
-    <w:p>
-      <w:pPr>
-        <w:pStyle w:val="Lijstalinea"/>
-        <w:numPr>
-          <w:ilvl w:val="2"/>
-          <w:numId w:val="4"/>
-        </w:numPr>
-      </w:pPr>
-      <w:r>
-        <w:t>TextItem.java</w:t>
-      </w:r>
-    </w:p>
+      <w:proofErr w:type="spellStart"/>
+      <w:r>
+        <w:t>AboutBox.Java</w:t>
+      </w:r>
+      <w:proofErr w:type="spellEnd"/>
+    </w:p>
+    <w:p>
+      <w:pPr>
+        <w:pStyle w:val="Lijstalinea"/>
+        <w:numPr>
+          <w:ilvl w:val="1"/>
+          <w:numId w:val="4"/>
+        </w:numPr>
+      </w:pPr>
+      <w:r>
+        <w:t>KeyController.java</w:t>
+      </w:r>
+    </w:p>
+    <w:p>
+      <w:pPr>
+        <w:pStyle w:val="Lijstalinea"/>
+        <w:numPr>
+          <w:ilvl w:val="0"/>
+          <w:numId w:val="4"/>
+        </w:numPr>
+      </w:pPr>
+      <w:r>
+        <w:t>Menu</w:t>
+      </w:r>
+      <w:r>
+        <w:tab/>
+      </w:r>
+    </w:p>
+    <w:p>
+      <w:pPr>
+        <w:pStyle w:val="Lijstalinea"/>
+        <w:numPr>
+          <w:ilvl w:val="1"/>
+          <w:numId w:val="4"/>
+        </w:numPr>
+      </w:pPr>
+      <w:r>
+        <w:t>MenuController.java</w:t>
+      </w:r>
+    </w:p>
+    <w:p>
+      <w:pPr>
+        <w:pStyle w:val="Lijstalinea"/>
+        <w:numPr>
+          <w:ilvl w:val="1"/>
+          <w:numId w:val="4"/>
+        </w:numPr>
+      </w:pPr>
+      <w:r>
+        <w:t>MenuFactory.java</w:t>
+      </w:r>
+    </w:p>
+    <w:p/>
     <w:p>
       <w:pPr>
         <w:pStyle w:val="Kop1"/>
@@ -1149,66 +1819,6 @@
           <w:highlight w:val="yellow"/>
         </w:rPr>
         <w:t>Presentation heeft SLIDES die kunnen in een aparte klasse</w:t>
-      </w:r>
-    </w:p>
-    <w:p>
-      <w:pPr>
-        <w:pStyle w:val="Kop1"/>
-        <w:rPr>
-          <w:highlight w:val="yellow"/>
-        </w:rPr>
-      </w:pPr>
-      <w:r>
-        <w:rPr>
-          <w:highlight w:val="yellow"/>
-        </w:rPr>
-        <w:t>Bloaters</w:t>
-      </w:r>
-    </w:p>
-    <w:p>
-      <w:r>
-        <w:rPr>
-          <w:highlight w:val="yellow"/>
-        </w:rPr>
-        <w:t xml:space="preserve">In de code is veel sprake van Bloaters, </w:t>
-      </w:r>
-      <w:r>
-        <w:rPr>
-          <w:highlight w:val="yellow"/>
-        </w:rPr>
-        <w:t>Bloators zijn codes, methoden en klassen die tot zulke gigantische proporties zijn toegenomen dat het moeilijk is om ermee te werken</w:t>
-      </w:r>
-      <w:r>
-        <w:rPr>
-          <w:highlight w:val="yellow"/>
-        </w:rPr>
-        <w:t xml:space="preserve"> </w:t>
-      </w:r>
-      <w:r>
-        <w:rPr>
-          <w:highlight w:val="yellow"/>
-        </w:rPr>
-        <w:t>(</w:t>
-      </w:r>
-      <w:r>
-        <w:rPr>
-          <w:i/>
-          <w:iCs/>
-          <w:highlight w:val="yellow"/>
-        </w:rPr>
-        <w:t>Design patterns and refactoring</w:t>
-      </w:r>
-      <w:r>
-        <w:rPr>
-          <w:highlight w:val="yellow"/>
-        </w:rPr>
-        <w:t>, z.d.)</w:t>
-      </w:r>
-      <w:r>
-        <w:rPr>
-          <w:highlight w:val="yellow"/>
-        </w:rPr>
-        <w:t>.</w:t>
       </w:r>
     </w:p>
     <w:p>
@@ -1244,7 +1854,21 @@
         <w:rPr>
           <w:lang w:val="en-GB"/>
         </w:rPr>
-        <w:t xml:space="preserve">. (z.d.). </w:t>
+        <w:t>. (</w:t>
+      </w:r>
+      <w:proofErr w:type="spellStart"/>
+      <w:r>
+        <w:rPr>
+          <w:lang w:val="en-GB"/>
+        </w:rPr>
+        <w:t>z.d</w:t>
+      </w:r>
+      <w:proofErr w:type="spellEnd"/>
+      <w:r>
+        <w:rPr>
+          <w:lang w:val="en-GB"/>
+        </w:rPr>
+        <w:t xml:space="preserve">.). </w:t>
       </w:r>
       <w:hyperlink r:id="rId5" w:history="1">
         <w:r>
@@ -1285,11 +1909,33 @@
           <w:lang w:val="en-GB"/>
         </w:rPr>
       </w:pPr>
+      <w:proofErr w:type="spellStart"/>
       <w:r>
         <w:rPr>
           <w:lang w:val="en-GB"/>
         </w:rPr>
-        <w:t xml:space="preserve">Refactoring.Guru. (z.d.-b). </w:t>
+        <w:t>Refactoring.Guru</w:t>
+      </w:r>
+      <w:proofErr w:type="spellEnd"/>
+      <w:r>
+        <w:rPr>
+          <w:lang w:val="en-GB"/>
+        </w:rPr>
+        <w:t>. (</w:t>
+      </w:r>
+      <w:proofErr w:type="spellStart"/>
+      <w:r>
+        <w:rPr>
+          <w:lang w:val="en-GB"/>
+        </w:rPr>
+        <w:t>z.d</w:t>
+      </w:r>
+      <w:proofErr w:type="spellEnd"/>
+      <w:r>
+        <w:rPr>
+          <w:lang w:val="en-GB"/>
+        </w:rPr>
+        <w:t xml:space="preserve">.-b). </w:t>
       </w:r>
       <w:r>
         <w:rPr>
@@ -1326,11 +1972,33 @@
           <w:lang w:val="en-GB"/>
         </w:rPr>
       </w:pPr>
+      <w:proofErr w:type="spellStart"/>
       <w:r>
         <w:rPr>
           <w:lang w:val="en-GB"/>
         </w:rPr>
-        <w:t xml:space="preserve">Refactoring.Guru. (z.d.-a). </w:t>
+        <w:t>Refactoring.Guru</w:t>
+      </w:r>
+      <w:proofErr w:type="spellEnd"/>
+      <w:r>
+        <w:rPr>
+          <w:lang w:val="en-GB"/>
+        </w:rPr>
+        <w:t>. (</w:t>
+      </w:r>
+      <w:proofErr w:type="spellStart"/>
+      <w:r>
+        <w:rPr>
+          <w:lang w:val="en-GB"/>
+        </w:rPr>
+        <w:t>z.d</w:t>
+      </w:r>
+      <w:proofErr w:type="spellEnd"/>
+      <w:r>
+        <w:rPr>
+          <w:lang w:val="en-GB"/>
+        </w:rPr>
+        <w:t xml:space="preserve">.-a). </w:t>
       </w:r>
       <w:r>
         <w:rPr>
@@ -1354,19 +2022,6 @@
         </w:rPr>
         <w:t>https://refactoring.guru/design-patterns</w:t>
       </w:r>
-    </w:p>
-    <w:p>
-      <w:pPr>
-        <w:pStyle w:val="Normaalweb"/>
-        <w:numPr>
-          <w:ilvl w:val="0"/>
-          <w:numId w:val="6"/>
-        </w:numPr>
-        <w:spacing w:before="0" w:beforeAutospacing="0" w:after="0" w:afterAutospacing="0" w:line="480" w:lineRule="auto"/>
-        <w:rPr>
-          <w:lang w:val="en-GB"/>
-        </w:rPr>
-      </w:pPr>
     </w:p>
     <w:sectPr>
       <w:pgSz w:w="11906" w:h="16838"/>
@@ -1383,7 +2038,7 @@
   <w:abstractNum w:abstractNumId="0" w15:restartNumberingAfterBreak="0">
     <w:nsid w:val="0F282CFF"/>
     <w:multiLevelType w:val="hybridMultilevel"/>
-    <w:tmpl w:val="6374E2E4"/>
+    <w:tmpl w:val="26D2C6EC"/>
     <w:lvl w:ilvl="0" w:tplc="04130001">
       <w:start w:val="1"/>
       <w:numFmt w:val="bullet"/>

</xml_diff>

<commit_message>
Added variable classes and remove dead code
</commit_message>
<xml_diff>
--- a/Veranderingen.docx
+++ b/Veranderingen.docx
@@ -42,13 +42,8 @@
       </w:r>
     </w:p>
     <w:p>
-      <w:proofErr w:type="spellStart"/>
-      <w:r>
-        <w:t>Jabberpoint</w:t>
-      </w:r>
-      <w:proofErr w:type="spellEnd"/>
-      <w:r>
-        <w:t xml:space="preserve"> is een presentatietool, waarin XML-presentaties worden geladen. Deze applicatie is gemaakt met fouten in de applicatie, waardoor bepaalde functionaliteiten niet goed zijn opgebouwd of niet functioneren naar behoren. </w:t>
+      <w:r>
+        <w:t xml:space="preserve">Jabberpoint is een presentatietool, waarin XML-presentaties worden geladen. Deze applicatie is gemaakt met fouten in de applicatie, waardoor bepaalde functionaliteiten niet goed zijn opgebouwd of niet functioneren naar behoren. </w:t>
       </w:r>
       <w:r>
         <w:t xml:space="preserve">Het doel van dit document is, om alle </w:t>
@@ -57,36 +52,12 @@
         <w:t>verbeteringen</w:t>
       </w:r>
       <w:r>
-        <w:t xml:space="preserve"> aan </w:t>
-      </w:r>
-      <w:proofErr w:type="spellStart"/>
-      <w:r>
-        <w:t>Jabberpoint</w:t>
-      </w:r>
-      <w:proofErr w:type="spellEnd"/>
-      <w:r>
-        <w:t xml:space="preserve"> te bespreken.</w:t>
-      </w:r>
-    </w:p>
-    <w:p>
-      <w:r>
-        <w:t xml:space="preserve">Als allereerst wordt er een klassendiagram getoond van hoe de klassen in </w:t>
-      </w:r>
-      <w:proofErr w:type="spellStart"/>
-      <w:r>
-        <w:t>Jabberpoint</w:t>
-      </w:r>
-      <w:proofErr w:type="spellEnd"/>
-      <w:r>
-        <w:t xml:space="preserve"> met elkaar communiceren. Daarna worden de verbeteringen besproken. Tot slot wordt er een klassendiagram getoond van de verbeterde variant van de applicatie </w:t>
-      </w:r>
-      <w:proofErr w:type="spellStart"/>
-      <w:r>
-        <w:t>Jabberpoint</w:t>
-      </w:r>
-      <w:proofErr w:type="spellEnd"/>
-      <w:r>
-        <w:t>.</w:t>
+        <w:t xml:space="preserve"> aan Jabberpoint te bespreken.</w:t>
+      </w:r>
+    </w:p>
+    <w:p>
+      <w:r>
+        <w:t>Als allereerst wordt er een klassendiagram getoond van hoe de klassen in Jabberpoint met elkaar communiceren. Daarna worden de verbeteringen besproken. Tot slot wordt er een klassendiagram getoond van de verbeterde variant van de applicatie Jabberpoint.</w:t>
       </w:r>
     </w:p>
     <w:p>
@@ -99,15 +70,7 @@
     </w:p>
     <w:p>
       <w:r>
-        <w:t xml:space="preserve">Om een goed inzicht te krijgen in de applicatie </w:t>
-      </w:r>
-      <w:proofErr w:type="spellStart"/>
-      <w:r>
-        <w:t>Jabberpoint</w:t>
-      </w:r>
-      <w:proofErr w:type="spellEnd"/>
-      <w:r>
-        <w:t xml:space="preserve"> en de gebruikte klassen van de applicatie, wordt er een voorafgaand klassendiagram opgesteld. Voor het voorafgaande klassendiagram, zie figuur 1.</w:t>
+        <w:t>Om een goed inzicht te krijgen in de applicatie Jabberpoint en de gebruikte klassen van de applicatie, wordt er een voorafgaand klassendiagram opgesteld. Voor het voorafgaande klassendiagram, zie figuur 1.</w:t>
       </w:r>
     </w:p>
     <w:p>
@@ -248,15 +211,7 @@
         <w:t xml:space="preserve"> voorafgaande</w:t>
       </w:r>
       <w:r>
-        <w:t xml:space="preserve"> klassendiagram, merkte ik dat er in </w:t>
-      </w:r>
-      <w:proofErr w:type="spellStart"/>
-      <w:r>
-        <w:t>Jabberpoint</w:t>
-      </w:r>
-      <w:proofErr w:type="spellEnd"/>
-      <w:r>
-        <w:t xml:space="preserve"> </w:t>
+        <w:t xml:space="preserve"> klassendiagram, merkte ik dat er in Jabberpoint </w:t>
       </w:r>
       <w:r>
         <w:t xml:space="preserve">code </w:t>
@@ -313,15 +268,7 @@
         </w:numPr>
       </w:pPr>
       <w:r>
-        <w:t xml:space="preserve">Ik heb op alle klassen </w:t>
-      </w:r>
-      <w:proofErr w:type="spellStart"/>
-      <w:r>
-        <w:t>getters</w:t>
-      </w:r>
-      <w:proofErr w:type="spellEnd"/>
-      <w:r>
-        <w:t xml:space="preserve"> &amp; Setters toegepast</w:t>
+        <w:t>Ik heb op alle klassen getters &amp; Setters toegepast</w:t>
       </w:r>
       <w:r>
         <w:t>.</w:t>
@@ -336,37 +283,13 @@
         </w:numPr>
       </w:pPr>
       <w:r>
-        <w:t xml:space="preserve">Alle waarden die direct toegewezen werden aan een variabele en die niet </w:t>
-      </w:r>
-      <w:proofErr w:type="spellStart"/>
-      <w:r>
-        <w:t>static</w:t>
-      </w:r>
-      <w:proofErr w:type="spellEnd"/>
-      <w:r>
-        <w:t xml:space="preserve"> </w:t>
-      </w:r>
-      <w:proofErr w:type="spellStart"/>
-      <w:r>
-        <w:t>final</w:t>
-      </w:r>
-      <w:proofErr w:type="spellEnd"/>
-      <w:r>
-        <w:t xml:space="preserve"> waren</w:t>
+        <w:t>Alle waarden die direct toegewezen werden aan een variabele en die niet static final waren</w:t>
       </w:r>
       <w:r>
         <w:t>, heb ik</w:t>
       </w:r>
       <w:r>
-        <w:t xml:space="preserve"> naar de </w:t>
-      </w:r>
-      <w:proofErr w:type="spellStart"/>
-      <w:r>
-        <w:t>constructor</w:t>
-      </w:r>
-      <w:proofErr w:type="spellEnd"/>
-      <w:r>
-        <w:t xml:space="preserve"> verplaatst</w:t>
+        <w:t xml:space="preserve"> naar de constructor verplaatst</w:t>
       </w:r>
       <w:r>
         <w:t>.</w:t>
@@ -417,23 +340,7 @@
         </w:numPr>
       </w:pPr>
       <w:r>
-        <w:t>Code logischer neergezet (</w:t>
-      </w:r>
-      <w:proofErr w:type="spellStart"/>
-      <w:r>
-        <w:t>constructor</w:t>
-      </w:r>
-      <w:proofErr w:type="spellEnd"/>
-      <w:r>
-        <w:t xml:space="preserve"> bovenaan, daarna de methoden en dan de </w:t>
-      </w:r>
-      <w:proofErr w:type="spellStart"/>
-      <w:r>
-        <w:t>getters&amp;setters</w:t>
-      </w:r>
-      <w:proofErr w:type="spellEnd"/>
-      <w:r>
-        <w:t>)</w:t>
+        <w:t>Code logischer neergezet (constructor bovenaan, daarna de methoden en dan de getters&amp;setters)</w:t>
       </w:r>
       <w:r>
         <w:t>. Dit zorgt voor meer overzicht.</w:t>
@@ -448,21 +355,8 @@
         </w:numPr>
       </w:pPr>
       <w:r>
-        <w:t xml:space="preserve">Op advies van </w:t>
-      </w:r>
-      <w:proofErr w:type="spellStart"/>
-      <w:r>
-        <w:t>Intelij</w:t>
-      </w:r>
-      <w:proofErr w:type="spellEnd"/>
-      <w:r>
-        <w:t xml:space="preserve"> heb ik code, wat op een slimmere manier geschreven kan worden, automatisch laten </w:t>
-      </w:r>
-      <w:proofErr w:type="spellStart"/>
-      <w:r>
-        <w:t>refactoren</w:t>
-      </w:r>
-      <w:proofErr w:type="spellEnd"/>
+        <w:t>Op advies van Intelij heb ik code, wat op een slimmere manier geschreven kan worden, automatisch laten refactoren</w:t>
+      </w:r>
       <w:r>
         <w:t>.</w:t>
       </w:r>
@@ -539,11 +433,9 @@
           <w:numId w:val="4"/>
         </w:numPr>
       </w:pPr>
-      <w:proofErr w:type="spellStart"/>
       <w:r>
         <w:t>Presentations</w:t>
       </w:r>
-      <w:proofErr w:type="spellEnd"/>
     </w:p>
     <w:p>
       <w:pPr>
@@ -556,22 +448,15 @@
       <w:r>
         <w:t>.</w:t>
       </w:r>
-      <w:proofErr w:type="spellStart"/>
-      <w:r>
-        <w:t>Dtd</w:t>
-      </w:r>
-      <w:proofErr w:type="spellEnd"/>
-      <w:r>
-        <w:t xml:space="preserve"> en </w:t>
+      <w:r>
+        <w:t xml:space="preserve">Dtd en </w:t>
       </w:r>
       <w:r>
         <w:t>.</w:t>
       </w:r>
-      <w:proofErr w:type="spellStart"/>
       <w:r>
         <w:t>xml</w:t>
       </w:r>
-      <w:proofErr w:type="spellEnd"/>
     </w:p>
     <w:p>
       <w:r>
@@ -584,11 +469,7 @@
         <w:t>, dit maakt het erg onoverzichtelijk om mee te werken.</w:t>
       </w:r>
       <w:r>
-        <w:t xml:space="preserve"> Met deze nieuwe structuur kan er rekening gehouden worden met eventuele </w:t>
-      </w:r>
-      <w:proofErr w:type="spellStart"/>
-      <w:r>
-        <w:t>factory</w:t>
+        <w:t xml:space="preserve"> Met deze nieuwe structuur kan er rekening gehouden worden met eventuele factory</w:t>
       </w:r>
       <w:r>
         <w:t>’</w:t>
@@ -596,7 +477,6 @@
       <w:r>
         <w:t>s</w:t>
       </w:r>
-      <w:proofErr w:type="spellEnd"/>
       <w:r>
         <w:t xml:space="preserve"> en het opsplitsen van klassen.</w:t>
       </w:r>
@@ -609,11 +489,9 @@
           <w:numId w:val="4"/>
         </w:numPr>
       </w:pPr>
-      <w:proofErr w:type="spellStart"/>
       <w:r>
         <w:t>Src</w:t>
       </w:r>
-      <w:proofErr w:type="spellEnd"/>
     </w:p>
     <w:p>
       <w:pPr>
@@ -623,11 +501,9 @@
           <w:numId w:val="4"/>
         </w:numPr>
       </w:pPr>
-      <w:proofErr w:type="spellStart"/>
       <w:r>
         <w:t>Accessor</w:t>
       </w:r>
-      <w:proofErr w:type="spellEnd"/>
     </w:p>
     <w:p>
       <w:pPr>
@@ -829,11 +705,9 @@
           <w:numId w:val="4"/>
         </w:numPr>
       </w:pPr>
-      <w:proofErr w:type="spellStart"/>
       <w:r>
         <w:t>Utility</w:t>
       </w:r>
-      <w:proofErr w:type="spellEnd"/>
     </w:p>
     <w:p>
       <w:pPr>
@@ -943,67 +817,28 @@
       <w:pPr>
         <w:pStyle w:val="Kop1"/>
       </w:pPr>
-      <w:proofErr w:type="spellStart"/>
       <w:r>
         <w:t>Style</w:t>
       </w:r>
       <w:r>
         <w:t>Factory</w:t>
       </w:r>
-      <w:proofErr w:type="spellEnd"/>
       <w:r>
         <w:t xml:space="preserve"> klasse</w:t>
       </w:r>
     </w:p>
     <w:p>
       <w:r>
-        <w:t xml:space="preserve">In de code worden momenteel op allerlei plekken klassen aangemaakt, waar dit niet hoort. Hiervoor heb ik </w:t>
-      </w:r>
-      <w:proofErr w:type="spellStart"/>
-      <w:r>
-        <w:t>factory’s</w:t>
-      </w:r>
-      <w:proofErr w:type="spellEnd"/>
-      <w:r>
-        <w:t xml:space="preserve"> aangemaakt. </w:t>
-      </w:r>
-      <w:proofErr w:type="spellStart"/>
-      <w:r>
-        <w:t>Factory</w:t>
-      </w:r>
-      <w:proofErr w:type="spellEnd"/>
-      <w:r>
-        <w:t xml:space="preserve"> Method is een </w:t>
-      </w:r>
-      <w:proofErr w:type="spellStart"/>
-      <w:r>
-        <w:t>creatieontwerppatroon</w:t>
-      </w:r>
-      <w:proofErr w:type="spellEnd"/>
-      <w:r>
-        <w:t xml:space="preserve"> dat een interface biedt voor het maken van objecten in een superklasse, maar waarmee subklassen het type objecten kunnen wijzigen dat wordt gemaakt</w:t>
+        <w:t xml:space="preserve">In de code worden momenteel op allerlei plekken klassen aangemaakt, waar dit niet hoort. Hiervoor heb ik factory’s aangemaakt. </w:t>
+      </w:r>
+      <w:r>
+        <w:t>Factory Method is een creatieontwerppatroon dat een interface biedt voor het maken van objecten in een superklasse, maar waarmee subklassen het type objecten kunnen wijzigen dat wordt gemaakt</w:t>
       </w:r>
       <w:r>
         <w:t xml:space="preserve"> </w:t>
       </w:r>
       <w:r>
-        <w:t>(</w:t>
-      </w:r>
-      <w:proofErr w:type="spellStart"/>
-      <w:r>
-        <w:t>Refactoring.Guru</w:t>
-      </w:r>
-      <w:proofErr w:type="spellEnd"/>
-      <w:r>
-        <w:t xml:space="preserve">, </w:t>
-      </w:r>
-      <w:proofErr w:type="spellStart"/>
-      <w:r>
-        <w:t>z.d.</w:t>
-      </w:r>
-      <w:proofErr w:type="spellEnd"/>
-      <w:r>
-        <w:t>-</w:t>
+        <w:t>(Refactoring.Guru, z.d.-</w:t>
       </w:r>
       <w:r>
         <w:t>a</w:t>
@@ -1017,58 +852,10 @@
     </w:p>
     <w:p>
       <w:r>
-        <w:t xml:space="preserve">Momenteel worden er in de </w:t>
-      </w:r>
-      <w:proofErr w:type="spellStart"/>
-      <w:r>
-        <w:t>style</w:t>
-      </w:r>
-      <w:proofErr w:type="spellEnd"/>
-      <w:r>
-        <w:t xml:space="preserve"> </w:t>
-      </w:r>
-      <w:proofErr w:type="spellStart"/>
-      <w:r>
-        <w:t>klasses</w:t>
-      </w:r>
-      <w:proofErr w:type="spellEnd"/>
-      <w:r>
-        <w:t xml:space="preserve"> </w:t>
-      </w:r>
-      <w:proofErr w:type="spellStart"/>
-      <w:r>
-        <w:t>Styles</w:t>
-      </w:r>
-      <w:proofErr w:type="spellEnd"/>
-      <w:r>
-        <w:t xml:space="preserve"> aangemaakt. Dit is natuurlijk niet de bedoeling. Hiervoor heb ik een </w:t>
-      </w:r>
-      <w:proofErr w:type="spellStart"/>
-      <w:r>
-        <w:t>factory</w:t>
-      </w:r>
-      <w:proofErr w:type="spellEnd"/>
-      <w:r>
-        <w:t xml:space="preserve"> Aangemaakt.</w:t>
-      </w:r>
-      <w:r>
-        <w:t xml:space="preserve"> Hierin staan nu alle </w:t>
-      </w:r>
-      <w:proofErr w:type="spellStart"/>
-      <w:r>
-        <w:t>styles</w:t>
-      </w:r>
-      <w:proofErr w:type="spellEnd"/>
-      <w:r>
-        <w:t xml:space="preserve"> die werden aangemaakt binnen de </w:t>
-      </w:r>
-      <w:proofErr w:type="spellStart"/>
-      <w:r>
-        <w:t>styles</w:t>
-      </w:r>
-      <w:proofErr w:type="spellEnd"/>
-      <w:r>
-        <w:t xml:space="preserve"> klasse in een nette Array</w:t>
+        <w:t>Momenteel worden er in de style klasses Styles aangemaakt. Dit is natuurlijk niet de bedoeling. Hiervoor heb ik een factory Aangemaakt.</w:t>
+      </w:r>
+      <w:r>
+        <w:t xml:space="preserve"> Hierin staan nu alle styles die werden aangemaakt binnen de styles klasse in een nette Array</w:t>
       </w:r>
       <w:r>
         <w:t>.</w:t>
@@ -1117,37 +904,22 @@
       <w:pPr>
         <w:pStyle w:val="Kop1"/>
       </w:pPr>
-      <w:proofErr w:type="spellStart"/>
-      <w:r>
-        <w:t>SlideFactory</w:t>
-      </w:r>
-      <w:proofErr w:type="spellEnd"/>
-      <w:r>
-        <w:t xml:space="preserve"> klasse en Slide package</w:t>
+      <w:r>
+        <w:t>SlideFactory klasse en Slide package</w:t>
       </w:r>
     </w:p>
     <w:p>
       <w:r>
         <w:t xml:space="preserve">Er worden momenteel meerdere slides aangemaakt in </w:t>
       </w:r>
-      <w:proofErr w:type="spellStart"/>
       <w:r>
         <w:t>Accessor</w:t>
       </w:r>
-      <w:proofErr w:type="spellEnd"/>
       <w:r>
         <w:t xml:space="preserve"> klassen.</w:t>
       </w:r>
       <w:r>
-        <w:t xml:space="preserve"> Hiervoor heb ik een </w:t>
-      </w:r>
-      <w:proofErr w:type="spellStart"/>
-      <w:r>
-        <w:t>SlideFactory</w:t>
-      </w:r>
-      <w:proofErr w:type="spellEnd"/>
-      <w:r>
-        <w:t xml:space="preserve"> opgesteld. Ook heb ik de klassen in de package Slide anders gestructureerd.</w:t>
+        <w:t xml:space="preserve"> Hiervoor heb ik een SlideFactory opgesteld. Ook heb ik de klassen in de package Slide anders gestructureerd.</w:t>
       </w:r>
     </w:p>
     <w:p>
@@ -1230,11 +1002,9 @@
           <w:numId w:val="4"/>
         </w:numPr>
       </w:pPr>
-      <w:proofErr w:type="spellStart"/>
       <w:r>
         <w:t>SlideViewerComponent</w:t>
       </w:r>
-      <w:proofErr w:type="spellEnd"/>
     </w:p>
     <w:p>
       <w:pPr>
@@ -1244,11 +1014,9 @@
           <w:numId w:val="4"/>
         </w:numPr>
       </w:pPr>
-      <w:proofErr w:type="spellStart"/>
       <w:r>
         <w:t>SlideViewerFrame</w:t>
       </w:r>
-      <w:proofErr w:type="spellEnd"/>
     </w:p>
     <w:p>
       <w:pPr>
@@ -1281,7 +1049,6 @@
           <w:rFonts w:eastAsiaTheme="minorHAnsi"/>
         </w:rPr>
       </w:pPr>
-      <w:proofErr w:type="spellStart"/>
       <w:r>
         <w:rPr>
           <w:rFonts w:eastAsiaTheme="minorHAnsi"/>
@@ -1300,129 +1067,19 @@
         </w:rPr>
         <w:t>Factory</w:t>
       </w:r>
-      <w:proofErr w:type="spellEnd"/>
-    </w:p>
-    <w:p>
-      <w:r>
-        <w:t xml:space="preserve">In de klasse </w:t>
-      </w:r>
-      <w:proofErr w:type="spellStart"/>
-      <w:r>
-        <w:t>Demopresentation</w:t>
-      </w:r>
-      <w:proofErr w:type="spellEnd"/>
-      <w:r>
-        <w:t xml:space="preserve"> worden een boel </w:t>
-      </w:r>
-      <w:proofErr w:type="spellStart"/>
-      <w:r>
-        <w:t>Slides.append</w:t>
-      </w:r>
-      <w:proofErr w:type="spellEnd"/>
-      <w:r>
-        <w:t xml:space="preserve">() met hierin </w:t>
-      </w:r>
-      <w:proofErr w:type="spellStart"/>
-      <w:r>
-        <w:t>TextItems</w:t>
-      </w:r>
-      <w:proofErr w:type="spellEnd"/>
-      <w:r>
-        <w:t xml:space="preserve">. Momenteel gaat dit heel omslachtig, eerst wordt een functie in slide aangeroepen, die vervolgens dezelfde functie, maar met andere parameters aanroept, die daarin een </w:t>
-      </w:r>
-      <w:proofErr w:type="spellStart"/>
-      <w:r>
-        <w:t>TextItem</w:t>
-      </w:r>
-      <w:proofErr w:type="spellEnd"/>
-      <w:r>
-        <w:t xml:space="preserve"> aanmaakt.</w:t>
-      </w:r>
-    </w:p>
-    <w:p>
-      <w:r>
-        <w:t xml:space="preserve">Dit zelfde geldt voor </w:t>
-      </w:r>
-      <w:proofErr w:type="spellStart"/>
-      <w:r>
-        <w:t>BitmapItem</w:t>
-      </w:r>
-      <w:proofErr w:type="spellEnd"/>
-      <w:r>
-        <w:t xml:space="preserve">. Hiervoor heb ik een </w:t>
-      </w:r>
-      <w:proofErr w:type="spellStart"/>
-      <w:r>
-        <w:t>SlideItemFactory</w:t>
-      </w:r>
-      <w:proofErr w:type="spellEnd"/>
-      <w:r>
-        <w:t xml:space="preserve"> aangemaakt, omdat </w:t>
-      </w:r>
-      <w:proofErr w:type="spellStart"/>
-      <w:r>
-        <w:t>TextItem</w:t>
-      </w:r>
-      <w:proofErr w:type="spellEnd"/>
-      <w:r>
-        <w:t xml:space="preserve"> en </w:t>
-      </w:r>
-      <w:proofErr w:type="spellStart"/>
-      <w:r>
-        <w:t>SlideItem</w:t>
-      </w:r>
-      <w:proofErr w:type="spellEnd"/>
-      <w:r>
-        <w:t xml:space="preserve"> </w:t>
-      </w:r>
-      <w:proofErr w:type="spellStart"/>
-      <w:r>
-        <w:t>extenden</w:t>
-      </w:r>
-      <w:proofErr w:type="spellEnd"/>
-      <w:r>
-        <w:t xml:space="preserve">. </w:t>
-      </w:r>
-      <w:proofErr w:type="spellStart"/>
-      <w:r>
-        <w:t>SlideItem</w:t>
-      </w:r>
-      <w:proofErr w:type="spellEnd"/>
-      <w:r>
-        <w:t xml:space="preserve"> zelf is een abstracte klasse, </w:t>
-      </w:r>
-      <w:proofErr w:type="spellStart"/>
-      <w:r>
-        <w:t>TekstItem</w:t>
-      </w:r>
-      <w:proofErr w:type="spellEnd"/>
-      <w:r>
-        <w:t xml:space="preserve"> en </w:t>
-      </w:r>
-      <w:proofErr w:type="spellStart"/>
-      <w:r>
-        <w:t>BitmapItem</w:t>
-      </w:r>
-      <w:proofErr w:type="spellEnd"/>
-      <w:r>
-        <w:t xml:space="preserve"> niet.</w:t>
-      </w:r>
-      <w:r>
-        <w:t xml:space="preserve"> Ik heb de </w:t>
-      </w:r>
-      <w:proofErr w:type="spellStart"/>
-      <w:r>
-        <w:t>factory</w:t>
-      </w:r>
-      <w:proofErr w:type="spellEnd"/>
-      <w:r>
-        <w:t xml:space="preserve"> ook toegepast op andere klassen die gebruik maken van </w:t>
-      </w:r>
-      <w:proofErr w:type="spellStart"/>
-      <w:r>
-        <w:t>SlideItems</w:t>
-      </w:r>
-      <w:proofErr w:type="spellEnd"/>
+    </w:p>
+    <w:p>
+      <w:r>
+        <w:t>In de klasse Demopresentation worden een boel Slides.append() met hierin TextItems. Momenteel gaat dit heel omslachtig, eerst wordt een functie in slide aangeroepen, die vervolgens dezelfde functie, maar met andere parameters aanroept, die daarin een TextItem aanmaakt.</w:t>
+      </w:r>
+    </w:p>
+    <w:p>
+      <w:r>
+        <w:t>Dit zelfde geldt voor BitmapItem. Hiervoor heb ik een SlideItemFactory aangemaakt, omdat TextItem en SlideItem extenden. SlideItem zelf is een abstracte klasse, TekstItem en BitmapItem niet.</w:t>
+      </w:r>
+      <w:r>
+        <w:t xml:space="preserve"> Ik heb de factory ook toegepast op andere klassen die gebruik maken van SlideItems</w:t>
+      </w:r>
       <w:r>
         <w:t>.</w:t>
       </w:r>
@@ -1524,23 +1181,10 @@
         <w:t>klasse</w:t>
       </w:r>
       <w:r>
-        <w:t xml:space="preserve"> aan het bekijken was, zag ik dat er een heleboel functies werden gemaakt in de </w:t>
-      </w:r>
-      <w:proofErr w:type="spellStart"/>
-      <w:r>
-        <w:t>constructor</w:t>
-      </w:r>
-      <w:proofErr w:type="spellEnd"/>
-      <w:r>
-        <w:t xml:space="preserve"> (</w:t>
-      </w:r>
-      <w:proofErr w:type="spellStart"/>
-      <w:r>
-        <w:t>Bloater</w:t>
-      </w:r>
-      <w:proofErr w:type="spellEnd"/>
-      <w:r>
-        <w:t>)</w:t>
+        <w:t xml:space="preserve"> aan het bekijken was, zag ik dat er een heleboel functies werden gemaakt in de constructor</w:t>
+      </w:r>
+      <w:r>
+        <w:t xml:space="preserve"> (Bloater)</w:t>
       </w:r>
       <w:r>
         <w:t>,</w:t>
@@ -1548,37 +1192,8 @@
       <w:r>
         <w:t xml:space="preserve"> </w:t>
       </w:r>
-      <w:proofErr w:type="spellStart"/>
-      <w:r>
-        <w:t>Bloators</w:t>
-      </w:r>
-      <w:proofErr w:type="spellEnd"/>
-      <w:r>
-        <w:t xml:space="preserve"> zijn codes, methoden en klassen die tot zulke gigantische proporties zijn toegenomen dat het moeilijk is om ermee te werken (Design </w:t>
-      </w:r>
-      <w:proofErr w:type="spellStart"/>
-      <w:r>
-        <w:t>patterns</w:t>
-      </w:r>
-      <w:proofErr w:type="spellEnd"/>
-      <w:r>
-        <w:t xml:space="preserve"> and </w:t>
-      </w:r>
-      <w:proofErr w:type="spellStart"/>
-      <w:r>
-        <w:t>refactoring</w:t>
-      </w:r>
-      <w:proofErr w:type="spellEnd"/>
-      <w:r>
-        <w:t xml:space="preserve">, </w:t>
-      </w:r>
-      <w:proofErr w:type="spellStart"/>
-      <w:r>
-        <w:t>z.d.</w:t>
-      </w:r>
-      <w:proofErr w:type="spellEnd"/>
-      <w:r>
-        <w:t>).</w:t>
+      <w:r>
+        <w:t>Bloators zijn codes, methoden en klassen die tot zulke gigantische proporties zijn toegenomen dat het moeilijk is om ermee te werken (Design patterns and refactoring, z.d.).</w:t>
       </w:r>
       <w:r>
         <w:t xml:space="preserve"> D</w:t>
@@ -1593,14 +1208,7 @@
       </w:pPr>
       <w:r>
         <w:tab/>
-      </w:r>
-      <w:proofErr w:type="spellStart"/>
-      <w:r>
-        <w:t>Goto</w:t>
-      </w:r>
-      <w:proofErr w:type="spellEnd"/>
-      <w:r>
-        <w:t xml:space="preserve"> functionaliteit</w:t>
+        <w:t>Goto functionaliteit</w:t>
       </w:r>
     </w:p>
     <w:p>
@@ -1611,30 +1219,17 @@
         <w:t>In de Menucontroller zit de functionaliteit of nu methode</w:t>
       </w:r>
       <w:r>
+        <w:t xml:space="preserve"> gotoPageAction,</w:t>
+      </w:r>
+      <w:r>
         <w:t xml:space="preserve"> </w:t>
       </w:r>
-      <w:proofErr w:type="spellStart"/>
-      <w:r>
-        <w:t>gotoPageAction</w:t>
-      </w:r>
-      <w:proofErr w:type="spellEnd"/>
-      <w:r>
-        <w:t>,</w:t>
-      </w:r>
-      <w:r>
-        <w:t xml:space="preserve"> </w:t>
-      </w:r>
       <w:r>
         <w:t>d</w:t>
       </w:r>
       <w:r>
-        <w:t xml:space="preserve">ie er voor zorgt dat het mogelijk is om naar een specifieke slide te navigeren. Bijvoorbeeld go </w:t>
-      </w:r>
-      <w:proofErr w:type="spellStart"/>
-      <w:r>
-        <w:t>to</w:t>
-      </w:r>
-      <w:proofErr w:type="spellEnd"/>
+        <w:t>ie er voor zorgt dat het mogelijk is om naar een specifieke slide te navigeren. Bijvoorbeeld go to</w:t>
+      </w:r>
       <w:r>
         <w:t xml:space="preserve"> (ga naar)</w:t>
       </w:r>
@@ -1655,13 +1250,8 @@
       <w:r>
         <w:t xml:space="preserve">Hiervoor heb ik een </w:t>
       </w:r>
-      <w:proofErr w:type="spellStart"/>
-      <w:r>
-        <w:t>try</w:t>
-      </w:r>
-      <w:proofErr w:type="spellEnd"/>
-      <w:r>
-        <w:t xml:space="preserve"> catch blok gemaakt, dat probeert van de string input een integer te maken, als dit niet lukt betekend het dat er een string is geweest als input, vervolgens krijgt de gebruiker een bericht terug dat alleen nummers toegestaan zijn. Mocht er wel een nummer (int) worden ingevoerd en deze valt niet boven 0 of boven het maximum aantal slides, gebeurt er nu niks.</w:t>
+      <w:r>
+        <w:t>try catch blok gemaakt, dat probeert van de string input een integer te maken, als dit niet lukt betekend het dat er een string is geweest als input, vervolgens krijgt de gebruiker een bericht terug dat alleen nummers toegestaan zijn. Mocht er wel een nummer (int) worden ingevoerd en deze valt niet boven 0 of boven het maximum aantal slides, gebeurt er nu niks.</w:t>
       </w:r>
     </w:p>
     <w:p>
@@ -1669,53 +1259,19 @@
         <w:pStyle w:val="Kop2"/>
         <w:ind w:firstLine="708"/>
       </w:pPr>
-      <w:proofErr w:type="spellStart"/>
       <w:r>
         <w:t>MenuFactory</w:t>
       </w:r>
-      <w:proofErr w:type="spellEnd"/>
     </w:p>
     <w:p>
       <w:pPr>
         <w:ind w:left="708"/>
       </w:pPr>
       <w:r>
-        <w:t xml:space="preserve">Zo werd er in </w:t>
-      </w:r>
-      <w:proofErr w:type="spellStart"/>
-      <w:r>
-        <w:t>MenuController</w:t>
-      </w:r>
-      <w:proofErr w:type="spellEnd"/>
-      <w:r>
-        <w:t xml:space="preserve"> ook een methode gedefinieerd die een </w:t>
-      </w:r>
-      <w:proofErr w:type="spellStart"/>
-      <w:r>
-        <w:t>MenuItem</w:t>
-      </w:r>
-      <w:proofErr w:type="spellEnd"/>
-      <w:r>
-        <w:t xml:space="preserve"> aanmaakt</w:t>
-      </w:r>
-      <w:r>
-        <w:t xml:space="preserve"> en wordt er een </w:t>
-      </w:r>
-      <w:proofErr w:type="spellStart"/>
-      <w:r>
-        <w:t>MenuController</w:t>
-      </w:r>
-      <w:proofErr w:type="spellEnd"/>
-      <w:r>
-        <w:t xml:space="preserve"> aangemaakt. Hiervoor heb ik een </w:t>
-      </w:r>
-      <w:proofErr w:type="spellStart"/>
-      <w:r>
-        <w:t>MenuFactory</w:t>
-      </w:r>
-      <w:proofErr w:type="spellEnd"/>
-      <w:r>
-        <w:t xml:space="preserve"> aangemaakt.</w:t>
+        <w:t>Zo werd er in MenuController ook een methode gedefinieerd die een MenuItem aanmaakt</w:t>
+      </w:r>
+      <w:r>
+        <w:t xml:space="preserve"> en wordt er een MenuController aangemaakt. Hiervoor heb ik een MenuFactory aangemaakt.</w:t>
       </w:r>
     </w:p>
     <w:p>
@@ -1738,31 +1294,7 @@
         <w:ind w:left="708"/>
       </w:pPr>
       <w:r>
-        <w:t xml:space="preserve">In </w:t>
-      </w:r>
-      <w:proofErr w:type="spellStart"/>
-      <w:r>
-        <w:t>Jabberpoint</w:t>
-      </w:r>
-      <w:proofErr w:type="spellEnd"/>
-      <w:r>
-        <w:t xml:space="preserve"> kun je gebruik maken van shortcuts om door de applicatie heen te navigeren, echter zit hier een fout in bij het punt, dat wanneer je de </w:t>
-      </w:r>
-      <w:proofErr w:type="spellStart"/>
-      <w:r>
-        <w:t>shortcut</w:t>
-      </w:r>
-      <w:proofErr w:type="spellEnd"/>
-      <w:r>
-        <w:t xml:space="preserve"> van volgende slide wilt gebruiken. Hiermee wordt een nieuwe presentatie geopend, waarom? Omdat de shortcuts voor een nieuwe presentatie ook op CRTL + N staat, dit komt doordat de eerst letter van het woord als </w:t>
-      </w:r>
-      <w:proofErr w:type="spellStart"/>
-      <w:r>
-        <w:t>shortcut</w:t>
-      </w:r>
-      <w:proofErr w:type="spellEnd"/>
-      <w:r>
-        <w:t xml:space="preserve"> wordt gebruikt.</w:t>
+        <w:t>In Jabberpoint kun je gebruik maken van shortcuts om door de applicatie heen te navigeren, echter zit hier een fout in bij het punt, dat wanneer je de shortcut van volgende slide wilt gebruiken. Hiermee wordt een nieuwe presentatie geopend, waarom? Omdat de shortcuts voor een nieuwe presentatie ook op CRTL + N staat, dit komt doordat de eerst letter van het woord als shortcut wordt gebruikt.</w:t>
       </w:r>
     </w:p>
     <w:p>
@@ -1772,19 +1304,15 @@
       <w:r>
         <w:t xml:space="preserve">Hiervoor heb ik de klasse </w:t>
       </w:r>
-      <w:proofErr w:type="spellStart"/>
       <w:r>
         <w:t>MenuShortcut</w:t>
       </w:r>
-      <w:proofErr w:type="spellEnd"/>
       <w:r>
         <w:t xml:space="preserve"> bekeken en hierin zag ik dat je een index of </w:t>
       </w:r>
-      <w:proofErr w:type="spellStart"/>
       <w:r>
         <w:t>useShiftModifier</w:t>
       </w:r>
-      <w:proofErr w:type="spellEnd"/>
       <w:r>
         <w:t xml:space="preserve"> kon aangeven. Ik heb gekozen voor de 2</w:t>
       </w:r>
@@ -1797,48 +1325,55 @@
       <w:r>
         <w:t xml:space="preserve">, de </w:t>
       </w:r>
-      <w:proofErr w:type="spellStart"/>
       <w:r>
         <w:t>useShiftModifie</w:t>
       </w:r>
       <w:r>
-        <w:t>r</w:t>
-      </w:r>
-      <w:proofErr w:type="spellEnd"/>
-      <w:r>
-        <w:t xml:space="preserve">, omdat er dan geen knoppen veranderd hoeven te worden. Nu heeft een nieuwe presentatie aanmaken de </w:t>
-      </w:r>
-      <w:proofErr w:type="spellStart"/>
-      <w:r>
-        <w:t>shortcut</w:t>
-      </w:r>
-      <w:proofErr w:type="spellEnd"/>
-      <w:r>
-        <w:t xml:space="preserve"> CTRL + N en</w:t>
-      </w:r>
-      <w:r>
-        <w:t xml:space="preserve"> naar de volgende slide gaan CRTL + SHIFT + N en zijn de rest van de knoppen dezelfde </w:t>
-      </w:r>
-      <w:proofErr w:type="spellStart"/>
-      <w:r>
-        <w:t>shortcut</w:t>
-      </w:r>
-      <w:proofErr w:type="spellEnd"/>
-      <w:r>
-        <w:t xml:space="preserve"> gebleven.</w:t>
-      </w:r>
-    </w:p>
-    <w:p>
-      <w:r>
-        <w:t xml:space="preserve">Vanwege deze veranderingen heb ik ervoor gekozen om alles wat bij Menu hoort, in een aparte package te plaatsen, Menu en </w:t>
-      </w:r>
-      <w:proofErr w:type="spellStart"/>
+        <w:t>r, omdat er dan geen knoppen veranderd hoeven te worden. Nu heeft een nieuwe presentatie aanmaken de shortcut CTRL + N en</w:t>
+      </w:r>
+      <w:r>
+        <w:t xml:space="preserve"> naar de volgende slide gaan CRTL + SHIFT + N en zijn de rest van de knoppen dezelfde shortcut gebleven.</w:t>
+      </w:r>
+    </w:p>
+    <w:p>
+      <w:r>
+        <w:t>Vanwege deze veranderingen heb ik ervoor gekozen om alles wat bij Menu hoort, in een aparte package te plaatsen, Menu en Utility zijn nu zo gestructureerd:</w:t>
+      </w:r>
+    </w:p>
+    <w:p>
+      <w:pPr>
+        <w:pStyle w:val="Lijstalinea"/>
+        <w:numPr>
+          <w:ilvl w:val="0"/>
+          <w:numId w:val="4"/>
+        </w:numPr>
+      </w:pPr>
       <w:r>
         <w:t>Utility</w:t>
       </w:r>
-      <w:proofErr w:type="spellEnd"/>
-      <w:r>
-        <w:t xml:space="preserve"> zijn nu zo gestructureerd:</w:t>
+    </w:p>
+    <w:p>
+      <w:pPr>
+        <w:pStyle w:val="Lijstalinea"/>
+        <w:numPr>
+          <w:ilvl w:val="1"/>
+          <w:numId w:val="4"/>
+        </w:numPr>
+      </w:pPr>
+      <w:r>
+        <w:t>AboutBox.Java</w:t>
+      </w:r>
+    </w:p>
+    <w:p>
+      <w:pPr>
+        <w:pStyle w:val="Lijstalinea"/>
+        <w:numPr>
+          <w:ilvl w:val="1"/>
+          <w:numId w:val="4"/>
+        </w:numPr>
+      </w:pPr>
+      <w:r>
+        <w:t>KeyController.java</w:t>
       </w:r>
     </w:p>
     <w:p>
@@ -1849,11 +1384,12 @@
           <w:numId w:val="4"/>
         </w:numPr>
       </w:pPr>
-      <w:proofErr w:type="spellStart"/>
-      <w:r>
-        <w:t>Utility</w:t>
-      </w:r>
-      <w:proofErr w:type="spellEnd"/>
+      <w:r>
+        <w:t>Menu</w:t>
+      </w:r>
+      <w:r>
+        <w:tab/>
+      </w:r>
     </w:p>
     <w:p>
       <w:pPr>
@@ -1863,11 +1399,9 @@
           <w:numId w:val="4"/>
         </w:numPr>
       </w:pPr>
-      <w:proofErr w:type="spellStart"/>
-      <w:r>
-        <w:t>AboutBox.Java</w:t>
-      </w:r>
-      <w:proofErr w:type="spellEnd"/>
+      <w:r>
+        <w:t>MenuController.java</w:t>
+      </w:r>
     </w:p>
     <w:p>
       <w:pPr>
@@ -1878,45 +1412,6 @@
         </w:numPr>
       </w:pPr>
       <w:r>
-        <w:t>KeyController.java</w:t>
-      </w:r>
-    </w:p>
-    <w:p>
-      <w:pPr>
-        <w:pStyle w:val="Lijstalinea"/>
-        <w:numPr>
-          <w:ilvl w:val="0"/>
-          <w:numId w:val="4"/>
-        </w:numPr>
-      </w:pPr>
-      <w:r>
-        <w:t>Menu</w:t>
-      </w:r>
-      <w:r>
-        <w:tab/>
-      </w:r>
-    </w:p>
-    <w:p>
-      <w:pPr>
-        <w:pStyle w:val="Lijstalinea"/>
-        <w:numPr>
-          <w:ilvl w:val="1"/>
-          <w:numId w:val="4"/>
-        </w:numPr>
-      </w:pPr>
-      <w:r>
-        <w:t>MenuController.java</w:t>
-      </w:r>
-    </w:p>
-    <w:p>
-      <w:pPr>
-        <w:pStyle w:val="Lijstalinea"/>
-        <w:numPr>
-          <w:ilvl w:val="1"/>
-          <w:numId w:val="4"/>
-        </w:numPr>
-      </w:pPr>
-      <w:r>
         <w:t>MenuFactory.java</w:t>
       </w:r>
     </w:p>
@@ -1924,70 +1419,23 @@
       <w:pPr>
         <w:pStyle w:val="Kop1"/>
       </w:pPr>
-      <w:proofErr w:type="spellStart"/>
       <w:r>
         <w:lastRenderedPageBreak/>
         <w:t>Accessor</w:t>
       </w:r>
-      <w:proofErr w:type="spellEnd"/>
-    </w:p>
-    <w:p>
-      <w:r>
-        <w:t xml:space="preserve">Ik zag dat er </w:t>
-      </w:r>
-      <w:proofErr w:type="spellStart"/>
-      <w:r>
-        <w:t>Accesors</w:t>
-      </w:r>
-      <w:proofErr w:type="spellEnd"/>
-      <w:r>
-        <w:t xml:space="preserve"> werden aangemaakt in menucontroller, waarop ik besloten heb om voor alle </w:t>
-      </w:r>
-      <w:proofErr w:type="spellStart"/>
-      <w:r>
-        <w:t>Accessor</w:t>
-      </w:r>
-      <w:proofErr w:type="spellEnd"/>
-      <w:r>
-        <w:t xml:space="preserve"> klassen een </w:t>
-      </w:r>
-      <w:proofErr w:type="spellStart"/>
-      <w:r>
-        <w:t>Factory</w:t>
-      </w:r>
-      <w:proofErr w:type="spellEnd"/>
-      <w:r>
-        <w:t xml:space="preserve"> aan te maken genaamd: </w:t>
-      </w:r>
-      <w:proofErr w:type="spellStart"/>
-      <w:r>
-        <w:t>AccessorFactory</w:t>
-      </w:r>
-      <w:proofErr w:type="spellEnd"/>
-      <w:r>
-        <w:t xml:space="preserve">, hierin maak ik een </w:t>
-      </w:r>
-      <w:proofErr w:type="spellStart"/>
-      <w:r>
-        <w:t>XMLAcces</w:t>
+    </w:p>
+    <w:p>
+      <w:r>
+        <w:t>Ik zag dat er Accesors werden aangemaakt in menucontroller, waarop ik besloten heb om voor alle Accessor klassen een Factory aan te maken genaamd: AccessorFactory</w:t>
+      </w:r>
+      <w:r>
+        <w:t>, hierin maak ik een XMLAcces</w:t>
       </w:r>
       <w:r>
         <w:t>s</w:t>
       </w:r>
       <w:r>
-        <w:t>or</w:t>
-      </w:r>
-      <w:proofErr w:type="spellEnd"/>
-      <w:r>
-        <w:t xml:space="preserve"> en </w:t>
-      </w:r>
-      <w:proofErr w:type="spellStart"/>
-      <w:r>
-        <w:t>DemoPresentation</w:t>
-      </w:r>
-      <w:proofErr w:type="spellEnd"/>
-      <w:r>
-        <w:t xml:space="preserve"> aan.</w:t>
+        <w:t>or en DemoPresentation aan.</w:t>
       </w:r>
     </w:p>
     <w:p>
@@ -2000,48 +1448,11 @@
       <w:r>
         <w:t xml:space="preserve"> de </w:t>
       </w:r>
-      <w:proofErr w:type="spellStart"/>
-      <w:r>
-        <w:t>DemoPresentation</w:t>
-      </w:r>
-      <w:proofErr w:type="spellEnd"/>
-      <w:r>
-        <w:t xml:space="preserve"> aan de </w:t>
-      </w:r>
-      <w:proofErr w:type="spellStart"/>
-      <w:r>
-        <w:t>factory</w:t>
-      </w:r>
-      <w:proofErr w:type="spellEnd"/>
-      <w:r>
-        <w:t xml:space="preserve"> aan het toevoegen was, bedacht ik mij dat deze helemaal niet in een </w:t>
-      </w:r>
-      <w:proofErr w:type="spellStart"/>
-      <w:r>
-        <w:t>Accessor</w:t>
-      </w:r>
-      <w:proofErr w:type="spellEnd"/>
-      <w:r>
-        <w:t xml:space="preserve"> hoort, </w:t>
-      </w:r>
-      <w:r>
-        <w:t xml:space="preserve">het is namelijk zo dat deze wel gebruik maakt van de </w:t>
-      </w:r>
-      <w:proofErr w:type="spellStart"/>
-      <w:r>
-        <w:t>Accessor</w:t>
-      </w:r>
-      <w:proofErr w:type="spellEnd"/>
-      <w:r>
-        <w:t xml:space="preserve"> klasse, maar deze maakt alleen gebruik van de “</w:t>
-      </w:r>
-      <w:proofErr w:type="spellStart"/>
-      <w:r>
-        <w:t>loadFile</w:t>
-      </w:r>
-      <w:proofErr w:type="spellEnd"/>
-      <w:r>
-        <w:t xml:space="preserve">” methode. </w:t>
+      <w:r>
+        <w:t xml:space="preserve">DemoPresentation aan de factory aan het toevoegen was, bedacht ik mij dat deze helemaal niet in een Accessor hoort, </w:t>
+      </w:r>
+      <w:r>
+        <w:t xml:space="preserve">het is namelijk zo dat deze wel gebruik maakt van de Accessor klasse, maar deze maakt alleen gebruik van de “loadFile” methode. </w:t>
       </w:r>
       <w:r>
         <w:t>Naast dat</w:t>
@@ -2056,130 +1467,57 @@
         <w:t xml:space="preserve">dus </w:t>
       </w:r>
       <w:r>
-        <w:t xml:space="preserve">een methode overgenomen van </w:t>
-      </w:r>
-      <w:proofErr w:type="spellStart"/>
-      <w:r>
-        <w:t>Accessor</w:t>
-      </w:r>
-      <w:proofErr w:type="spellEnd"/>
-      <w:r>
-        <w:t xml:space="preserve"> “</w:t>
-      </w:r>
-      <w:proofErr w:type="spellStart"/>
-      <w:r>
-        <w:t>SaveFile</w:t>
-      </w:r>
-      <w:proofErr w:type="spellEnd"/>
-      <w:r>
-        <w:t xml:space="preserve">” die niet van toepassing is op de </w:t>
-      </w:r>
-      <w:proofErr w:type="spellStart"/>
-      <w:r>
-        <w:t>demopresentation</w:t>
-      </w:r>
-      <w:proofErr w:type="spellEnd"/>
-      <w:r>
-        <w:t xml:space="preserve">, maar alleen op </w:t>
-      </w:r>
-      <w:proofErr w:type="spellStart"/>
-      <w:r>
-        <w:t>XMLAccessor</w:t>
-      </w:r>
-      <w:proofErr w:type="spellEnd"/>
+        <w:t>een methode overgenomen van Accessor “SaveFile” die niet van toepassing is op de demopresentation</w:t>
+      </w:r>
+      <w:r>
+        <w:t>, maar alleen op XMLAccessor.</w:t>
+      </w:r>
+      <w:r>
+        <w:t xml:space="preserve"> </w:t>
+      </w:r>
+      <w:r>
+        <w:t>Hiervoor heb ik Accessor opgesplitst in 2 aparte klassen</w:t>
+      </w:r>
+      <w:r>
+        <w:t>, namelijk</w:t>
+      </w:r>
+      <w:r>
+        <w:t xml:space="preserve"> 2 interfaces</w:t>
+      </w:r>
+      <w:r>
+        <w:t>:</w:t>
+      </w:r>
+      <w:r>
+        <w:t xml:space="preserve"> </w:t>
+      </w:r>
+      <w:r>
+        <w:t>Load</w:t>
+      </w:r>
+      <w:r>
+        <w:t>Controller</w:t>
+      </w:r>
+      <w:r>
+        <w:t xml:space="preserve"> </w:t>
+      </w:r>
+      <w:r>
+        <w:t xml:space="preserve">en </w:t>
+      </w:r>
+      <w:r>
+        <w:t>SaveController</w:t>
+      </w:r>
       <w:r>
         <w:t>.</w:t>
       </w:r>
       <w:r>
         <w:t xml:space="preserve"> </w:t>
       </w:r>
-      <w:r>
-        <w:t xml:space="preserve">Hiervoor heb ik </w:t>
-      </w:r>
-      <w:proofErr w:type="spellStart"/>
-      <w:r>
-        <w:t>Accessor</w:t>
-      </w:r>
-      <w:proofErr w:type="spellEnd"/>
-      <w:r>
-        <w:t xml:space="preserve"> opgesplitst in 2 aparte klassen</w:t>
-      </w:r>
-      <w:r>
-        <w:t>, namelijk</w:t>
-      </w:r>
-      <w:r>
-        <w:t xml:space="preserve"> 2 interfaces</w:t>
-      </w:r>
-      <w:r>
-        <w:t>:</w:t>
-      </w:r>
-      <w:r>
-        <w:t xml:space="preserve"> </w:t>
-      </w:r>
-      <w:proofErr w:type="spellStart"/>
-      <w:r>
-        <w:t>Load</w:t>
-      </w:r>
-      <w:r>
-        <w:t>Controller</w:t>
-      </w:r>
-      <w:proofErr w:type="spellEnd"/>
-      <w:r>
-        <w:t xml:space="preserve"> </w:t>
-      </w:r>
-      <w:r>
-        <w:t xml:space="preserve">en </w:t>
-      </w:r>
-      <w:proofErr w:type="spellStart"/>
-      <w:r>
-        <w:t>SaveController</w:t>
-      </w:r>
-      <w:proofErr w:type="spellEnd"/>
-      <w:r>
-        <w:t>.</w:t>
-      </w:r>
-      <w:r>
-        <w:t xml:space="preserve"> </w:t>
-      </w:r>
-    </w:p>
-    <w:p>
-      <w:r>
-        <w:t xml:space="preserve">Daarna heb ik op </w:t>
-      </w:r>
-      <w:proofErr w:type="spellStart"/>
-      <w:r>
-        <w:t>XMLAccessor</w:t>
-      </w:r>
-      <w:proofErr w:type="spellEnd"/>
-      <w:r>
-        <w:t xml:space="preserve"> de load en save interfaces geïmplementeerd,  </w:t>
-      </w:r>
-      <w:r>
-        <w:t xml:space="preserve">hiervoor moest de </w:t>
-      </w:r>
-      <w:proofErr w:type="spellStart"/>
-      <w:r>
-        <w:t>Factory</w:t>
-      </w:r>
-      <w:proofErr w:type="spellEnd"/>
-      <w:r>
-        <w:t xml:space="preserve"> ook aangepast worden, ik heb de demopresentatie hier uit gehaald, omdat het een presentatie is, heb ik deze onder presentatie geplaatst en </w:t>
-      </w:r>
-      <w:proofErr w:type="spellStart"/>
-      <w:r>
-        <w:t>geinherit</w:t>
-      </w:r>
-      <w:proofErr w:type="spellEnd"/>
-      <w:r>
-        <w:t xml:space="preserve"> en de load interface </w:t>
-      </w:r>
-      <w:proofErr w:type="spellStart"/>
-      <w:r>
-        <w:t>geimplementeerd</w:t>
-      </w:r>
-      <w:proofErr w:type="spellEnd"/>
-      <w:r>
-        <w:t>.</w:t>
+    </w:p>
+    <w:p>
+      <w:r>
+        <w:t xml:space="preserve">Daarna heb ik op XMLAccessor de load en save interfaces geïmplementeerd,  </w:t>
+      </w:r>
+      <w:r>
+        <w:t>hiervoor moest de Factory ook aangepast worden, ik heb de demopresentatie hier uit gehaald, omdat het een presentatie is, heb ik deze onder presentatie geplaatst en geinherit en de load interface geimplementeerd.</w:t>
       </w:r>
     </w:p>
     <w:p>
@@ -2187,42 +1525,16 @@
         <w:pStyle w:val="Kop2"/>
         <w:ind w:left="708"/>
       </w:pPr>
-      <w:proofErr w:type="spellStart"/>
       <w:r>
         <w:t>PresentationFactory</w:t>
       </w:r>
-      <w:proofErr w:type="spellEnd"/>
     </w:p>
     <w:p>
       <w:pPr>
         <w:ind w:left="708"/>
       </w:pPr>
       <w:r>
-        <w:t xml:space="preserve">Omdat </w:t>
-      </w:r>
-      <w:proofErr w:type="spellStart"/>
-      <w:r>
-        <w:t>Demopresentation</w:t>
-      </w:r>
-      <w:proofErr w:type="spellEnd"/>
-      <w:r>
-        <w:t xml:space="preserve"> nu onderdeel is van Presentation, heb ik een </w:t>
-      </w:r>
-      <w:proofErr w:type="spellStart"/>
-      <w:r>
-        <w:t>PresentationFactory</w:t>
-      </w:r>
-      <w:proofErr w:type="spellEnd"/>
-      <w:r>
-        <w:t xml:space="preserve"> aangemaakt, die alle </w:t>
-      </w:r>
-      <w:proofErr w:type="spellStart"/>
-      <w:r>
-        <w:t>presentation</w:t>
-      </w:r>
-      <w:proofErr w:type="spellEnd"/>
-      <w:r>
-        <w:t xml:space="preserve"> aanm</w:t>
+        <w:t>Omdat Demopresentation nu onderdeel is van Presentation, heb ik een PresentationFactory aangemaakt, die alle presentation aanm</w:t>
       </w:r>
       <w:r>
         <w:t>a</w:t>
@@ -2231,60 +1543,12 @@
         <w:t>akt</w:t>
       </w:r>
       <w:r>
-        <w:t xml:space="preserve"> waaronder </w:t>
-      </w:r>
-      <w:proofErr w:type="spellStart"/>
-      <w:r>
-        <w:t>DemoPresentation</w:t>
-      </w:r>
-      <w:proofErr w:type="spellEnd"/>
-      <w:r>
-        <w:t xml:space="preserve">. Dit houdt in dat de klasse </w:t>
-      </w:r>
-      <w:proofErr w:type="spellStart"/>
-      <w:r>
-        <w:t>DemoPresentation</w:t>
-      </w:r>
-      <w:proofErr w:type="spellEnd"/>
-      <w:r>
-        <w:t xml:space="preserve"> overbodig is geworden, deze is nu als methode binnen de </w:t>
-      </w:r>
-      <w:proofErr w:type="spellStart"/>
-      <w:r>
-        <w:t>PresentationFactory</w:t>
-      </w:r>
-      <w:proofErr w:type="spellEnd"/>
-      <w:r>
-        <w:t xml:space="preserve"> opgenomen.</w:t>
-      </w:r>
-    </w:p>
-    <w:p>
-      <w:r>
-        <w:t xml:space="preserve">Na al deze veranderingen is er behoorlijk wat geschoven in de packages. De nieuwe lijst voor </w:t>
-      </w:r>
-      <w:proofErr w:type="spellStart"/>
-      <w:r>
-        <w:t>Accessor</w:t>
-      </w:r>
-      <w:proofErr w:type="spellEnd"/>
-      <w:r>
-        <w:t xml:space="preserve">, Presentation en </w:t>
-      </w:r>
-      <w:proofErr w:type="spellStart"/>
-      <w:r>
-        <w:t>Utility</w:t>
-      </w:r>
-      <w:proofErr w:type="spellEnd"/>
-      <w:r>
-        <w:t xml:space="preserve"> is </w:t>
-      </w:r>
-      <w:proofErr w:type="spellStart"/>
-      <w:r>
-        <w:t>alsvolgt</w:t>
-      </w:r>
-      <w:proofErr w:type="spellEnd"/>
-      <w:r>
-        <w:t>:</w:t>
+        <w:t xml:space="preserve"> waaronder DemoPresentation. Dit houdt in dat de klasse DemoPresentation overbodig is geworden, deze is nu als methode binnen de PresentationFactory opgenomen.</w:t>
+      </w:r>
+    </w:p>
+    <w:p>
+      <w:r>
+        <w:t>Na al deze veranderingen is er behoorlijk wat geschoven in de packages. De nieuwe lijst voor Accessor, Presentation en Utility is alsvolgt:</w:t>
       </w:r>
     </w:p>
     <w:p>
@@ -2295,11 +1559,9 @@
           <w:numId w:val="7"/>
         </w:numPr>
       </w:pPr>
-      <w:proofErr w:type="spellStart"/>
       <w:r>
         <w:t>Accessor</w:t>
       </w:r>
-      <w:proofErr w:type="spellEnd"/>
     </w:p>
     <w:p>
       <w:pPr>
@@ -2369,11 +1631,9 @@
           <w:numId w:val="7"/>
         </w:numPr>
       </w:pPr>
-      <w:proofErr w:type="spellStart"/>
       <w:r>
         <w:t>Utility</w:t>
       </w:r>
-      <w:proofErr w:type="spellEnd"/>
     </w:p>
     <w:p>
       <w:pPr>
@@ -2425,61 +1685,24 @@
     </w:p>
     <w:p>
       <w:pPr>
-        <w:rPr>
-          <w:highlight w:val="yellow"/>
-        </w:rPr>
-      </w:pPr>
-      <w:r>
-        <w:rPr>
-          <w:highlight w:val="yellow"/>
-        </w:rPr>
-        <w:t>Presentation heeft SLIDES die kunnen in een aparte klasse</w:t>
-      </w:r>
-    </w:p>
-    <w:p>
-      <w:pPr>
-        <w:rPr>
-          <w:highlight w:val="yellow"/>
-        </w:rPr>
-      </w:pPr>
-      <w:r>
-        <w:rPr>
-          <w:highlight w:val="yellow"/>
-        </w:rPr>
-        <w:t xml:space="preserve">Misschien nog al die variabelen in klassen naar aparte </w:t>
-      </w:r>
-      <w:proofErr w:type="spellStart"/>
-      <w:r>
-        <w:rPr>
-          <w:highlight w:val="yellow"/>
-        </w:rPr>
-        <w:t>klasses</w:t>
-      </w:r>
-      <w:proofErr w:type="spellEnd"/>
-      <w:r>
-        <w:rPr>
-          <w:highlight w:val="yellow"/>
-        </w:rPr>
-        <w:t xml:space="preserve"> zetten voor meer overzichtelijkheid</w:t>
-      </w:r>
-      <w:r>
-        <w:rPr>
-          <w:highlight w:val="yellow"/>
-        </w:rPr>
-        <w:t xml:space="preserve"> (ENUM)</w:t>
-      </w:r>
-    </w:p>
-    <w:p>
-      <w:pPr>
-        <w:rPr>
-          <w:highlight w:val="yellow"/>
-        </w:rPr>
-      </w:pPr>
-      <w:r>
-        <w:rPr>
-          <w:highlight w:val="yellow"/>
-        </w:rPr>
-        <w:t>Slideviewercomponent</w:t>
+        <w:pStyle w:val="Kop1"/>
+      </w:pPr>
+      <w:r>
+        <w:t>Static final variabelen</w:t>
+      </w:r>
+    </w:p>
+    <w:p>
+      <w:r>
+        <w:t xml:space="preserve">Momenteel worden er op veel plekken vaste waarden gedefinieerd, dit zorgt voor veel onoverzichtelijkheid. </w:t>
+      </w:r>
+      <w:r>
+        <w:t>Hierom heb ik deze variabelen in een aparte klasse gestopt</w:t>
+      </w:r>
+      <w:r>
+        <w:t>, waarvan een klasse onoverzichtelijk werd.</w:t>
+      </w:r>
+      <w:r>
+        <w:t xml:space="preserve"> De klassen die zijn toegevoegd zijn als volgt:</w:t>
       </w:r>
     </w:p>
     <w:p>
@@ -2487,135 +1710,126 @@
         <w:pStyle w:val="Lijstalinea"/>
         <w:numPr>
           <w:ilvl w:val="0"/>
-          <w:numId w:val="2"/>
-        </w:numPr>
-        <w:rPr>
-          <w:highlight w:val="yellow"/>
-        </w:rPr>
-      </w:pPr>
-      <w:proofErr w:type="spellStart"/>
-      <w:r>
-        <w:rPr>
-          <w:highlight w:val="yellow"/>
-        </w:rPr>
-        <w:t>Fontstyle</w:t>
-      </w:r>
-      <w:proofErr w:type="spellEnd"/>
-      <w:r>
-        <w:rPr>
-          <w:highlight w:val="yellow"/>
-        </w:rPr>
-        <w:t xml:space="preserve"> is int, maar er wordt </w:t>
-      </w:r>
-      <w:proofErr w:type="spellStart"/>
-      <w:r>
-        <w:rPr>
-          <w:highlight w:val="yellow"/>
-        </w:rPr>
-        <w:t>font.bold</w:t>
-      </w:r>
-      <w:proofErr w:type="spellEnd"/>
-      <w:r>
-        <w:rPr>
-          <w:highlight w:val="yellow"/>
-        </w:rPr>
-        <w:t xml:space="preserve"> gezet</w:t>
+          <w:numId w:val="8"/>
+        </w:numPr>
+      </w:pPr>
+      <w:r>
+        <w:t>Accessor</w:t>
+      </w:r>
+    </w:p>
+    <w:p>
+      <w:pPr>
+        <w:pStyle w:val="Lijstalinea"/>
+        <w:numPr>
+          <w:ilvl w:val="1"/>
+          <w:numId w:val="8"/>
+        </w:numPr>
+      </w:pPr>
+      <w:r>
+        <w:t>AccessorVariables.java</w:t>
+      </w:r>
+    </w:p>
+    <w:p>
+      <w:pPr>
+        <w:pStyle w:val="Lijstalinea"/>
+        <w:numPr>
+          <w:ilvl w:val="0"/>
+          <w:numId w:val="8"/>
+        </w:numPr>
+      </w:pPr>
+      <w:r>
+        <w:t>Menu</w:t>
+      </w:r>
+    </w:p>
+    <w:p>
+      <w:pPr>
+        <w:pStyle w:val="Lijstalinea"/>
+        <w:numPr>
+          <w:ilvl w:val="1"/>
+          <w:numId w:val="8"/>
+        </w:numPr>
+      </w:pPr>
+      <w:r>
+        <w:t>MenuVariables.java</w:t>
+      </w:r>
+    </w:p>
+    <w:p>
+      <w:pPr>
+        <w:pStyle w:val="Lijstalinea"/>
+        <w:numPr>
+          <w:ilvl w:val="0"/>
+          <w:numId w:val="8"/>
+        </w:numPr>
+      </w:pPr>
+      <w:r>
+        <w:t>Slide</w:t>
+      </w:r>
+    </w:p>
+    <w:p>
+      <w:pPr>
+        <w:pStyle w:val="Lijstalinea"/>
+        <w:numPr>
+          <w:ilvl w:val="1"/>
+          <w:numId w:val="8"/>
+        </w:numPr>
+      </w:pPr>
+      <w:r>
+        <w:t>Viewer</w:t>
+      </w:r>
+    </w:p>
+    <w:p>
+      <w:pPr>
+        <w:pStyle w:val="Lijstalinea"/>
+        <w:numPr>
+          <w:ilvl w:val="2"/>
+          <w:numId w:val="8"/>
+        </w:numPr>
+      </w:pPr>
+      <w:r>
+        <w:lastRenderedPageBreak/>
+        <w:t>SlideViewerVariables</w:t>
       </w:r>
     </w:p>
     <w:p>
       <w:pPr>
         <w:pStyle w:val="Kop1"/>
-        <w:rPr>
-          <w:highlight w:val="yellow"/>
-        </w:rPr>
-      </w:pPr>
-      <w:r>
-        <w:rPr>
-          <w:highlight w:val="yellow"/>
-        </w:rPr>
-        <w:lastRenderedPageBreak/>
+      </w:pPr>
+      <w:r>
         <w:t>Code commentaar toevoegen en</w:t>
       </w:r>
       <w:r>
-        <w:rPr>
-          <w:highlight w:val="yellow"/>
-        </w:rPr>
         <w:t xml:space="preserve"> nieuwe</w:t>
       </w:r>
       <w:r>
-        <w:rPr>
-          <w:highlight w:val="yellow"/>
-        </w:rPr>
         <w:t xml:space="preserve"> </w:t>
       </w:r>
       <w:r>
-        <w:rPr>
-          <w:highlight w:val="yellow"/>
-        </w:rPr>
         <w:t>ongebruikte</w:t>
       </w:r>
       <w:r>
-        <w:rPr>
-          <w:highlight w:val="yellow"/>
-        </w:rPr>
         <w:t xml:space="preserve"> code verwijderen</w:t>
       </w:r>
     </w:p>
     <w:p>
       <w:r>
-        <w:rPr>
-          <w:highlight w:val="yellow"/>
-        </w:rPr>
-        <w:t xml:space="preserve">Om de code beter leesbaar te maken is er code commentaar toegevoegd, zodat het beter </w:t>
-      </w:r>
-      <w:proofErr w:type="spellStart"/>
-      <w:r>
-        <w:rPr>
-          <w:highlight w:val="yellow"/>
-        </w:rPr>
-        <w:t>begrijpbaar</w:t>
-      </w:r>
-      <w:proofErr w:type="spellEnd"/>
-      <w:r>
-        <w:rPr>
-          <w:highlight w:val="yellow"/>
-        </w:rPr>
-        <w:t xml:space="preserve"> is, wat er precies gebeurt in de code. Daarnaast is er </w:t>
-      </w:r>
-      <w:r>
-        <w:rPr>
-          <w:highlight w:val="yellow"/>
-        </w:rPr>
+        <w:t xml:space="preserve">Om de code beter leesbaar te maken is er code commentaar toegevoegd, zodat het beter begrijpbaar is, wat er precies gebeurt in de code. Daarnaast is er </w:t>
+      </w:r>
+      <w:r>
         <w:t>ongebruikte</w:t>
       </w:r>
       <w:r>
-        <w:rPr>
-          <w:highlight w:val="yellow"/>
-        </w:rPr>
         <w:t xml:space="preserve"> code verwijderd. Dit is code </w:t>
       </w:r>
       <w:r>
-        <w:rPr>
-          <w:highlight w:val="yellow"/>
-        </w:rPr>
         <w:t>wat</w:t>
       </w:r>
       <w:r>
-        <w:rPr>
-          <w:highlight w:val="yellow"/>
-        </w:rPr>
         <w:t xml:space="preserve"> niet werd gebruikt, door geen enkele methode of klasse (denk hierbij aan import, variabelen etc.)</w:t>
       </w:r>
       <w:r>
-        <w:rPr>
-          <w:highlight w:val="yellow"/>
-        </w:rPr>
         <w:t>, dat was overgebleven na het verbeteren van de klassen</w:t>
       </w:r>
       <w:r>
-        <w:rPr>
-          <w:highlight w:val="yellow"/>
-        </w:rPr>
         <w:t>.</w:t>
       </w:r>
     </w:p>
@@ -2638,15 +1852,7 @@
     </w:p>
     <w:p>
       <w:r>
-        <w:t xml:space="preserve">Om een overzicht te krijgen van alle klassen die nu </w:t>
-      </w:r>
-      <w:proofErr w:type="spellStart"/>
-      <w:r>
-        <w:t>Jabberpoint</w:t>
-      </w:r>
-      <w:proofErr w:type="spellEnd"/>
-      <w:r>
-        <w:t xml:space="preserve"> aansturen en hoe deze onderling met elkaar communiceren is er een nieuw klassendiagram opgesteld. Het huidige klassendiagram is te vinden in figuur </w:t>
+        <w:t xml:space="preserve">Om een overzicht te krijgen van alle klassen die nu Jabberpoint aansturen en hoe deze onderling met elkaar communiceren is er een nieuw klassendiagram opgesteld. Het huidige klassendiagram is te vinden in figuur </w:t>
       </w:r>
       <w:r>
         <w:t>2</w:t>
@@ -2696,21 +1902,7 @@
         <w:rPr>
           <w:lang w:val="en-GB"/>
         </w:rPr>
-        <w:t>. (</w:t>
-      </w:r>
-      <w:proofErr w:type="spellStart"/>
-      <w:r>
-        <w:rPr>
-          <w:lang w:val="en-GB"/>
-        </w:rPr>
-        <w:t>z.d</w:t>
-      </w:r>
-      <w:proofErr w:type="spellEnd"/>
-      <w:r>
-        <w:rPr>
-          <w:lang w:val="en-GB"/>
-        </w:rPr>
-        <w:t xml:space="preserve">.). </w:t>
+        <w:t xml:space="preserve">. (z.d.). </w:t>
       </w:r>
       <w:hyperlink r:id="rId6" w:history="1">
         <w:r>
@@ -2751,33 +1943,11 @@
           <w:lang w:val="en-GB"/>
         </w:rPr>
       </w:pPr>
-      <w:proofErr w:type="spellStart"/>
       <w:r>
         <w:rPr>
           <w:lang w:val="en-GB"/>
         </w:rPr>
-        <w:t>Refactoring.Guru</w:t>
-      </w:r>
-      <w:proofErr w:type="spellEnd"/>
-      <w:r>
-        <w:rPr>
-          <w:lang w:val="en-GB"/>
-        </w:rPr>
-        <w:t>. (</w:t>
-      </w:r>
-      <w:proofErr w:type="spellStart"/>
-      <w:r>
-        <w:rPr>
-          <w:lang w:val="en-GB"/>
-        </w:rPr>
-        <w:t>z.d</w:t>
-      </w:r>
-      <w:proofErr w:type="spellEnd"/>
-      <w:r>
-        <w:rPr>
-          <w:lang w:val="en-GB"/>
-        </w:rPr>
-        <w:t xml:space="preserve">.-b). </w:t>
+        <w:t xml:space="preserve">Refactoring.Guru. (z.d.-b). </w:t>
       </w:r>
       <w:r>
         <w:rPr>
@@ -2820,33 +1990,11 @@
           <w:lang w:val="en-GB"/>
         </w:rPr>
       </w:pPr>
-      <w:proofErr w:type="spellStart"/>
       <w:r>
         <w:rPr>
           <w:lang w:val="en-GB"/>
         </w:rPr>
-        <w:t>Refactoring.Guru</w:t>
-      </w:r>
-      <w:proofErr w:type="spellEnd"/>
-      <w:r>
-        <w:rPr>
-          <w:lang w:val="en-GB"/>
-        </w:rPr>
-        <w:t>. (</w:t>
-      </w:r>
-      <w:proofErr w:type="spellStart"/>
-      <w:r>
-        <w:rPr>
-          <w:lang w:val="en-GB"/>
-        </w:rPr>
-        <w:t>z.d</w:t>
-      </w:r>
-      <w:proofErr w:type="spellEnd"/>
-      <w:r>
-        <w:rPr>
-          <w:lang w:val="en-GB"/>
-        </w:rPr>
-        <w:t xml:space="preserve">.-a). </w:t>
+        <w:t xml:space="preserve">Refactoring.Guru. (z.d.-a). </w:t>
       </w:r>
       <w:r>
         <w:rPr>
@@ -3422,6 +2570,119 @@
     </w:lvl>
   </w:abstractNum>
   <w:abstractNum w:abstractNumId="5" w15:restartNumberingAfterBreak="0">
+    <w:nsid w:val="63E35153"/>
+    <w:multiLevelType w:val="hybridMultilevel"/>
+    <w:tmpl w:val="4D5C34EC"/>
+    <w:lvl w:ilvl="0" w:tplc="04130001">
+      <w:start w:val="1"/>
+      <w:numFmt w:val="bullet"/>
+      <w:lvlText w:val=""/>
+      <w:lvlJc w:val="left"/>
+      <w:pPr>
+        <w:ind w:left="720" w:hanging="360"/>
+      </w:pPr>
+      <w:rPr>
+        <w:rFonts w:ascii="Symbol" w:hAnsi="Symbol" w:hint="default"/>
+      </w:rPr>
+    </w:lvl>
+    <w:lvl w:ilvl="1" w:tplc="04130003">
+      <w:start w:val="1"/>
+      <w:numFmt w:val="bullet"/>
+      <w:lvlText w:val="o"/>
+      <w:lvlJc w:val="left"/>
+      <w:pPr>
+        <w:ind w:left="1440" w:hanging="360"/>
+      </w:pPr>
+      <w:rPr>
+        <w:rFonts w:ascii="Courier New" w:hAnsi="Courier New" w:cs="Courier New" w:hint="default"/>
+      </w:rPr>
+    </w:lvl>
+    <w:lvl w:ilvl="2" w:tplc="04130005">
+      <w:start w:val="1"/>
+      <w:numFmt w:val="bullet"/>
+      <w:lvlText w:val=""/>
+      <w:lvlJc w:val="left"/>
+      <w:pPr>
+        <w:ind w:left="2160" w:hanging="360"/>
+      </w:pPr>
+      <w:rPr>
+        <w:rFonts w:ascii="Wingdings" w:hAnsi="Wingdings" w:hint="default"/>
+      </w:rPr>
+    </w:lvl>
+    <w:lvl w:ilvl="3" w:tplc="04130001" w:tentative="1">
+      <w:start w:val="1"/>
+      <w:numFmt w:val="bullet"/>
+      <w:lvlText w:val=""/>
+      <w:lvlJc w:val="left"/>
+      <w:pPr>
+        <w:ind w:left="2880" w:hanging="360"/>
+      </w:pPr>
+      <w:rPr>
+        <w:rFonts w:ascii="Symbol" w:hAnsi="Symbol" w:hint="default"/>
+      </w:rPr>
+    </w:lvl>
+    <w:lvl w:ilvl="4" w:tplc="04130003" w:tentative="1">
+      <w:start w:val="1"/>
+      <w:numFmt w:val="bullet"/>
+      <w:lvlText w:val="o"/>
+      <w:lvlJc w:val="left"/>
+      <w:pPr>
+        <w:ind w:left="3600" w:hanging="360"/>
+      </w:pPr>
+      <w:rPr>
+        <w:rFonts w:ascii="Courier New" w:hAnsi="Courier New" w:cs="Courier New" w:hint="default"/>
+      </w:rPr>
+    </w:lvl>
+    <w:lvl w:ilvl="5" w:tplc="04130005" w:tentative="1">
+      <w:start w:val="1"/>
+      <w:numFmt w:val="bullet"/>
+      <w:lvlText w:val=""/>
+      <w:lvlJc w:val="left"/>
+      <w:pPr>
+        <w:ind w:left="4320" w:hanging="360"/>
+      </w:pPr>
+      <w:rPr>
+        <w:rFonts w:ascii="Wingdings" w:hAnsi="Wingdings" w:hint="default"/>
+      </w:rPr>
+    </w:lvl>
+    <w:lvl w:ilvl="6" w:tplc="04130001" w:tentative="1">
+      <w:start w:val="1"/>
+      <w:numFmt w:val="bullet"/>
+      <w:lvlText w:val=""/>
+      <w:lvlJc w:val="left"/>
+      <w:pPr>
+        <w:ind w:left="5040" w:hanging="360"/>
+      </w:pPr>
+      <w:rPr>
+        <w:rFonts w:ascii="Symbol" w:hAnsi="Symbol" w:hint="default"/>
+      </w:rPr>
+    </w:lvl>
+    <w:lvl w:ilvl="7" w:tplc="04130003" w:tentative="1">
+      <w:start w:val="1"/>
+      <w:numFmt w:val="bullet"/>
+      <w:lvlText w:val="o"/>
+      <w:lvlJc w:val="left"/>
+      <w:pPr>
+        <w:ind w:left="5760" w:hanging="360"/>
+      </w:pPr>
+      <w:rPr>
+        <w:rFonts w:ascii="Courier New" w:hAnsi="Courier New" w:cs="Courier New" w:hint="default"/>
+      </w:rPr>
+    </w:lvl>
+    <w:lvl w:ilvl="8" w:tplc="04130005" w:tentative="1">
+      <w:start w:val="1"/>
+      <w:numFmt w:val="bullet"/>
+      <w:lvlText w:val=""/>
+      <w:lvlJc w:val="left"/>
+      <w:pPr>
+        <w:ind w:left="6480" w:hanging="360"/>
+      </w:pPr>
+      <w:rPr>
+        <w:rFonts w:ascii="Wingdings" w:hAnsi="Wingdings" w:hint="default"/>
+      </w:rPr>
+    </w:lvl>
+  </w:abstractNum>
+  <w:abstractNum w:abstractNumId="6" w15:restartNumberingAfterBreak="0">
     <w:nsid w:val="64ED11B1"/>
     <w:multiLevelType w:val="hybridMultilevel"/>
     <w:tmpl w:val="A97C87D2"/>
@@ -3534,7 +2795,7 @@
       </w:rPr>
     </w:lvl>
   </w:abstractNum>
-  <w:abstractNum w:abstractNumId="6" w15:restartNumberingAfterBreak="0">
+  <w:abstractNum w:abstractNumId="7" w15:restartNumberingAfterBreak="0">
     <w:nsid w:val="774847C4"/>
     <w:multiLevelType w:val="hybridMultilevel"/>
     <w:tmpl w:val="D68EC1C4"/>
@@ -3621,7 +2882,7 @@
     </w:lvl>
   </w:abstractNum>
   <w:num w:numId="1" w16cid:durableId="745227137">
-    <w:abstractNumId w:val="5"/>
+    <w:abstractNumId w:val="6"/>
   </w:num>
   <w:num w:numId="2" w16cid:durableId="1983582744">
     <w:abstractNumId w:val="4"/>
@@ -3636,10 +2897,13 @@
     <w:abstractNumId w:val="2"/>
   </w:num>
   <w:num w:numId="6" w16cid:durableId="238056038">
-    <w:abstractNumId w:val="6"/>
+    <w:abstractNumId w:val="7"/>
   </w:num>
   <w:num w:numId="7" w16cid:durableId="1532572601">
     <w:abstractNumId w:val="0"/>
+  </w:num>
+  <w:num w:numId="8" w16cid:durableId="494615714">
+    <w:abstractNumId w:val="5"/>
   </w:num>
 </w:numbering>
 </file>

</xml_diff>

<commit_message>
Added class diagram refactored
</commit_message>
<xml_diff>
--- a/Veranderingen.docx
+++ b/Veranderingen.docx
@@ -42,8 +42,13 @@
       </w:r>
     </w:p>
     <w:p>
-      <w:r>
-        <w:t xml:space="preserve">Jabberpoint is een presentatietool, waarin XML-presentaties worden geladen. Deze applicatie is gemaakt met fouten in de applicatie, waardoor bepaalde functionaliteiten niet goed zijn opgebouwd of niet functioneren naar behoren. </w:t>
+      <w:proofErr w:type="spellStart"/>
+      <w:r>
+        <w:t>Jabberpoint</w:t>
+      </w:r>
+      <w:proofErr w:type="spellEnd"/>
+      <w:r>
+        <w:t xml:space="preserve"> is een presentatietool, waarin XML-presentaties worden geladen. Deze applicatie is gemaakt met fouten in de applicatie, waardoor bepaalde functionaliteiten niet goed zijn opgebouwd of niet functioneren naar behoren. </w:t>
       </w:r>
       <w:r>
         <w:t xml:space="preserve">Het doel van dit document is, om alle </w:t>
@@ -52,12 +57,36 @@
         <w:t>verbeteringen</w:t>
       </w:r>
       <w:r>
-        <w:t xml:space="preserve"> aan Jabberpoint te bespreken.</w:t>
-      </w:r>
-    </w:p>
-    <w:p>
-      <w:r>
-        <w:t>Als allereerst wordt er een klassendiagram getoond van hoe de klassen in Jabberpoint met elkaar communiceren. Daarna worden de verbeteringen besproken. Tot slot wordt er een klassendiagram getoond van de verbeterde variant van de applicatie Jabberpoint.</w:t>
+        <w:t xml:space="preserve"> aan </w:t>
+      </w:r>
+      <w:proofErr w:type="spellStart"/>
+      <w:r>
+        <w:t>Jabberpoint</w:t>
+      </w:r>
+      <w:proofErr w:type="spellEnd"/>
+      <w:r>
+        <w:t xml:space="preserve"> te bespreken.</w:t>
+      </w:r>
+    </w:p>
+    <w:p>
+      <w:r>
+        <w:t xml:space="preserve">Als allereerst wordt er een klassendiagram getoond van hoe de klassen in </w:t>
+      </w:r>
+      <w:proofErr w:type="spellStart"/>
+      <w:r>
+        <w:t>Jabberpoint</w:t>
+      </w:r>
+      <w:proofErr w:type="spellEnd"/>
+      <w:r>
+        <w:t xml:space="preserve"> met elkaar communiceren. Daarna worden de verbeteringen besproken. Tot slot wordt er een klassendiagram getoond van de verbeterde variant van de applicatie </w:t>
+      </w:r>
+      <w:proofErr w:type="spellStart"/>
+      <w:r>
+        <w:t>Jabberpoint</w:t>
+      </w:r>
+      <w:proofErr w:type="spellEnd"/>
+      <w:r>
+        <w:t>.</w:t>
       </w:r>
     </w:p>
     <w:p>
@@ -70,7 +99,15 @@
     </w:p>
     <w:p>
       <w:r>
-        <w:t>Om een goed inzicht te krijgen in de applicatie Jabberpoint en de gebruikte klassen van de applicatie, wordt er een voorafgaand klassendiagram opgesteld. Voor het voorafgaande klassendiagram, zie figuur 1.</w:t>
+        <w:t xml:space="preserve">Om een goed inzicht te krijgen in de applicatie </w:t>
+      </w:r>
+      <w:proofErr w:type="spellStart"/>
+      <w:r>
+        <w:t>Jabberpoint</w:t>
+      </w:r>
+      <w:proofErr w:type="spellEnd"/>
+      <w:r>
+        <w:t xml:space="preserve"> en de gebruikte klassen van de applicatie, wordt er een voorafgaand klassendiagram opgesteld. Voor het voorafgaande klassendiagram, zie figuur 1.</w:t>
       </w:r>
     </w:p>
     <w:p>
@@ -211,7 +248,15 @@
         <w:t xml:space="preserve"> voorafgaande</w:t>
       </w:r>
       <w:r>
-        <w:t xml:space="preserve"> klassendiagram, merkte ik dat er in Jabberpoint </w:t>
+        <w:t xml:space="preserve"> klassendiagram, merkte ik dat er in </w:t>
+      </w:r>
+      <w:proofErr w:type="spellStart"/>
+      <w:r>
+        <w:t>Jabberpoint</w:t>
+      </w:r>
+      <w:proofErr w:type="spellEnd"/>
+      <w:r>
+        <w:t xml:space="preserve"> </w:t>
       </w:r>
       <w:r>
         <w:t xml:space="preserve">code </w:t>
@@ -268,7 +313,15 @@
         </w:numPr>
       </w:pPr>
       <w:r>
-        <w:t>Ik heb op alle klassen getters &amp; Setters toegepast</w:t>
+        <w:t xml:space="preserve">Ik heb op alle klassen </w:t>
+      </w:r>
+      <w:proofErr w:type="spellStart"/>
+      <w:r>
+        <w:t>getters</w:t>
+      </w:r>
+      <w:proofErr w:type="spellEnd"/>
+      <w:r>
+        <w:t xml:space="preserve"> &amp; Setters toegepast</w:t>
       </w:r>
       <w:r>
         <w:t>.</w:t>
@@ -283,13 +336,37 @@
         </w:numPr>
       </w:pPr>
       <w:r>
-        <w:t>Alle waarden die direct toegewezen werden aan een variabele en die niet static final waren</w:t>
+        <w:t xml:space="preserve">Alle waarden die direct toegewezen werden aan een variabele en die niet </w:t>
+      </w:r>
+      <w:proofErr w:type="spellStart"/>
+      <w:r>
+        <w:t>static</w:t>
+      </w:r>
+      <w:proofErr w:type="spellEnd"/>
+      <w:r>
+        <w:t xml:space="preserve"> </w:t>
+      </w:r>
+      <w:proofErr w:type="spellStart"/>
+      <w:r>
+        <w:t>final</w:t>
+      </w:r>
+      <w:proofErr w:type="spellEnd"/>
+      <w:r>
+        <w:t xml:space="preserve"> waren</w:t>
       </w:r>
       <w:r>
         <w:t>, heb ik</w:t>
       </w:r>
       <w:r>
-        <w:t xml:space="preserve"> naar de constructor verplaatst</w:t>
+        <w:t xml:space="preserve"> naar de </w:t>
+      </w:r>
+      <w:proofErr w:type="spellStart"/>
+      <w:r>
+        <w:t>constructor</w:t>
+      </w:r>
+      <w:proofErr w:type="spellEnd"/>
+      <w:r>
+        <w:t xml:space="preserve"> verplaatst</w:t>
       </w:r>
       <w:r>
         <w:t>.</w:t>
@@ -340,7 +417,23 @@
         </w:numPr>
       </w:pPr>
       <w:r>
-        <w:t>Code logischer neergezet (constructor bovenaan, daarna de methoden en dan de getters&amp;setters)</w:t>
+        <w:t>Code logischer neergezet (</w:t>
+      </w:r>
+      <w:proofErr w:type="spellStart"/>
+      <w:r>
+        <w:t>constructor</w:t>
+      </w:r>
+      <w:proofErr w:type="spellEnd"/>
+      <w:r>
+        <w:t xml:space="preserve"> bovenaan, daarna de methoden en dan de </w:t>
+      </w:r>
+      <w:proofErr w:type="spellStart"/>
+      <w:r>
+        <w:t>getters&amp;setters</w:t>
+      </w:r>
+      <w:proofErr w:type="spellEnd"/>
+      <w:r>
+        <w:t>)</w:t>
       </w:r>
       <w:r>
         <w:t>. Dit zorgt voor meer overzicht.</w:t>
@@ -355,8 +448,21 @@
         </w:numPr>
       </w:pPr>
       <w:r>
-        <w:t>Op advies van Intelij heb ik code, wat op een slimmere manier geschreven kan worden, automatisch laten refactoren</w:t>
-      </w:r>
+        <w:t xml:space="preserve">Op advies van </w:t>
+      </w:r>
+      <w:proofErr w:type="spellStart"/>
+      <w:r>
+        <w:t>Intelij</w:t>
+      </w:r>
+      <w:proofErr w:type="spellEnd"/>
+      <w:r>
+        <w:t xml:space="preserve"> heb ik code, wat op een slimmere manier geschreven kan worden, automatisch laten </w:t>
+      </w:r>
+      <w:proofErr w:type="spellStart"/>
+      <w:r>
+        <w:t>refactoren</w:t>
+      </w:r>
+      <w:proofErr w:type="spellEnd"/>
       <w:r>
         <w:t>.</w:t>
       </w:r>
@@ -433,9 +539,11 @@
           <w:numId w:val="4"/>
         </w:numPr>
       </w:pPr>
+      <w:proofErr w:type="spellStart"/>
       <w:r>
         <w:t>Presentations</w:t>
       </w:r>
+      <w:proofErr w:type="spellEnd"/>
     </w:p>
     <w:p>
       <w:pPr>
@@ -448,15 +556,22 @@
       <w:r>
         <w:t>.</w:t>
       </w:r>
-      <w:r>
-        <w:t xml:space="preserve">Dtd en </w:t>
+      <w:proofErr w:type="spellStart"/>
+      <w:r>
+        <w:t>Dtd</w:t>
+      </w:r>
+      <w:proofErr w:type="spellEnd"/>
+      <w:r>
+        <w:t xml:space="preserve"> en </w:t>
       </w:r>
       <w:r>
         <w:t>.</w:t>
       </w:r>
+      <w:proofErr w:type="spellStart"/>
       <w:r>
         <w:t>xml</w:t>
       </w:r>
+      <w:proofErr w:type="spellEnd"/>
     </w:p>
     <w:p>
       <w:r>
@@ -469,7 +584,11 @@
         <w:t>, dit maakt het erg onoverzichtelijk om mee te werken.</w:t>
       </w:r>
       <w:r>
-        <w:t xml:space="preserve"> Met deze nieuwe structuur kan er rekening gehouden worden met eventuele factory</w:t>
+        <w:t xml:space="preserve"> Met deze nieuwe structuur kan er rekening gehouden worden met eventuele </w:t>
+      </w:r>
+      <w:proofErr w:type="spellStart"/>
+      <w:r>
+        <w:t>factory</w:t>
       </w:r>
       <w:r>
         <w:t>’</w:t>
@@ -477,6 +596,7 @@
       <w:r>
         <w:t>s</w:t>
       </w:r>
+      <w:proofErr w:type="spellEnd"/>
       <w:r>
         <w:t xml:space="preserve"> en het opsplitsen van klassen.</w:t>
       </w:r>
@@ -489,9 +609,11 @@
           <w:numId w:val="4"/>
         </w:numPr>
       </w:pPr>
+      <w:proofErr w:type="spellStart"/>
       <w:r>
         <w:t>Src</w:t>
       </w:r>
+      <w:proofErr w:type="spellEnd"/>
     </w:p>
     <w:p>
       <w:pPr>
@@ -501,9 +623,11 @@
           <w:numId w:val="4"/>
         </w:numPr>
       </w:pPr>
+      <w:proofErr w:type="spellStart"/>
       <w:r>
         <w:t>Accessor</w:t>
       </w:r>
+      <w:proofErr w:type="spellEnd"/>
     </w:p>
     <w:p>
       <w:pPr>
@@ -705,9 +829,11 @@
           <w:numId w:val="4"/>
         </w:numPr>
       </w:pPr>
+      <w:proofErr w:type="spellStart"/>
       <w:r>
         <w:t>Utility</w:t>
       </w:r>
+      <w:proofErr w:type="spellEnd"/>
     </w:p>
     <w:p>
       <w:pPr>
@@ -817,28 +943,67 @@
       <w:pPr>
         <w:pStyle w:val="Kop1"/>
       </w:pPr>
+      <w:proofErr w:type="spellStart"/>
       <w:r>
         <w:t>Style</w:t>
       </w:r>
       <w:r>
         <w:t>Factory</w:t>
       </w:r>
+      <w:proofErr w:type="spellEnd"/>
       <w:r>
         <w:t xml:space="preserve"> klasse</w:t>
       </w:r>
     </w:p>
     <w:p>
       <w:r>
-        <w:t xml:space="preserve">In de code worden momenteel op allerlei plekken klassen aangemaakt, waar dit niet hoort. Hiervoor heb ik factory’s aangemaakt. </w:t>
-      </w:r>
-      <w:r>
-        <w:t>Factory Method is een creatieontwerppatroon dat een interface biedt voor het maken van objecten in een superklasse, maar waarmee subklassen het type objecten kunnen wijzigen dat wordt gemaakt</w:t>
+        <w:t xml:space="preserve">In de code worden momenteel op allerlei plekken klassen aangemaakt, waar dit niet hoort. Hiervoor heb ik </w:t>
+      </w:r>
+      <w:proofErr w:type="spellStart"/>
+      <w:r>
+        <w:t>factory’s</w:t>
+      </w:r>
+      <w:proofErr w:type="spellEnd"/>
+      <w:r>
+        <w:t xml:space="preserve"> aangemaakt. </w:t>
+      </w:r>
+      <w:proofErr w:type="spellStart"/>
+      <w:r>
+        <w:t>Factory</w:t>
+      </w:r>
+      <w:proofErr w:type="spellEnd"/>
+      <w:r>
+        <w:t xml:space="preserve"> Method is een </w:t>
+      </w:r>
+      <w:proofErr w:type="spellStart"/>
+      <w:r>
+        <w:t>creatieontwerppatroon</w:t>
+      </w:r>
+      <w:proofErr w:type="spellEnd"/>
+      <w:r>
+        <w:t xml:space="preserve"> dat een interface biedt voor het maken van objecten in een superklasse, maar waarmee subklassen het type objecten kunnen wijzigen dat wordt gemaakt</w:t>
       </w:r>
       <w:r>
         <w:t xml:space="preserve"> </w:t>
       </w:r>
       <w:r>
-        <w:t>(Refactoring.Guru, z.d.-</w:t>
+        <w:t>(</w:t>
+      </w:r>
+      <w:proofErr w:type="spellStart"/>
+      <w:r>
+        <w:t>Refactoring.Guru</w:t>
+      </w:r>
+      <w:proofErr w:type="spellEnd"/>
+      <w:r>
+        <w:t xml:space="preserve">, </w:t>
+      </w:r>
+      <w:proofErr w:type="spellStart"/>
+      <w:r>
+        <w:t>z.d.</w:t>
+      </w:r>
+      <w:proofErr w:type="spellEnd"/>
+      <w:r>
+        <w:t>-</w:t>
       </w:r>
       <w:r>
         <w:t>a</w:t>
@@ -852,10 +1017,58 @@
     </w:p>
     <w:p>
       <w:r>
-        <w:t>Momenteel worden er in de style klasses Styles aangemaakt. Dit is natuurlijk niet de bedoeling. Hiervoor heb ik een factory Aangemaakt.</w:t>
-      </w:r>
-      <w:r>
-        <w:t xml:space="preserve"> Hierin staan nu alle styles die werden aangemaakt binnen de styles klasse in een nette Array</w:t>
+        <w:t xml:space="preserve">Momenteel worden er in de </w:t>
+      </w:r>
+      <w:proofErr w:type="spellStart"/>
+      <w:r>
+        <w:t>style</w:t>
+      </w:r>
+      <w:proofErr w:type="spellEnd"/>
+      <w:r>
+        <w:t xml:space="preserve"> </w:t>
+      </w:r>
+      <w:proofErr w:type="spellStart"/>
+      <w:r>
+        <w:t>klasses</w:t>
+      </w:r>
+      <w:proofErr w:type="spellEnd"/>
+      <w:r>
+        <w:t xml:space="preserve"> </w:t>
+      </w:r>
+      <w:proofErr w:type="spellStart"/>
+      <w:r>
+        <w:t>Styles</w:t>
+      </w:r>
+      <w:proofErr w:type="spellEnd"/>
+      <w:r>
+        <w:t xml:space="preserve"> aangemaakt. Dit is natuurlijk niet de bedoeling. Hiervoor heb ik een </w:t>
+      </w:r>
+      <w:proofErr w:type="spellStart"/>
+      <w:r>
+        <w:t>factory</w:t>
+      </w:r>
+      <w:proofErr w:type="spellEnd"/>
+      <w:r>
+        <w:t xml:space="preserve"> Aangemaakt.</w:t>
+      </w:r>
+      <w:r>
+        <w:t xml:space="preserve"> Hierin staan nu alle </w:t>
+      </w:r>
+      <w:proofErr w:type="spellStart"/>
+      <w:r>
+        <w:t>styles</w:t>
+      </w:r>
+      <w:proofErr w:type="spellEnd"/>
+      <w:r>
+        <w:t xml:space="preserve"> die werden aangemaakt binnen de </w:t>
+      </w:r>
+      <w:proofErr w:type="spellStart"/>
+      <w:r>
+        <w:t>styles</w:t>
+      </w:r>
+      <w:proofErr w:type="spellEnd"/>
+      <w:r>
+        <w:t xml:space="preserve"> klasse in een nette Array</w:t>
       </w:r>
       <w:r>
         <w:t>.</w:t>
@@ -904,22 +1117,37 @@
       <w:pPr>
         <w:pStyle w:val="Kop1"/>
       </w:pPr>
-      <w:r>
-        <w:t>SlideFactory klasse en Slide package</w:t>
+      <w:proofErr w:type="spellStart"/>
+      <w:r>
+        <w:t>SlideFactory</w:t>
+      </w:r>
+      <w:proofErr w:type="spellEnd"/>
+      <w:r>
+        <w:t xml:space="preserve"> klasse en Slide package</w:t>
       </w:r>
     </w:p>
     <w:p>
       <w:r>
         <w:t xml:space="preserve">Er worden momenteel meerdere slides aangemaakt in </w:t>
       </w:r>
+      <w:proofErr w:type="spellStart"/>
       <w:r>
         <w:t>Accessor</w:t>
       </w:r>
+      <w:proofErr w:type="spellEnd"/>
       <w:r>
         <w:t xml:space="preserve"> klassen.</w:t>
       </w:r>
       <w:r>
-        <w:t xml:space="preserve"> Hiervoor heb ik een SlideFactory opgesteld. Ook heb ik de klassen in de package Slide anders gestructureerd.</w:t>
+        <w:t xml:space="preserve"> Hiervoor heb ik een </w:t>
+      </w:r>
+      <w:proofErr w:type="spellStart"/>
+      <w:r>
+        <w:t>SlideFactory</w:t>
+      </w:r>
+      <w:proofErr w:type="spellEnd"/>
+      <w:r>
+        <w:t xml:space="preserve"> opgesteld. Ook heb ik de klassen in de package Slide anders gestructureerd.</w:t>
       </w:r>
     </w:p>
     <w:p>
@@ -1002,9 +1230,11 @@
           <w:numId w:val="4"/>
         </w:numPr>
       </w:pPr>
+      <w:proofErr w:type="spellStart"/>
       <w:r>
         <w:t>SlideViewerComponent</w:t>
       </w:r>
+      <w:proofErr w:type="spellEnd"/>
     </w:p>
     <w:p>
       <w:pPr>
@@ -1014,9 +1244,11 @@
           <w:numId w:val="4"/>
         </w:numPr>
       </w:pPr>
+      <w:proofErr w:type="spellStart"/>
       <w:r>
         <w:t>SlideViewerFrame</w:t>
       </w:r>
+      <w:proofErr w:type="spellEnd"/>
     </w:p>
     <w:p>
       <w:pPr>
@@ -1049,6 +1281,7 @@
           <w:rFonts w:eastAsiaTheme="minorHAnsi"/>
         </w:rPr>
       </w:pPr>
+      <w:proofErr w:type="spellStart"/>
       <w:r>
         <w:rPr>
           <w:rFonts w:eastAsiaTheme="minorHAnsi"/>
@@ -1067,19 +1300,129 @@
         </w:rPr>
         <w:t>Factory</w:t>
       </w:r>
-    </w:p>
-    <w:p>
-      <w:r>
-        <w:t>In de klasse Demopresentation worden een boel Slides.append() met hierin TextItems. Momenteel gaat dit heel omslachtig, eerst wordt een functie in slide aangeroepen, die vervolgens dezelfde functie, maar met andere parameters aanroept, die daarin een TextItem aanmaakt.</w:t>
-      </w:r>
-    </w:p>
-    <w:p>
-      <w:r>
-        <w:t>Dit zelfde geldt voor BitmapItem. Hiervoor heb ik een SlideItemFactory aangemaakt, omdat TextItem en SlideItem extenden. SlideItem zelf is een abstracte klasse, TekstItem en BitmapItem niet.</w:t>
-      </w:r>
-      <w:r>
-        <w:t xml:space="preserve"> Ik heb de factory ook toegepast op andere klassen die gebruik maken van SlideItems</w:t>
-      </w:r>
+      <w:proofErr w:type="spellEnd"/>
+    </w:p>
+    <w:p>
+      <w:r>
+        <w:t xml:space="preserve">In de klasse </w:t>
+      </w:r>
+      <w:proofErr w:type="spellStart"/>
+      <w:r>
+        <w:t>Demopresentation</w:t>
+      </w:r>
+      <w:proofErr w:type="spellEnd"/>
+      <w:r>
+        <w:t xml:space="preserve"> worden een boel </w:t>
+      </w:r>
+      <w:proofErr w:type="spellStart"/>
+      <w:r>
+        <w:t>Slides.append</w:t>
+      </w:r>
+      <w:proofErr w:type="spellEnd"/>
+      <w:r>
+        <w:t xml:space="preserve">() met hierin </w:t>
+      </w:r>
+      <w:proofErr w:type="spellStart"/>
+      <w:r>
+        <w:t>TextItems</w:t>
+      </w:r>
+      <w:proofErr w:type="spellEnd"/>
+      <w:r>
+        <w:t xml:space="preserve">. Momenteel gaat dit heel omslachtig, eerst wordt een functie in slide aangeroepen, die vervolgens dezelfde functie, maar met andere parameters aanroept, die daarin een </w:t>
+      </w:r>
+      <w:proofErr w:type="spellStart"/>
+      <w:r>
+        <w:t>TextItem</w:t>
+      </w:r>
+      <w:proofErr w:type="spellEnd"/>
+      <w:r>
+        <w:t xml:space="preserve"> aanmaakt.</w:t>
+      </w:r>
+    </w:p>
+    <w:p>
+      <w:r>
+        <w:t xml:space="preserve">Dit zelfde geldt voor </w:t>
+      </w:r>
+      <w:proofErr w:type="spellStart"/>
+      <w:r>
+        <w:t>BitmapItem</w:t>
+      </w:r>
+      <w:proofErr w:type="spellEnd"/>
+      <w:r>
+        <w:t xml:space="preserve">. Hiervoor heb ik een </w:t>
+      </w:r>
+      <w:proofErr w:type="spellStart"/>
+      <w:r>
+        <w:t>SlideItemFactory</w:t>
+      </w:r>
+      <w:proofErr w:type="spellEnd"/>
+      <w:r>
+        <w:t xml:space="preserve"> aangemaakt, omdat </w:t>
+      </w:r>
+      <w:proofErr w:type="spellStart"/>
+      <w:r>
+        <w:t>TextItem</w:t>
+      </w:r>
+      <w:proofErr w:type="spellEnd"/>
+      <w:r>
+        <w:t xml:space="preserve"> en </w:t>
+      </w:r>
+      <w:proofErr w:type="spellStart"/>
+      <w:r>
+        <w:t>SlideItem</w:t>
+      </w:r>
+      <w:proofErr w:type="spellEnd"/>
+      <w:r>
+        <w:t xml:space="preserve"> </w:t>
+      </w:r>
+      <w:proofErr w:type="spellStart"/>
+      <w:r>
+        <w:t>extenden</w:t>
+      </w:r>
+      <w:proofErr w:type="spellEnd"/>
+      <w:r>
+        <w:t xml:space="preserve">. </w:t>
+      </w:r>
+      <w:proofErr w:type="spellStart"/>
+      <w:r>
+        <w:t>SlideItem</w:t>
+      </w:r>
+      <w:proofErr w:type="spellEnd"/>
+      <w:r>
+        <w:t xml:space="preserve"> zelf is een abstracte klasse, </w:t>
+      </w:r>
+      <w:proofErr w:type="spellStart"/>
+      <w:r>
+        <w:t>TekstItem</w:t>
+      </w:r>
+      <w:proofErr w:type="spellEnd"/>
+      <w:r>
+        <w:t xml:space="preserve"> en </w:t>
+      </w:r>
+      <w:proofErr w:type="spellStart"/>
+      <w:r>
+        <w:t>BitmapItem</w:t>
+      </w:r>
+      <w:proofErr w:type="spellEnd"/>
+      <w:r>
+        <w:t xml:space="preserve"> niet.</w:t>
+      </w:r>
+      <w:r>
+        <w:t xml:space="preserve"> Ik heb de </w:t>
+      </w:r>
+      <w:proofErr w:type="spellStart"/>
+      <w:r>
+        <w:t>factory</w:t>
+      </w:r>
+      <w:proofErr w:type="spellEnd"/>
+      <w:r>
+        <w:t xml:space="preserve"> ook toegepast op andere klassen die gebruik maken van </w:t>
+      </w:r>
+      <w:proofErr w:type="spellStart"/>
+      <w:r>
+        <w:t>SlideItems</w:t>
+      </w:r>
+      <w:proofErr w:type="spellEnd"/>
       <w:r>
         <w:t>.</w:t>
       </w:r>
@@ -1181,10 +1524,23 @@
         <w:t>klasse</w:t>
       </w:r>
       <w:r>
-        <w:t xml:space="preserve"> aan het bekijken was, zag ik dat er een heleboel functies werden gemaakt in de constructor</w:t>
-      </w:r>
-      <w:r>
-        <w:t xml:space="preserve"> (Bloater)</w:t>
+        <w:t xml:space="preserve"> aan het bekijken was, zag ik dat er een heleboel functies werden gemaakt in de </w:t>
+      </w:r>
+      <w:proofErr w:type="spellStart"/>
+      <w:r>
+        <w:t>constructor</w:t>
+      </w:r>
+      <w:proofErr w:type="spellEnd"/>
+      <w:r>
+        <w:t xml:space="preserve"> (</w:t>
+      </w:r>
+      <w:proofErr w:type="spellStart"/>
+      <w:r>
+        <w:t>Bloater</w:t>
+      </w:r>
+      <w:proofErr w:type="spellEnd"/>
+      <w:r>
+        <w:t>)</w:t>
       </w:r>
       <w:r>
         <w:t>,</w:t>
@@ -1192,8 +1548,37 @@
       <w:r>
         <w:t xml:space="preserve"> </w:t>
       </w:r>
-      <w:r>
-        <w:t>Bloators zijn codes, methoden en klassen die tot zulke gigantische proporties zijn toegenomen dat het moeilijk is om ermee te werken (Design patterns and refactoring, z.d.).</w:t>
+      <w:proofErr w:type="spellStart"/>
+      <w:r>
+        <w:t>Bloators</w:t>
+      </w:r>
+      <w:proofErr w:type="spellEnd"/>
+      <w:r>
+        <w:t xml:space="preserve"> zijn codes, methoden en klassen die tot zulke gigantische proporties zijn toegenomen dat het moeilijk is om ermee te werken (Design </w:t>
+      </w:r>
+      <w:proofErr w:type="spellStart"/>
+      <w:r>
+        <w:t>patterns</w:t>
+      </w:r>
+      <w:proofErr w:type="spellEnd"/>
+      <w:r>
+        <w:t xml:space="preserve"> and </w:t>
+      </w:r>
+      <w:proofErr w:type="spellStart"/>
+      <w:r>
+        <w:t>refactoring</w:t>
+      </w:r>
+      <w:proofErr w:type="spellEnd"/>
+      <w:r>
+        <w:t xml:space="preserve">, </w:t>
+      </w:r>
+      <w:proofErr w:type="spellStart"/>
+      <w:r>
+        <w:t>z.d.</w:t>
+      </w:r>
+      <w:proofErr w:type="spellEnd"/>
+      <w:r>
+        <w:t>).</w:t>
       </w:r>
       <w:r>
         <w:t xml:space="preserve"> D</w:t>
@@ -1208,7 +1593,14 @@
       </w:pPr>
       <w:r>
         <w:tab/>
-        <w:t>Goto functionaliteit</w:t>
+      </w:r>
+      <w:proofErr w:type="spellStart"/>
+      <w:r>
+        <w:t>Goto</w:t>
+      </w:r>
+      <w:proofErr w:type="spellEnd"/>
+      <w:r>
+        <w:t xml:space="preserve"> functionaliteit</w:t>
       </w:r>
     </w:p>
     <w:p>
@@ -1219,17 +1611,30 @@
         <w:t>In de Menucontroller zit de functionaliteit of nu methode</w:t>
       </w:r>
       <w:r>
-        <w:t xml:space="preserve"> gotoPageAction,</w:t>
-      </w:r>
-      <w:r>
         <w:t xml:space="preserve"> </w:t>
       </w:r>
+      <w:proofErr w:type="spellStart"/>
+      <w:r>
+        <w:t>gotoPageAction</w:t>
+      </w:r>
+      <w:proofErr w:type="spellEnd"/>
+      <w:r>
+        <w:t>,</w:t>
+      </w:r>
+      <w:r>
+        <w:t xml:space="preserve"> </w:t>
+      </w:r>
       <w:r>
         <w:t>d</w:t>
       </w:r>
       <w:r>
-        <w:t>ie er voor zorgt dat het mogelijk is om naar een specifieke slide te navigeren. Bijvoorbeeld go to</w:t>
-      </w:r>
+        <w:t xml:space="preserve">ie er voor zorgt dat het mogelijk is om naar een specifieke slide te navigeren. Bijvoorbeeld go </w:t>
+      </w:r>
+      <w:proofErr w:type="spellStart"/>
+      <w:r>
+        <w:t>to</w:t>
+      </w:r>
+      <w:proofErr w:type="spellEnd"/>
       <w:r>
         <w:t xml:space="preserve"> (ga naar)</w:t>
       </w:r>
@@ -1250,8 +1655,13 @@
       <w:r>
         <w:t xml:space="preserve">Hiervoor heb ik een </w:t>
       </w:r>
-      <w:r>
-        <w:t>try catch blok gemaakt, dat probeert van de string input een integer te maken, als dit niet lukt betekend het dat er een string is geweest als input, vervolgens krijgt de gebruiker een bericht terug dat alleen nummers toegestaan zijn. Mocht er wel een nummer (int) worden ingevoerd en deze valt niet boven 0 of boven het maximum aantal slides, gebeurt er nu niks.</w:t>
+      <w:proofErr w:type="spellStart"/>
+      <w:r>
+        <w:t>try</w:t>
+      </w:r>
+      <w:proofErr w:type="spellEnd"/>
+      <w:r>
+        <w:t xml:space="preserve"> catch blok gemaakt, dat probeert van de string input een integer te maken, als dit niet lukt betekend het dat er een string is geweest als input, vervolgens krijgt de gebruiker een bericht terug dat alleen nummers toegestaan zijn. Mocht er wel een nummer (int) worden ingevoerd en deze valt niet boven 0 of boven het maximum aantal slides, gebeurt er nu niks.</w:t>
       </w:r>
     </w:p>
     <w:p>
@@ -1259,19 +1669,53 @@
         <w:pStyle w:val="Kop2"/>
         <w:ind w:firstLine="708"/>
       </w:pPr>
+      <w:proofErr w:type="spellStart"/>
       <w:r>
         <w:t>MenuFactory</w:t>
       </w:r>
+      <w:proofErr w:type="spellEnd"/>
     </w:p>
     <w:p>
       <w:pPr>
         <w:ind w:left="708"/>
       </w:pPr>
       <w:r>
-        <w:t>Zo werd er in MenuController ook een methode gedefinieerd die een MenuItem aanmaakt</w:t>
-      </w:r>
-      <w:r>
-        <w:t xml:space="preserve"> en wordt er een MenuController aangemaakt. Hiervoor heb ik een MenuFactory aangemaakt.</w:t>
+        <w:t xml:space="preserve">Zo werd er in </w:t>
+      </w:r>
+      <w:proofErr w:type="spellStart"/>
+      <w:r>
+        <w:t>MenuController</w:t>
+      </w:r>
+      <w:proofErr w:type="spellEnd"/>
+      <w:r>
+        <w:t xml:space="preserve"> ook een methode gedefinieerd die een </w:t>
+      </w:r>
+      <w:proofErr w:type="spellStart"/>
+      <w:r>
+        <w:t>MenuItem</w:t>
+      </w:r>
+      <w:proofErr w:type="spellEnd"/>
+      <w:r>
+        <w:t xml:space="preserve"> aanmaakt</w:t>
+      </w:r>
+      <w:r>
+        <w:t xml:space="preserve"> en wordt er een </w:t>
+      </w:r>
+      <w:proofErr w:type="spellStart"/>
+      <w:r>
+        <w:t>MenuController</w:t>
+      </w:r>
+      <w:proofErr w:type="spellEnd"/>
+      <w:r>
+        <w:t xml:space="preserve"> aangemaakt. Hiervoor heb ik een </w:t>
+      </w:r>
+      <w:proofErr w:type="spellStart"/>
+      <w:r>
+        <w:t>MenuFactory</w:t>
+      </w:r>
+      <w:proofErr w:type="spellEnd"/>
+      <w:r>
+        <w:t xml:space="preserve"> aangemaakt.</w:t>
       </w:r>
     </w:p>
     <w:p>
@@ -1294,7 +1738,31 @@
         <w:ind w:left="708"/>
       </w:pPr>
       <w:r>
-        <w:t>In Jabberpoint kun je gebruik maken van shortcuts om door de applicatie heen te navigeren, echter zit hier een fout in bij het punt, dat wanneer je de shortcut van volgende slide wilt gebruiken. Hiermee wordt een nieuwe presentatie geopend, waarom? Omdat de shortcuts voor een nieuwe presentatie ook op CRTL + N staat, dit komt doordat de eerst letter van het woord als shortcut wordt gebruikt.</w:t>
+        <w:t xml:space="preserve">In </w:t>
+      </w:r>
+      <w:proofErr w:type="spellStart"/>
+      <w:r>
+        <w:t>Jabberpoint</w:t>
+      </w:r>
+      <w:proofErr w:type="spellEnd"/>
+      <w:r>
+        <w:t xml:space="preserve"> kun je gebruik maken van shortcuts om door de applicatie heen te navigeren, echter zit hier een fout in bij het punt, dat wanneer je de </w:t>
+      </w:r>
+      <w:proofErr w:type="spellStart"/>
+      <w:r>
+        <w:t>shortcut</w:t>
+      </w:r>
+      <w:proofErr w:type="spellEnd"/>
+      <w:r>
+        <w:t xml:space="preserve"> van volgende slide wilt gebruiken. Hiermee wordt een nieuwe presentatie geopend, waarom? Omdat de shortcuts voor een nieuwe presentatie ook op CRTL + N staat, dit komt doordat de eerst letter van het woord als </w:t>
+      </w:r>
+      <w:proofErr w:type="spellStart"/>
+      <w:r>
+        <w:t>shortcut</w:t>
+      </w:r>
+      <w:proofErr w:type="spellEnd"/>
+      <w:r>
+        <w:t xml:space="preserve"> wordt gebruikt.</w:t>
       </w:r>
     </w:p>
     <w:p>
@@ -1304,15 +1772,19 @@
       <w:r>
         <w:t xml:space="preserve">Hiervoor heb ik de klasse </w:t>
       </w:r>
+      <w:proofErr w:type="spellStart"/>
       <w:r>
         <w:t>MenuShortcut</w:t>
       </w:r>
+      <w:proofErr w:type="spellEnd"/>
       <w:r>
         <w:t xml:space="preserve"> bekeken en hierin zag ik dat je een index of </w:t>
       </w:r>
+      <w:proofErr w:type="spellStart"/>
       <w:r>
         <w:t>useShiftModifier</w:t>
       </w:r>
+      <w:proofErr w:type="spellEnd"/>
       <w:r>
         <w:t xml:space="preserve"> kon aangeven. Ik heb gekozen voor de 2</w:t>
       </w:r>
@@ -1325,19 +1797,48 @@
       <w:r>
         <w:t xml:space="preserve">, de </w:t>
       </w:r>
+      <w:proofErr w:type="spellStart"/>
       <w:r>
         <w:t>useShiftModifie</w:t>
       </w:r>
       <w:r>
-        <w:t>r, omdat er dan geen knoppen veranderd hoeven te worden. Nu heeft een nieuwe presentatie aanmaken de shortcut CTRL + N en</w:t>
-      </w:r>
-      <w:r>
-        <w:t xml:space="preserve"> naar de volgende slide gaan CRTL + SHIFT + N en zijn de rest van de knoppen dezelfde shortcut gebleven.</w:t>
-      </w:r>
-    </w:p>
-    <w:p>
-      <w:r>
-        <w:t>Vanwege deze veranderingen heb ik ervoor gekozen om alles wat bij Menu hoort, in een aparte package te plaatsen, Menu en Utility zijn nu zo gestructureerd:</w:t>
+        <w:t>r</w:t>
+      </w:r>
+      <w:proofErr w:type="spellEnd"/>
+      <w:r>
+        <w:t xml:space="preserve">, omdat er dan geen knoppen veranderd hoeven te worden. Nu heeft een nieuwe presentatie aanmaken de </w:t>
+      </w:r>
+      <w:proofErr w:type="spellStart"/>
+      <w:r>
+        <w:t>shortcut</w:t>
+      </w:r>
+      <w:proofErr w:type="spellEnd"/>
+      <w:r>
+        <w:t xml:space="preserve"> CTRL + N en</w:t>
+      </w:r>
+      <w:r>
+        <w:t xml:space="preserve"> naar de volgende slide gaan CRTL + SHIFT + N en zijn de rest van de knoppen dezelfde </w:t>
+      </w:r>
+      <w:proofErr w:type="spellStart"/>
+      <w:r>
+        <w:t>shortcut</w:t>
+      </w:r>
+      <w:proofErr w:type="spellEnd"/>
+      <w:r>
+        <w:t xml:space="preserve"> gebleven.</w:t>
+      </w:r>
+    </w:p>
+    <w:p>
+      <w:r>
+        <w:t xml:space="preserve">Vanwege deze veranderingen heb ik ervoor gekozen om alles wat bij Menu hoort, in een aparte package te plaatsen, Menu en </w:t>
+      </w:r>
+      <w:proofErr w:type="spellStart"/>
+      <w:r>
+        <w:t>Utility</w:t>
+      </w:r>
+      <w:proofErr w:type="spellEnd"/>
+      <w:r>
+        <w:t xml:space="preserve"> zijn nu zo gestructureerd:</w:t>
       </w:r>
     </w:p>
     <w:p>
@@ -1348,9 +1849,11 @@
           <w:numId w:val="4"/>
         </w:numPr>
       </w:pPr>
+      <w:proofErr w:type="spellStart"/>
       <w:r>
         <w:t>Utility</w:t>
       </w:r>
+      <w:proofErr w:type="spellEnd"/>
     </w:p>
     <w:p>
       <w:pPr>
@@ -1360,9 +1863,11 @@
           <w:numId w:val="4"/>
         </w:numPr>
       </w:pPr>
+      <w:proofErr w:type="spellStart"/>
       <w:r>
         <w:t>AboutBox.Java</w:t>
       </w:r>
+      <w:proofErr w:type="spellEnd"/>
     </w:p>
     <w:p>
       <w:pPr>
@@ -1419,23 +1924,70 @@
       <w:pPr>
         <w:pStyle w:val="Kop1"/>
       </w:pPr>
+      <w:proofErr w:type="spellStart"/>
       <w:r>
         <w:lastRenderedPageBreak/>
         <w:t>Accessor</w:t>
       </w:r>
-    </w:p>
-    <w:p>
-      <w:r>
-        <w:t>Ik zag dat er Accesors werden aangemaakt in menucontroller, waarop ik besloten heb om voor alle Accessor klassen een Factory aan te maken genaamd: AccessorFactory</w:t>
-      </w:r>
-      <w:r>
-        <w:t>, hierin maak ik een XMLAcces</w:t>
+      <w:proofErr w:type="spellEnd"/>
+    </w:p>
+    <w:p>
+      <w:r>
+        <w:t xml:space="preserve">Ik zag dat er </w:t>
+      </w:r>
+      <w:proofErr w:type="spellStart"/>
+      <w:r>
+        <w:t>Accesors</w:t>
+      </w:r>
+      <w:proofErr w:type="spellEnd"/>
+      <w:r>
+        <w:t xml:space="preserve"> werden aangemaakt in menucontroller, waarop ik besloten heb om voor alle </w:t>
+      </w:r>
+      <w:proofErr w:type="spellStart"/>
+      <w:r>
+        <w:t>Accessor</w:t>
+      </w:r>
+      <w:proofErr w:type="spellEnd"/>
+      <w:r>
+        <w:t xml:space="preserve"> klassen een </w:t>
+      </w:r>
+      <w:proofErr w:type="spellStart"/>
+      <w:r>
+        <w:t>Factory</w:t>
+      </w:r>
+      <w:proofErr w:type="spellEnd"/>
+      <w:r>
+        <w:t xml:space="preserve"> aan te maken genaamd: </w:t>
+      </w:r>
+      <w:proofErr w:type="spellStart"/>
+      <w:r>
+        <w:t>AccessorFactory</w:t>
+      </w:r>
+      <w:proofErr w:type="spellEnd"/>
+      <w:r>
+        <w:t xml:space="preserve">, hierin maak ik een </w:t>
+      </w:r>
+      <w:proofErr w:type="spellStart"/>
+      <w:r>
+        <w:t>XMLAcces</w:t>
       </w:r>
       <w:r>
         <w:t>s</w:t>
       </w:r>
       <w:r>
-        <w:t>or en DemoPresentation aan.</w:t>
+        <w:t>or</w:t>
+      </w:r>
+      <w:proofErr w:type="spellEnd"/>
+      <w:r>
+        <w:t xml:space="preserve"> en </w:t>
+      </w:r>
+      <w:proofErr w:type="spellStart"/>
+      <w:r>
+        <w:t>DemoPresentation</w:t>
+      </w:r>
+      <w:proofErr w:type="spellEnd"/>
+      <w:r>
+        <w:t xml:space="preserve"> aan.</w:t>
       </w:r>
     </w:p>
     <w:p>
@@ -1448,11 +2000,48 @@
       <w:r>
         <w:t xml:space="preserve"> de </w:t>
       </w:r>
-      <w:r>
-        <w:t xml:space="preserve">DemoPresentation aan de factory aan het toevoegen was, bedacht ik mij dat deze helemaal niet in een Accessor hoort, </w:t>
-      </w:r>
-      <w:r>
-        <w:t xml:space="preserve">het is namelijk zo dat deze wel gebruik maakt van de Accessor klasse, maar deze maakt alleen gebruik van de “loadFile” methode. </w:t>
+      <w:proofErr w:type="spellStart"/>
+      <w:r>
+        <w:t>DemoPresentation</w:t>
+      </w:r>
+      <w:proofErr w:type="spellEnd"/>
+      <w:r>
+        <w:t xml:space="preserve"> aan de </w:t>
+      </w:r>
+      <w:proofErr w:type="spellStart"/>
+      <w:r>
+        <w:t>factory</w:t>
+      </w:r>
+      <w:proofErr w:type="spellEnd"/>
+      <w:r>
+        <w:t xml:space="preserve"> aan het toevoegen was, bedacht ik mij dat deze helemaal niet in een </w:t>
+      </w:r>
+      <w:proofErr w:type="spellStart"/>
+      <w:r>
+        <w:t>Accessor</w:t>
+      </w:r>
+      <w:proofErr w:type="spellEnd"/>
+      <w:r>
+        <w:t xml:space="preserve"> hoort, </w:t>
+      </w:r>
+      <w:r>
+        <w:t xml:space="preserve">het is namelijk zo dat deze wel gebruik maakt van de </w:t>
+      </w:r>
+      <w:proofErr w:type="spellStart"/>
+      <w:r>
+        <w:t>Accessor</w:t>
+      </w:r>
+      <w:proofErr w:type="spellEnd"/>
+      <w:r>
+        <w:t xml:space="preserve"> klasse, maar deze maakt alleen gebruik van de “</w:t>
+      </w:r>
+      <w:proofErr w:type="spellStart"/>
+      <w:r>
+        <w:t>loadFile</w:t>
+      </w:r>
+      <w:proofErr w:type="spellEnd"/>
+      <w:r>
+        <w:t xml:space="preserve">” methode. </w:t>
       </w:r>
       <w:r>
         <w:t>Naast dat</w:t>
@@ -1467,16 +2056,53 @@
         <w:t xml:space="preserve">dus </w:t>
       </w:r>
       <w:r>
-        <w:t>een methode overgenomen van Accessor “SaveFile” die niet van toepassing is op de demopresentation</w:t>
-      </w:r>
-      <w:r>
-        <w:t>, maar alleen op XMLAccessor.</w:t>
+        <w:t xml:space="preserve">een methode overgenomen van </w:t>
+      </w:r>
+      <w:proofErr w:type="spellStart"/>
+      <w:r>
+        <w:t>Accessor</w:t>
+      </w:r>
+      <w:proofErr w:type="spellEnd"/>
+      <w:r>
+        <w:t xml:space="preserve"> “</w:t>
+      </w:r>
+      <w:proofErr w:type="spellStart"/>
+      <w:r>
+        <w:t>SaveFile</w:t>
+      </w:r>
+      <w:proofErr w:type="spellEnd"/>
+      <w:r>
+        <w:t xml:space="preserve">” die niet van toepassing is op de </w:t>
+      </w:r>
+      <w:proofErr w:type="spellStart"/>
+      <w:r>
+        <w:t>demopresentation</w:t>
+      </w:r>
+      <w:proofErr w:type="spellEnd"/>
+      <w:r>
+        <w:t xml:space="preserve">, maar alleen op </w:t>
+      </w:r>
+      <w:proofErr w:type="spellStart"/>
+      <w:r>
+        <w:t>XMLAccessor</w:t>
+      </w:r>
+      <w:proofErr w:type="spellEnd"/>
+      <w:r>
+        <w:t>.</w:t>
       </w:r>
       <w:r>
         <w:t xml:space="preserve"> </w:t>
       </w:r>
       <w:r>
-        <w:t>Hiervoor heb ik Accessor opgesplitst in 2 aparte klassen</w:t>
+        <w:t xml:space="preserve">Hiervoor heb ik </w:t>
+      </w:r>
+      <w:proofErr w:type="spellStart"/>
+      <w:r>
+        <w:t>Accessor</w:t>
+      </w:r>
+      <w:proofErr w:type="spellEnd"/>
+      <w:r>
+        <w:t xml:space="preserve"> opgesplitst in 2 aparte klassen</w:t>
       </w:r>
       <w:r>
         <w:t>, namelijk</w:t>
@@ -1490,21 +2116,25 @@
       <w:r>
         <w:t xml:space="preserve"> </w:t>
       </w:r>
+      <w:proofErr w:type="spellStart"/>
       <w:r>
         <w:t>Load</w:t>
       </w:r>
       <w:r>
         <w:t>Controller</w:t>
       </w:r>
+      <w:proofErr w:type="spellEnd"/>
       <w:r>
         <w:t xml:space="preserve"> </w:t>
       </w:r>
       <w:r>
         <w:t xml:space="preserve">en </w:t>
       </w:r>
+      <w:proofErr w:type="spellStart"/>
       <w:r>
         <w:t>SaveController</w:t>
       </w:r>
+      <w:proofErr w:type="spellEnd"/>
       <w:r>
         <w:t>.</w:t>
       </w:r>
@@ -1514,10 +2144,42 @@
     </w:p>
     <w:p>
       <w:r>
-        <w:t xml:space="preserve">Daarna heb ik op XMLAccessor de load en save interfaces geïmplementeerd,  </w:t>
-      </w:r>
-      <w:r>
-        <w:t>hiervoor moest de Factory ook aangepast worden, ik heb de demopresentatie hier uit gehaald, omdat het een presentatie is, heb ik deze onder presentatie geplaatst en geinherit en de load interface geimplementeerd.</w:t>
+        <w:t xml:space="preserve">Daarna heb ik op </w:t>
+      </w:r>
+      <w:proofErr w:type="spellStart"/>
+      <w:r>
+        <w:t>XMLAccessor</w:t>
+      </w:r>
+      <w:proofErr w:type="spellEnd"/>
+      <w:r>
+        <w:t xml:space="preserve"> de load en save interfaces geïmplementeerd,  </w:t>
+      </w:r>
+      <w:r>
+        <w:t xml:space="preserve">hiervoor moest de </w:t>
+      </w:r>
+      <w:proofErr w:type="spellStart"/>
+      <w:r>
+        <w:t>Factory</w:t>
+      </w:r>
+      <w:proofErr w:type="spellEnd"/>
+      <w:r>
+        <w:t xml:space="preserve"> ook aangepast worden, ik heb de demopresentatie hier uit gehaald, omdat het een presentatie is, heb ik deze onder presentatie geplaatst en </w:t>
+      </w:r>
+      <w:proofErr w:type="spellStart"/>
+      <w:r>
+        <w:t>geinherit</w:t>
+      </w:r>
+      <w:proofErr w:type="spellEnd"/>
+      <w:r>
+        <w:t xml:space="preserve"> en de load interface </w:t>
+      </w:r>
+      <w:proofErr w:type="spellStart"/>
+      <w:r>
+        <w:t>geimplementeerd</w:t>
+      </w:r>
+      <w:proofErr w:type="spellEnd"/>
+      <w:r>
+        <w:t>.</w:t>
       </w:r>
     </w:p>
     <w:p>
@@ -1525,16 +2187,42 @@
         <w:pStyle w:val="Kop2"/>
         <w:ind w:left="708"/>
       </w:pPr>
+      <w:proofErr w:type="spellStart"/>
       <w:r>
         <w:t>PresentationFactory</w:t>
       </w:r>
+      <w:proofErr w:type="spellEnd"/>
     </w:p>
     <w:p>
       <w:pPr>
         <w:ind w:left="708"/>
       </w:pPr>
       <w:r>
-        <w:t>Omdat Demopresentation nu onderdeel is van Presentation, heb ik een PresentationFactory aangemaakt, die alle presentation aanm</w:t>
+        <w:t xml:space="preserve">Omdat </w:t>
+      </w:r>
+      <w:proofErr w:type="spellStart"/>
+      <w:r>
+        <w:t>Demopresentation</w:t>
+      </w:r>
+      <w:proofErr w:type="spellEnd"/>
+      <w:r>
+        <w:t xml:space="preserve"> nu onderdeel is van Presentation, heb ik een </w:t>
+      </w:r>
+      <w:proofErr w:type="spellStart"/>
+      <w:r>
+        <w:t>PresentationFactory</w:t>
+      </w:r>
+      <w:proofErr w:type="spellEnd"/>
+      <w:r>
+        <w:t xml:space="preserve"> aangemaakt, die alle </w:t>
+      </w:r>
+      <w:proofErr w:type="spellStart"/>
+      <w:r>
+        <w:t>presentation</w:t>
+      </w:r>
+      <w:proofErr w:type="spellEnd"/>
+      <w:r>
+        <w:t xml:space="preserve"> aanm</w:t>
       </w:r>
       <w:r>
         <w:t>a</w:t>
@@ -1543,12 +2231,60 @@
         <w:t>akt</w:t>
       </w:r>
       <w:r>
-        <w:t xml:space="preserve"> waaronder DemoPresentation. Dit houdt in dat de klasse DemoPresentation overbodig is geworden, deze is nu als methode binnen de PresentationFactory opgenomen.</w:t>
-      </w:r>
-    </w:p>
-    <w:p>
-      <w:r>
-        <w:t>Na al deze veranderingen is er behoorlijk wat geschoven in de packages. De nieuwe lijst voor Accessor, Presentation en Utility is alsvolgt:</w:t>
+        <w:t xml:space="preserve"> waaronder </w:t>
+      </w:r>
+      <w:proofErr w:type="spellStart"/>
+      <w:r>
+        <w:t>DemoPresentation</w:t>
+      </w:r>
+      <w:proofErr w:type="spellEnd"/>
+      <w:r>
+        <w:t xml:space="preserve">. Dit houdt in dat de klasse </w:t>
+      </w:r>
+      <w:proofErr w:type="spellStart"/>
+      <w:r>
+        <w:t>DemoPresentation</w:t>
+      </w:r>
+      <w:proofErr w:type="spellEnd"/>
+      <w:r>
+        <w:t xml:space="preserve"> overbodig is geworden, deze is nu als methode binnen de </w:t>
+      </w:r>
+      <w:proofErr w:type="spellStart"/>
+      <w:r>
+        <w:t>PresentationFactory</w:t>
+      </w:r>
+      <w:proofErr w:type="spellEnd"/>
+      <w:r>
+        <w:t xml:space="preserve"> opgenomen.</w:t>
+      </w:r>
+    </w:p>
+    <w:p>
+      <w:r>
+        <w:t xml:space="preserve">Na al deze veranderingen is er behoorlijk wat geschoven in de packages. De nieuwe lijst voor </w:t>
+      </w:r>
+      <w:proofErr w:type="spellStart"/>
+      <w:r>
+        <w:t>Accessor</w:t>
+      </w:r>
+      <w:proofErr w:type="spellEnd"/>
+      <w:r>
+        <w:t xml:space="preserve">, Presentation en </w:t>
+      </w:r>
+      <w:proofErr w:type="spellStart"/>
+      <w:r>
+        <w:t>Utility</w:t>
+      </w:r>
+      <w:proofErr w:type="spellEnd"/>
+      <w:r>
+        <w:t xml:space="preserve"> is </w:t>
+      </w:r>
+      <w:proofErr w:type="spellStart"/>
+      <w:r>
+        <w:t>alsvolgt</w:t>
+      </w:r>
+      <w:proofErr w:type="spellEnd"/>
+      <w:r>
+        <w:t>:</w:t>
       </w:r>
     </w:p>
     <w:p>
@@ -1559,9 +2295,11 @@
           <w:numId w:val="7"/>
         </w:numPr>
       </w:pPr>
+      <w:proofErr w:type="spellStart"/>
       <w:r>
         <w:t>Accessor</w:t>
       </w:r>
+      <w:proofErr w:type="spellEnd"/>
     </w:p>
     <w:p>
       <w:pPr>
@@ -1631,9 +2369,11 @@
           <w:numId w:val="7"/>
         </w:numPr>
       </w:pPr>
+      <w:proofErr w:type="spellStart"/>
       <w:r>
         <w:t>Utility</w:t>
       </w:r>
+      <w:proofErr w:type="spellEnd"/>
     </w:p>
     <w:p>
       <w:pPr>
@@ -1687,8 +2427,21 @@
       <w:pPr>
         <w:pStyle w:val="Kop1"/>
       </w:pPr>
-      <w:r>
-        <w:t>Static final variabelen</w:t>
+      <w:proofErr w:type="spellStart"/>
+      <w:r>
+        <w:t>Static</w:t>
+      </w:r>
+      <w:proofErr w:type="spellEnd"/>
+      <w:r>
+        <w:t xml:space="preserve"> </w:t>
+      </w:r>
+      <w:proofErr w:type="spellStart"/>
+      <w:r>
+        <w:t>final</w:t>
+      </w:r>
+      <w:proofErr w:type="spellEnd"/>
+      <w:r>
+        <w:t xml:space="preserve"> variabelen</w:t>
       </w:r>
     </w:p>
     <w:p>
@@ -1713,9 +2466,11 @@
           <w:numId w:val="8"/>
         </w:numPr>
       </w:pPr>
+      <w:proofErr w:type="spellStart"/>
       <w:r>
         <w:t>Accessor</w:t>
       </w:r>
+      <w:proofErr w:type="spellEnd"/>
     </w:p>
     <w:p>
       <w:pPr>
@@ -1785,10 +2540,12 @@
           <w:numId w:val="8"/>
         </w:numPr>
       </w:pPr>
+      <w:proofErr w:type="spellStart"/>
       <w:r>
         <w:lastRenderedPageBreak/>
         <w:t>SlideViewerVariables</w:t>
       </w:r>
+      <w:proofErr w:type="spellEnd"/>
     </w:p>
     <w:p>
       <w:pPr>
@@ -1812,7 +2569,15 @@
     </w:p>
     <w:p>
       <w:r>
-        <w:t xml:space="preserve">Om de code beter leesbaar te maken is er code commentaar toegevoegd, zodat het beter begrijpbaar is, wat er precies gebeurt in de code. Daarnaast is er </w:t>
+        <w:t xml:space="preserve">Om de code beter leesbaar te maken is er code commentaar toegevoegd, zodat het beter </w:t>
+      </w:r>
+      <w:proofErr w:type="spellStart"/>
+      <w:r>
+        <w:t>begrijpbaar</w:t>
+      </w:r>
+      <w:proofErr w:type="spellEnd"/>
+      <w:r>
+        <w:t xml:space="preserve"> is, wat er precies gebeurt in de code. Daarnaast is er </w:t>
       </w:r>
       <w:r>
         <w:t>ongebruikte</w:t>
@@ -1852,7 +2617,15 @@
     </w:p>
     <w:p>
       <w:r>
-        <w:t xml:space="preserve">Om een overzicht te krijgen van alle klassen die nu Jabberpoint aansturen en hoe deze onderling met elkaar communiceren is er een nieuw klassendiagram opgesteld. Het huidige klassendiagram is te vinden in figuur </w:t>
+        <w:t xml:space="preserve">Om een overzicht te krijgen van alle klassen die nu </w:t>
+      </w:r>
+      <w:proofErr w:type="spellStart"/>
+      <w:r>
+        <w:t>Jabberpoint</w:t>
+      </w:r>
+      <w:proofErr w:type="spellEnd"/>
+      <w:r>
+        <w:t xml:space="preserve"> aansturen en hoe deze onderling met elkaar communiceren is er een nieuw klassendiagram opgesteld. Het huidige klassendiagram is te vinden in figuur </w:t>
       </w:r>
       <w:r>
         <w:t>2</w:t>
@@ -1862,11 +2635,93 @@
       </w:r>
     </w:p>
     <w:p>
+      <w:pPr>
+        <w:keepNext/>
+      </w:pPr>
       <w:r>
         <w:rPr>
-          <w:highlight w:val="yellow"/>
+          <w:noProof/>
         </w:rPr>
-        <w:t>FIGUUR 2</w:t>
+        <w:drawing>
+          <wp:inline distT="0" distB="0" distL="0" distR="0" wp14:anchorId="7963E4FD" wp14:editId="0AA7E5EA">
+            <wp:extent cx="5753100" cy="3048000"/>
+            <wp:effectExtent l="0" t="0" r="0" b="0"/>
+            <wp:docPr id="132779188" name="Afbeelding 2"/>
+            <wp:cNvGraphicFramePr>
+              <a:graphicFrameLocks xmlns:a="http://schemas.openxmlformats.org/drawingml/2006/main" noChangeAspect="1"/>
+            </wp:cNvGraphicFramePr>
+            <a:graphic xmlns:a="http://schemas.openxmlformats.org/drawingml/2006/main">
+              <a:graphicData uri="http://schemas.openxmlformats.org/drawingml/2006/picture">
+                <pic:pic xmlns:pic="http://schemas.openxmlformats.org/drawingml/2006/picture">
+                  <pic:nvPicPr>
+                    <pic:cNvPr id="0" name="Picture 2"/>
+                    <pic:cNvPicPr>
+                      <a:picLocks noChangeAspect="1" noChangeArrowheads="1"/>
+                    </pic:cNvPicPr>
+                  </pic:nvPicPr>
+                  <pic:blipFill>
+                    <a:blip r:embed="rId6" cstate="print">
+                      <a:extLst>
+                        <a:ext uri="{28A0092B-C50C-407E-A947-70E740481C1C}">
+                          <a14:useLocalDpi xmlns:a14="http://schemas.microsoft.com/office/drawing/2010/main" val="0"/>
+                        </a:ext>
+                      </a:extLst>
+                    </a:blip>
+                    <a:srcRect/>
+                    <a:stretch>
+                      <a:fillRect/>
+                    </a:stretch>
+                  </pic:blipFill>
+                  <pic:spPr bwMode="auto">
+                    <a:xfrm>
+                      <a:off x="0" y="0"/>
+                      <a:ext cx="5753100" cy="3048000"/>
+                    </a:xfrm>
+                    <a:prstGeom prst="rect">
+                      <a:avLst/>
+                    </a:prstGeom>
+                    <a:noFill/>
+                    <a:ln>
+                      <a:noFill/>
+                    </a:ln>
+                  </pic:spPr>
+                </pic:pic>
+              </a:graphicData>
+            </a:graphic>
+          </wp:inline>
+        </w:drawing>
+      </w:r>
+    </w:p>
+    <w:p>
+      <w:pPr>
+        <w:pStyle w:val="Bijschrift"/>
+      </w:pPr>
+      <w:r>
+        <w:t xml:space="preserve">Figuur </w:t>
+      </w:r>
+      <w:r>
+        <w:fldChar w:fldCharType="begin"/>
+      </w:r>
+      <w:r>
+        <w:instrText xml:space="preserve"> SEQ Figuur \* ARABIC </w:instrText>
+      </w:r>
+      <w:r>
+        <w:fldChar w:fldCharType="separate"/>
+      </w:r>
+      <w:r>
+        <w:rPr>
+          <w:noProof/>
+        </w:rPr>
+        <w:t>2</w:t>
+      </w:r>
+      <w:r>
+        <w:fldChar w:fldCharType="end"/>
+      </w:r>
+      <w:r>
+        <w:t xml:space="preserve">- </w:t>
+      </w:r>
+      <w:r>
+        <w:t>Definitieve Klassendiagram</w:t>
       </w:r>
     </w:p>
     <w:p>
@@ -1902,9 +2757,23 @@
         <w:rPr>
           <w:lang w:val="en-GB"/>
         </w:rPr>
-        <w:t xml:space="preserve">. (z.d.). </w:t>
-      </w:r>
-      <w:hyperlink r:id="rId6" w:history="1">
+        <w:t>. (</w:t>
+      </w:r>
+      <w:proofErr w:type="spellStart"/>
+      <w:r>
+        <w:rPr>
+          <w:lang w:val="en-GB"/>
+        </w:rPr>
+        <w:t>z.d</w:t>
+      </w:r>
+      <w:proofErr w:type="spellEnd"/>
+      <w:r>
+        <w:rPr>
+          <w:lang w:val="en-GB"/>
+        </w:rPr>
+        <w:t xml:space="preserve">.). </w:t>
+      </w:r>
+      <w:hyperlink r:id="rId7" w:history="1">
         <w:r>
           <w:rPr>
             <w:rStyle w:val="Hyperlink"/>
@@ -1943,11 +2812,33 @@
           <w:lang w:val="en-GB"/>
         </w:rPr>
       </w:pPr>
+      <w:proofErr w:type="spellStart"/>
       <w:r>
         <w:rPr>
           <w:lang w:val="en-GB"/>
         </w:rPr>
-        <w:t xml:space="preserve">Refactoring.Guru. (z.d.-b). </w:t>
+        <w:t>Refactoring.Guru</w:t>
+      </w:r>
+      <w:proofErr w:type="spellEnd"/>
+      <w:r>
+        <w:rPr>
+          <w:lang w:val="en-GB"/>
+        </w:rPr>
+        <w:t>. (</w:t>
+      </w:r>
+      <w:proofErr w:type="spellStart"/>
+      <w:r>
+        <w:rPr>
+          <w:lang w:val="en-GB"/>
+        </w:rPr>
+        <w:t>z.d</w:t>
+      </w:r>
+      <w:proofErr w:type="spellEnd"/>
+      <w:r>
+        <w:rPr>
+          <w:lang w:val="en-GB"/>
+        </w:rPr>
+        <w:t xml:space="preserve">.-b). </w:t>
       </w:r>
       <w:r>
         <w:rPr>
@@ -1990,11 +2881,33 @@
           <w:lang w:val="en-GB"/>
         </w:rPr>
       </w:pPr>
+      <w:proofErr w:type="spellStart"/>
       <w:r>
         <w:rPr>
           <w:lang w:val="en-GB"/>
         </w:rPr>
-        <w:t xml:space="preserve">Refactoring.Guru. (z.d.-a). </w:t>
+        <w:t>Refactoring.Guru</w:t>
+      </w:r>
+      <w:proofErr w:type="spellEnd"/>
+      <w:r>
+        <w:rPr>
+          <w:lang w:val="en-GB"/>
+        </w:rPr>
+        <w:t>. (</w:t>
+      </w:r>
+      <w:proofErr w:type="spellStart"/>
+      <w:r>
+        <w:rPr>
+          <w:lang w:val="en-GB"/>
+        </w:rPr>
+        <w:t>z.d</w:t>
+      </w:r>
+      <w:proofErr w:type="spellEnd"/>
+      <w:r>
+        <w:rPr>
+          <w:lang w:val="en-GB"/>
+        </w:rPr>
+        <w:t xml:space="preserve">.-a). </w:t>
       </w:r>
       <w:r>
         <w:rPr>

</xml_diff>